<commit_message>
Added page numbers to app notes
</commit_message>
<xml_diff>
--- a/Documents/Prosthesis v1 Application Notes.docx
+++ b/Documents/Prosthesis v1 Application Notes.docx
@@ -12,6 +12,14 @@
     </w:p>
     <w:sdt>
       <w:sdtPr>
+        <w:rPr>
+          <w:rFonts w:eastAsiaTheme="minorHAnsi" w:cs="Arial"/>
+          <w:b w:val="0"/>
+          <w:kern w:val="2"/>
+          <w:sz w:val="20"/>
+          <w:szCs w:val="20"/>
+          <w14:ligatures w14:val="standardContextual"/>
+        </w:rPr>
         <w:id w:val="-152755269"/>
         <w:docPartObj>
           <w:docPartGallery w:val="Table of Contents"/>
@@ -20,13 +28,8 @@
       </w:sdtPr>
       <w:sdtEndPr>
         <w:rPr>
-          <w:rFonts w:eastAsiaTheme="minorHAnsi" w:cs="Arial"/>
           <w:bCs/>
           <w:noProof/>
-          <w:kern w:val="2"/>
-          <w:sz w:val="20"/>
-          <w:szCs w:val="20"/>
-          <w14:ligatures w14:val="standardContextual"/>
         </w:rPr>
       </w:sdtEndPr>
       <w:sdtContent>
@@ -890,10 +893,19 @@
         <w:t>Nominal current for motor is most likely not accurate. This was adopted from previous firmware.</w:t>
       </w:r>
       <w:r>
-        <w:t xml:space="preserve"> Should probably ask a forum to help out.</w:t>
+        <w:t xml:space="preserve"> Should probably ask a forum to </w:t>
+      </w:r>
+      <w:proofErr w:type="gramStart"/>
+      <w:r>
+        <w:t>help out</w:t>
+      </w:r>
+      <w:proofErr w:type="gramEnd"/>
+      <w:r>
+        <w:t>.</w:t>
       </w:r>
     </w:p>
     <w:sectPr>
+      <w:footerReference w:type="default" r:id="rId8"/>
       <w:pgSz w:w="12240" w:h="15840"/>
       <w:pgMar w:top="1440" w:right="1440" w:bottom="1440" w:left="1440" w:header="720" w:footer="720" w:gutter="0"/>
       <w:cols w:space="720"/>
@@ -901,6 +913,125 @@
     </w:sectPr>
   </w:body>
 </w:document>
+</file>
+
+<file path=word/endnotes.xml><?xml version="1.0" encoding="utf-8"?>
+<w:endnotes xmlns:wpc="http://schemas.microsoft.com/office/word/2010/wordprocessingCanvas" xmlns:cx="http://schemas.microsoft.com/office/drawing/2014/chartex" xmlns:cx1="http://schemas.microsoft.com/office/drawing/2015/9/8/chartex" xmlns:cx2="http://schemas.microsoft.com/office/drawing/2015/10/21/chartex" xmlns:cx3="http://schemas.microsoft.com/office/drawing/2016/5/9/chartex" xmlns:cx4="http://schemas.microsoft.com/office/drawing/2016/5/10/chartex" xmlns:cx5="http://schemas.microsoft.com/office/drawing/2016/5/11/chartex" xmlns:cx6="http://schemas.microsoft.com/office/drawing/2016/5/12/chartex" xmlns:cx7="http://schemas.microsoft.com/office/drawing/2016/5/13/chartex" xmlns:cx8="http://schemas.microsoft.com/office/drawing/2016/5/14/chartex" xmlns:mc="http://schemas.openxmlformats.org/markup-compatibility/2006" xmlns:aink="http://schemas.microsoft.com/office/drawing/2016/ink" xmlns:am3d="http://schemas.microsoft.com/office/drawing/2017/model3d" xmlns:o="urn:schemas-microsoft-com:office:office" xmlns:oel="http://schemas.microsoft.com/office/2019/extlst" xmlns:r="http://schemas.openxmlformats.org/officeDocument/2006/relationships" xmlns:m="http://schemas.openxmlformats.org/officeDocument/2006/math" xmlns:v="urn:schemas-microsoft-com:vml" xmlns:wp14="http://schemas.microsoft.com/office/word/2010/wordprocessingDrawing" xmlns:wp="http://schemas.openxmlformats.org/drawingml/2006/wordprocessingDrawing" xmlns:w10="urn:schemas-microsoft-com:office:word" xmlns:w="http://schemas.openxmlformats.org/wordprocessingml/2006/main" xmlns:w14="http://schemas.microsoft.com/office/word/2010/wordml" xmlns:w15="http://schemas.microsoft.com/office/word/2012/wordml" xmlns:w16cex="http://schemas.microsoft.com/office/word/2018/wordml/cex" xmlns:w16cid="http://schemas.microsoft.com/office/word/2016/wordml/cid" xmlns:w16="http://schemas.microsoft.com/office/word/2018/wordml" xmlns:w16du="http://schemas.microsoft.com/office/word/2023/wordml/word16du" xmlns:w16sdtdh="http://schemas.microsoft.com/office/word/2020/wordml/sdtdatahash" xmlns:w16se="http://schemas.microsoft.com/office/word/2015/wordml/symex" xmlns:wpg="http://schemas.microsoft.com/office/word/2010/wordprocessingGroup" xmlns:wpi="http://schemas.microsoft.com/office/word/2010/wordprocessingInk" xmlns:wne="http://schemas.microsoft.com/office/word/2006/wordml" xmlns:wps="http://schemas.microsoft.com/office/word/2010/wordprocessingShape" mc:Ignorable="w14 w15 w16se w16cid w16 w16cex w16sdtdh w16du wp14">
+  <w:endnote w:type="separator" w:id="-1">
+    <w:p>
+      <w:r>
+        <w:separator/>
+      </w:r>
+    </w:p>
+  </w:endnote>
+  <w:endnote w:type="continuationSeparator" w:id="0">
+    <w:p>
+      <w:r>
+        <w:continuationSeparator/>
+      </w:r>
+    </w:p>
+  </w:endnote>
+</w:endnotes>
+</file>
+
+<file path=word/footer1.xml><?xml version="1.0" encoding="utf-8"?>
+<w:ftr xmlns:wpc="http://schemas.microsoft.com/office/word/2010/wordprocessingCanvas" xmlns:cx="http://schemas.microsoft.com/office/drawing/2014/chartex" xmlns:cx1="http://schemas.microsoft.com/office/drawing/2015/9/8/chartex" xmlns:cx2="http://schemas.microsoft.com/office/drawing/2015/10/21/chartex" xmlns:cx3="http://schemas.microsoft.com/office/drawing/2016/5/9/chartex" xmlns:cx4="http://schemas.microsoft.com/office/drawing/2016/5/10/chartex" xmlns:cx5="http://schemas.microsoft.com/office/drawing/2016/5/11/chartex" xmlns:cx6="http://schemas.microsoft.com/office/drawing/2016/5/12/chartex" xmlns:cx7="http://schemas.microsoft.com/office/drawing/2016/5/13/chartex" xmlns:cx8="http://schemas.microsoft.com/office/drawing/2016/5/14/chartex" xmlns:mc="http://schemas.openxmlformats.org/markup-compatibility/2006" xmlns:aink="http://schemas.microsoft.com/office/drawing/2016/ink" xmlns:am3d="http://schemas.microsoft.com/office/drawing/2017/model3d" xmlns:o="urn:schemas-microsoft-com:office:office" xmlns:oel="http://schemas.microsoft.com/office/2019/extlst" xmlns:r="http://schemas.openxmlformats.org/officeDocument/2006/relationships" xmlns:m="http://schemas.openxmlformats.org/officeDocument/2006/math" xmlns:v="urn:schemas-microsoft-com:vml" xmlns:wp14="http://schemas.microsoft.com/office/word/2010/wordprocessingDrawing" xmlns:wp="http://schemas.openxmlformats.org/drawingml/2006/wordprocessingDrawing" xmlns:w10="urn:schemas-microsoft-com:office:word" xmlns:w="http://schemas.openxmlformats.org/wordprocessingml/2006/main" xmlns:w14="http://schemas.microsoft.com/office/word/2010/wordml" xmlns:w15="http://schemas.microsoft.com/office/word/2012/wordml" xmlns:w16cex="http://schemas.microsoft.com/office/word/2018/wordml/cex" xmlns:w16cid="http://schemas.microsoft.com/office/word/2016/wordml/cid" xmlns:w16="http://schemas.microsoft.com/office/word/2018/wordml" xmlns:w16du="http://schemas.microsoft.com/office/word/2023/wordml/word16du" xmlns:w16sdtdh="http://schemas.microsoft.com/office/word/2020/wordml/sdtdatahash" xmlns:w16se="http://schemas.microsoft.com/office/word/2015/wordml/symex" xmlns:wpg="http://schemas.microsoft.com/office/word/2010/wordprocessingGroup" xmlns:wpi="http://schemas.microsoft.com/office/word/2010/wordprocessingInk" xmlns:wne="http://schemas.microsoft.com/office/word/2006/wordml" xmlns:wps="http://schemas.microsoft.com/office/word/2010/wordprocessingShape" mc:Ignorable="w14 w15 w16se w16cid w16 w16cex w16sdtdh w16du wp14">
+  <w:sdt>
+    <w:sdtPr>
+      <w:rPr>
+        <w:sz w:val="18"/>
+        <w:szCs w:val="18"/>
+      </w:rPr>
+      <w:id w:val="-1897271368"/>
+      <w:docPartObj>
+        <w:docPartGallery w:val="Page Numbers (Bottom of Page)"/>
+        <w:docPartUnique/>
+      </w:docPartObj>
+    </w:sdtPr>
+    <w:sdtEndPr>
+      <w:rPr>
+        <w:noProof/>
+      </w:rPr>
+    </w:sdtEndPr>
+    <w:sdtContent>
+      <w:p>
+        <w:pPr>
+          <w:pStyle w:val="Footer"/>
+          <w:jc w:val="center"/>
+          <w:rPr>
+            <w:sz w:val="18"/>
+            <w:szCs w:val="18"/>
+          </w:rPr>
+        </w:pPr>
+        <w:r>
+          <w:rPr>
+            <w:sz w:val="18"/>
+            <w:szCs w:val="18"/>
+          </w:rPr>
+          <w:fldChar w:fldCharType="begin"/>
+        </w:r>
+        <w:r>
+          <w:rPr>
+            <w:sz w:val="18"/>
+            <w:szCs w:val="18"/>
+          </w:rPr>
+          <w:instrText xml:space="preserve"> PAGE   \* MERGEFORMAT </w:instrText>
+        </w:r>
+        <w:r>
+          <w:rPr>
+            <w:sz w:val="18"/>
+            <w:szCs w:val="18"/>
+          </w:rPr>
+          <w:fldChar w:fldCharType="separate"/>
+        </w:r>
+        <w:r>
+          <w:rPr>
+            <w:noProof/>
+            <w:sz w:val="18"/>
+            <w:szCs w:val="18"/>
+          </w:rPr>
+          <w:t>2</w:t>
+        </w:r>
+        <w:r>
+          <w:rPr>
+            <w:noProof/>
+            <w:sz w:val="18"/>
+            <w:szCs w:val="18"/>
+          </w:rPr>
+          <w:fldChar w:fldCharType="end"/>
+        </w:r>
+      </w:p>
+    </w:sdtContent>
+  </w:sdt>
+  <w:p>
+    <w:pPr>
+      <w:pStyle w:val="Footer"/>
+      <w:rPr>
+        <w:sz w:val="18"/>
+        <w:szCs w:val="18"/>
+      </w:rPr>
+    </w:pPr>
+  </w:p>
+</w:ftr>
+</file>
+
+<file path=word/footnotes.xml><?xml version="1.0" encoding="utf-8"?>
+<w:footnotes xmlns:wpc="http://schemas.microsoft.com/office/word/2010/wordprocessingCanvas" xmlns:cx="http://schemas.microsoft.com/office/drawing/2014/chartex" xmlns:cx1="http://schemas.microsoft.com/office/drawing/2015/9/8/chartex" xmlns:cx2="http://schemas.microsoft.com/office/drawing/2015/10/21/chartex" xmlns:cx3="http://schemas.microsoft.com/office/drawing/2016/5/9/chartex" xmlns:cx4="http://schemas.microsoft.com/office/drawing/2016/5/10/chartex" xmlns:cx5="http://schemas.microsoft.com/office/drawing/2016/5/11/chartex" xmlns:cx6="http://schemas.microsoft.com/office/drawing/2016/5/12/chartex" xmlns:cx7="http://schemas.microsoft.com/office/drawing/2016/5/13/chartex" xmlns:cx8="http://schemas.microsoft.com/office/drawing/2016/5/14/chartex" xmlns:mc="http://schemas.openxmlformats.org/markup-compatibility/2006" xmlns:aink="http://schemas.microsoft.com/office/drawing/2016/ink" xmlns:am3d="http://schemas.microsoft.com/office/drawing/2017/model3d" xmlns:o="urn:schemas-microsoft-com:office:office" xmlns:oel="http://schemas.microsoft.com/office/2019/extlst" xmlns:r="http://schemas.openxmlformats.org/officeDocument/2006/relationships" xmlns:m="http://schemas.openxmlformats.org/officeDocument/2006/math" xmlns:v="urn:schemas-microsoft-com:vml" xmlns:wp14="http://schemas.microsoft.com/office/word/2010/wordprocessingDrawing" xmlns:wp="http://schemas.openxmlformats.org/drawingml/2006/wordprocessingDrawing" xmlns:w10="urn:schemas-microsoft-com:office:word" xmlns:w="http://schemas.openxmlformats.org/wordprocessingml/2006/main" xmlns:w14="http://schemas.microsoft.com/office/word/2010/wordml" xmlns:w15="http://schemas.microsoft.com/office/word/2012/wordml" xmlns:w16cex="http://schemas.microsoft.com/office/word/2018/wordml/cex" xmlns:w16cid="http://schemas.microsoft.com/office/word/2016/wordml/cid" xmlns:w16="http://schemas.microsoft.com/office/word/2018/wordml" xmlns:w16du="http://schemas.microsoft.com/office/word/2023/wordml/word16du" xmlns:w16sdtdh="http://schemas.microsoft.com/office/word/2020/wordml/sdtdatahash" xmlns:w16se="http://schemas.microsoft.com/office/word/2015/wordml/symex" xmlns:wpg="http://schemas.microsoft.com/office/word/2010/wordprocessingGroup" xmlns:wpi="http://schemas.microsoft.com/office/word/2010/wordprocessingInk" xmlns:wne="http://schemas.microsoft.com/office/word/2006/wordml" xmlns:wps="http://schemas.microsoft.com/office/word/2010/wordprocessingShape" mc:Ignorable="w14 w15 w16se w16cid w16 w16cex w16sdtdh w16du wp14">
+  <w:footnote w:type="separator" w:id="-1">
+    <w:p>
+      <w:r>
+        <w:separator/>
+      </w:r>
+    </w:p>
+  </w:footnote>
+  <w:footnote w:type="continuationSeparator" w:id="0">
+    <w:p>
+      <w:r>
+        <w:continuationSeparator/>
+      </w:r>
+    </w:p>
+  </w:footnote>
+</w:footnotes>
 </file>
 
 <file path=word/numbering.xml><?xml version="1.0" encoding="utf-8"?>
@@ -2378,6 +2509,56 @@
       <w:u w:val="single"/>
     </w:rPr>
   </w:style>
+  <w:style w:type="paragraph" w:styleId="Header">
+    <w:name w:val="header"/>
+    <w:basedOn w:val="Normal"/>
+    <w:link w:val="HeaderChar"/>
+    <w:uiPriority w:val="99"/>
+    <w:unhideWhenUsed/>
+    <w:rsid w:val="00941C92"/>
+    <w:pPr>
+      <w:tabs>
+        <w:tab w:val="center" w:pos="4680"/>
+        <w:tab w:val="right" w:pos="9360"/>
+      </w:tabs>
+    </w:pPr>
+  </w:style>
+  <w:style w:type="character" w:customStyle="1" w:styleId="HeaderChar">
+    <w:name w:val="Header Char"/>
+    <w:basedOn w:val="DefaultParagraphFont"/>
+    <w:link w:val="Header"/>
+    <w:uiPriority w:val="99"/>
+    <w:rsid w:val="00941C92"/>
+    <w:rPr>
+      <w:rFonts w:cs="Arial"/>
+      <w:szCs w:val="20"/>
+    </w:rPr>
+  </w:style>
+  <w:style w:type="paragraph" w:styleId="Footer">
+    <w:name w:val="footer"/>
+    <w:basedOn w:val="Normal"/>
+    <w:link w:val="FooterChar"/>
+    <w:uiPriority w:val="99"/>
+    <w:unhideWhenUsed/>
+    <w:rsid w:val="00941C92"/>
+    <w:pPr>
+      <w:tabs>
+        <w:tab w:val="center" w:pos="4680"/>
+        <w:tab w:val="right" w:pos="9360"/>
+      </w:tabs>
+    </w:pPr>
+  </w:style>
+  <w:style w:type="character" w:customStyle="1" w:styleId="FooterChar">
+    <w:name w:val="Footer Char"/>
+    <w:basedOn w:val="DefaultParagraphFont"/>
+    <w:link w:val="Footer"/>
+    <w:uiPriority w:val="99"/>
+    <w:rsid w:val="00941C92"/>
+    <w:rPr>
+      <w:rFonts w:cs="Arial"/>
+      <w:szCs w:val="20"/>
+    </w:rPr>
+  </w:style>
 </w:styles>
 </file>
 

</xml_diff>

<commit_message>
Added to app notes doc
</commit_message>
<xml_diff>
--- a/Documents/Prosthesis v1 Application Notes.docx
+++ b/Documents/Prosthesis v1 Application Notes.docx
@@ -63,7 +63,7 @@
           <w:r>
             <w:fldChar w:fldCharType="separate"/>
           </w:r>
-          <w:hyperlink w:anchor="_Toc186177096" w:history="1">
+          <w:hyperlink w:anchor="_Toc186282111" w:history="1">
             <w:r>
               <w:rPr>
                 <w:rStyle w:val="Hyperlink"/>
@@ -90,7 +90,7 @@
                 <w:noProof/>
                 <w:webHidden/>
               </w:rPr>
-              <w:instrText xml:space="preserve"> PAGEREF _Toc186177096 \h </w:instrText>
+              <w:instrText xml:space="preserve"> PAGEREF _Toc186282111 \h </w:instrText>
             </w:r>
             <w:r>
               <w:rPr>
@@ -134,7 +134,7 @@
               <w:szCs w:val="24"/>
             </w:rPr>
           </w:pPr>
-          <w:hyperlink w:anchor="_Toc186177097" w:history="1">
+          <w:hyperlink w:anchor="_Toc186282112" w:history="1">
             <w:r>
               <w:rPr>
                 <w:rStyle w:val="Hyperlink"/>
@@ -161,7 +161,7 @@
                 <w:noProof/>
                 <w:webHidden/>
               </w:rPr>
-              <w:instrText xml:space="preserve"> PAGEREF _Toc186177097 \h </w:instrText>
+              <w:instrText xml:space="preserve"> PAGEREF _Toc186282112 \h </w:instrText>
             </w:r>
             <w:r>
               <w:rPr>
@@ -205,7 +205,7 @@
               <w:szCs w:val="24"/>
             </w:rPr>
           </w:pPr>
-          <w:hyperlink w:anchor="_Toc186177098" w:history="1">
+          <w:hyperlink w:anchor="_Toc186282113" w:history="1">
             <w:r>
               <w:rPr>
                 <w:rStyle w:val="Hyperlink"/>
@@ -232,7 +232,7 @@
                 <w:noProof/>
                 <w:webHidden/>
               </w:rPr>
-              <w:instrText xml:space="preserve"> PAGEREF _Toc186177098 \h </w:instrText>
+              <w:instrText xml:space="preserve"> PAGEREF _Toc186282113 \h </w:instrText>
             </w:r>
             <w:r>
               <w:rPr>
@@ -276,7 +276,7 @@
               <w:szCs w:val="24"/>
             </w:rPr>
           </w:pPr>
-          <w:hyperlink w:anchor="_Toc186177099" w:history="1">
+          <w:hyperlink w:anchor="_Toc186282114" w:history="1">
             <w:r>
               <w:rPr>
                 <w:rStyle w:val="Hyperlink"/>
@@ -303,7 +303,7 @@
                 <w:noProof/>
                 <w:webHidden/>
               </w:rPr>
-              <w:instrText xml:space="preserve"> PAGEREF _Toc186177099 \h </w:instrText>
+              <w:instrText xml:space="preserve"> PAGEREF _Toc186282114 \h </w:instrText>
             </w:r>
             <w:r>
               <w:rPr>
@@ -347,7 +347,7 @@
               <w:szCs w:val="24"/>
             </w:rPr>
           </w:pPr>
-          <w:hyperlink w:anchor="_Toc186177100" w:history="1">
+          <w:hyperlink w:anchor="_Toc186282115" w:history="1">
             <w:r>
               <w:rPr>
                 <w:rStyle w:val="Hyperlink"/>
@@ -374,7 +374,7 @@
                 <w:noProof/>
                 <w:webHidden/>
               </w:rPr>
-              <w:instrText xml:space="preserve"> PAGEREF _Toc186177100 \h </w:instrText>
+              <w:instrText xml:space="preserve"> PAGEREF _Toc186282115 \h </w:instrText>
             </w:r>
             <w:r>
               <w:rPr>
@@ -418,7 +418,7 @@
               <w:szCs w:val="24"/>
             </w:rPr>
           </w:pPr>
-          <w:hyperlink w:anchor="_Toc186177101" w:history="1">
+          <w:hyperlink w:anchor="_Toc186282116" w:history="1">
             <w:r>
               <w:rPr>
                 <w:rStyle w:val="Hyperlink"/>
@@ -445,7 +445,291 @@
                 <w:noProof/>
                 <w:webHidden/>
               </w:rPr>
-              <w:instrText xml:space="preserve"> PAGEREF _Toc186177101 \h </w:instrText>
+              <w:instrText xml:space="preserve"> PAGEREF _Toc186282116 \h </w:instrText>
+            </w:r>
+            <w:r>
+              <w:rPr>
+                <w:noProof/>
+                <w:webHidden/>
+              </w:rPr>
+            </w:r>
+            <w:r>
+              <w:rPr>
+                <w:noProof/>
+                <w:webHidden/>
+              </w:rPr>
+              <w:fldChar w:fldCharType="separate"/>
+            </w:r>
+            <w:r>
+              <w:rPr>
+                <w:noProof/>
+                <w:webHidden/>
+              </w:rPr>
+              <w:t>5</w:t>
+            </w:r>
+            <w:r>
+              <w:rPr>
+                <w:noProof/>
+                <w:webHidden/>
+              </w:rPr>
+              <w:fldChar w:fldCharType="end"/>
+            </w:r>
+          </w:hyperlink>
+        </w:p>
+        <w:p>
+          <w:pPr>
+            <w:pStyle w:val="TOC2"/>
+            <w:tabs>
+              <w:tab w:val="right" w:leader="dot" w:pos="9350"/>
+            </w:tabs>
+            <w:rPr>
+              <w:rFonts w:asciiTheme="minorHAnsi" w:eastAsiaTheme="minorEastAsia" w:hAnsiTheme="minorHAnsi" w:cstheme="minorBidi"/>
+              <w:noProof/>
+              <w:sz w:val="24"/>
+              <w:szCs w:val="24"/>
+            </w:rPr>
+          </w:pPr>
+          <w:hyperlink w:anchor="_Toc186282117" w:history="1">
+            <w:r>
+              <w:rPr>
+                <w:rStyle w:val="Hyperlink"/>
+                <w:noProof/>
+              </w:rPr>
+              <w:t>4.1 None</w:t>
+            </w:r>
+            <w:r>
+              <w:rPr>
+                <w:noProof/>
+                <w:webHidden/>
+              </w:rPr>
+              <w:tab/>
+            </w:r>
+            <w:r>
+              <w:rPr>
+                <w:noProof/>
+                <w:webHidden/>
+              </w:rPr>
+              <w:fldChar w:fldCharType="begin"/>
+            </w:r>
+            <w:r>
+              <w:rPr>
+                <w:noProof/>
+                <w:webHidden/>
+              </w:rPr>
+              <w:instrText xml:space="preserve"> PAGEREF _Toc186282117 \h </w:instrText>
+            </w:r>
+            <w:r>
+              <w:rPr>
+                <w:noProof/>
+                <w:webHidden/>
+              </w:rPr>
+            </w:r>
+            <w:r>
+              <w:rPr>
+                <w:noProof/>
+                <w:webHidden/>
+              </w:rPr>
+              <w:fldChar w:fldCharType="separate"/>
+            </w:r>
+            <w:r>
+              <w:rPr>
+                <w:noProof/>
+                <w:webHidden/>
+              </w:rPr>
+              <w:t>5</w:t>
+            </w:r>
+            <w:r>
+              <w:rPr>
+                <w:noProof/>
+                <w:webHidden/>
+              </w:rPr>
+              <w:fldChar w:fldCharType="end"/>
+            </w:r>
+          </w:hyperlink>
+        </w:p>
+        <w:p>
+          <w:pPr>
+            <w:pStyle w:val="TOC2"/>
+            <w:tabs>
+              <w:tab w:val="right" w:leader="dot" w:pos="9350"/>
+            </w:tabs>
+            <w:rPr>
+              <w:rFonts w:asciiTheme="minorHAnsi" w:eastAsiaTheme="minorEastAsia" w:hAnsiTheme="minorHAnsi" w:cstheme="minorBidi"/>
+              <w:noProof/>
+              <w:sz w:val="24"/>
+              <w:szCs w:val="24"/>
+            </w:rPr>
+          </w:pPr>
+          <w:hyperlink w:anchor="_Toc186282118" w:history="1">
+            <w:r>
+              <w:rPr>
+                <w:rStyle w:val="Hyperlink"/>
+                <w:noProof/>
+              </w:rPr>
+              <w:t>4.2 Read Only</w:t>
+            </w:r>
+            <w:r>
+              <w:rPr>
+                <w:noProof/>
+                <w:webHidden/>
+              </w:rPr>
+              <w:tab/>
+            </w:r>
+            <w:r>
+              <w:rPr>
+                <w:noProof/>
+                <w:webHidden/>
+              </w:rPr>
+              <w:fldChar w:fldCharType="begin"/>
+            </w:r>
+            <w:r>
+              <w:rPr>
+                <w:noProof/>
+                <w:webHidden/>
+              </w:rPr>
+              <w:instrText xml:space="preserve"> PAGEREF _Toc186282118 \h </w:instrText>
+            </w:r>
+            <w:r>
+              <w:rPr>
+                <w:noProof/>
+                <w:webHidden/>
+              </w:rPr>
+            </w:r>
+            <w:r>
+              <w:rPr>
+                <w:noProof/>
+                <w:webHidden/>
+              </w:rPr>
+              <w:fldChar w:fldCharType="separate"/>
+            </w:r>
+            <w:r>
+              <w:rPr>
+                <w:noProof/>
+                <w:webHidden/>
+              </w:rPr>
+              <w:t>5</w:t>
+            </w:r>
+            <w:r>
+              <w:rPr>
+                <w:noProof/>
+                <w:webHidden/>
+              </w:rPr>
+              <w:fldChar w:fldCharType="end"/>
+            </w:r>
+          </w:hyperlink>
+        </w:p>
+        <w:p>
+          <w:pPr>
+            <w:pStyle w:val="TOC2"/>
+            <w:tabs>
+              <w:tab w:val="right" w:leader="dot" w:pos="9350"/>
+            </w:tabs>
+            <w:rPr>
+              <w:rFonts w:asciiTheme="minorHAnsi" w:eastAsiaTheme="minorEastAsia" w:hAnsiTheme="minorHAnsi" w:cstheme="minorBidi"/>
+              <w:noProof/>
+              <w:sz w:val="24"/>
+              <w:szCs w:val="24"/>
+            </w:rPr>
+          </w:pPr>
+          <w:hyperlink w:anchor="_Toc186282119" w:history="1">
+            <w:r>
+              <w:rPr>
+                <w:rStyle w:val="Hyperlink"/>
+                <w:noProof/>
+              </w:rPr>
+              <w:t>4.3 Encoder Bias</w:t>
+            </w:r>
+            <w:r>
+              <w:rPr>
+                <w:noProof/>
+                <w:webHidden/>
+              </w:rPr>
+              <w:tab/>
+            </w:r>
+            <w:r>
+              <w:rPr>
+                <w:noProof/>
+                <w:webHidden/>
+              </w:rPr>
+              <w:fldChar w:fldCharType="begin"/>
+            </w:r>
+            <w:r>
+              <w:rPr>
+                <w:noProof/>
+                <w:webHidden/>
+              </w:rPr>
+              <w:instrText xml:space="preserve"> PAGEREF _Toc186282119 \h </w:instrText>
+            </w:r>
+            <w:r>
+              <w:rPr>
+                <w:noProof/>
+                <w:webHidden/>
+              </w:rPr>
+            </w:r>
+            <w:r>
+              <w:rPr>
+                <w:noProof/>
+                <w:webHidden/>
+              </w:rPr>
+              <w:fldChar w:fldCharType="separate"/>
+            </w:r>
+            <w:r>
+              <w:rPr>
+                <w:noProof/>
+                <w:webHidden/>
+              </w:rPr>
+              <w:t>5</w:t>
+            </w:r>
+            <w:r>
+              <w:rPr>
+                <w:noProof/>
+                <w:webHidden/>
+              </w:rPr>
+              <w:fldChar w:fldCharType="end"/>
+            </w:r>
+          </w:hyperlink>
+        </w:p>
+        <w:p>
+          <w:pPr>
+            <w:pStyle w:val="TOC2"/>
+            <w:tabs>
+              <w:tab w:val="right" w:leader="dot" w:pos="9350"/>
+            </w:tabs>
+            <w:rPr>
+              <w:rFonts w:asciiTheme="minorHAnsi" w:eastAsiaTheme="minorEastAsia" w:hAnsiTheme="minorHAnsi" w:cstheme="minorBidi"/>
+              <w:noProof/>
+              <w:sz w:val="24"/>
+              <w:szCs w:val="24"/>
+            </w:rPr>
+          </w:pPr>
+          <w:hyperlink w:anchor="_Toc186282120" w:history="1">
+            <w:r>
+              <w:rPr>
+                <w:rStyle w:val="Hyperlink"/>
+                <w:noProof/>
+              </w:rPr>
+              <w:t>4.4 Impedance Control</w:t>
+            </w:r>
+            <w:r>
+              <w:rPr>
+                <w:noProof/>
+                <w:webHidden/>
+              </w:rPr>
+              <w:tab/>
+            </w:r>
+            <w:r>
+              <w:rPr>
+                <w:noProof/>
+                <w:webHidden/>
+              </w:rPr>
+              <w:fldChar w:fldCharType="begin"/>
+            </w:r>
+            <w:r>
+              <w:rPr>
+                <w:noProof/>
+                <w:webHidden/>
+              </w:rPr>
+              <w:instrText xml:space="preserve"> PAGEREF _Toc186282120 \h </w:instrText>
             </w:r>
             <w:r>
               <w:rPr>
@@ -489,7 +773,7 @@
               <w:szCs w:val="24"/>
             </w:rPr>
           </w:pPr>
-          <w:hyperlink w:anchor="_Toc186177102" w:history="1">
+          <w:hyperlink w:anchor="_Toc186282121" w:history="1">
             <w:r>
               <w:rPr>
                 <w:rStyle w:val="Hyperlink"/>
@@ -516,7 +800,7 @@
                 <w:noProof/>
                 <w:webHidden/>
               </w:rPr>
-              <w:instrText xml:space="preserve"> PAGEREF _Toc186177102 \h </w:instrText>
+              <w:instrText xml:space="preserve"> PAGEREF _Toc186282121 \h </w:instrText>
             </w:r>
             <w:r>
               <w:rPr>
@@ -573,7 +857,7 @@
       <w:pPr>
         <w:pStyle w:val="Chapter"/>
       </w:pPr>
-      <w:bookmarkStart w:id="0" w:name="_Toc186177096"/>
+      <w:bookmarkStart w:id="0" w:name="_Toc186282111"/>
       <w:r>
         <w:lastRenderedPageBreak/>
         <w:t>1.</w:t>
@@ -650,9 +934,20 @@
     </w:p>
     <w:p>
       <w:pPr>
+        <w:numPr>
+          <w:ilvl w:val="0"/>
+          <w:numId w:val="2"/>
+        </w:numPr>
+      </w:pPr>
+      <w:r>
+        <w:t>Control loop timing is based on LPTIM2 set for a 512 Hz interrupt.</w:t>
+      </w:r>
+    </w:p>
+    <w:p>
+      <w:pPr>
         <w:pStyle w:val="Heading1"/>
       </w:pPr>
-      <w:bookmarkStart w:id="1" w:name="_Toc186177097"/>
+      <w:bookmarkStart w:id="1" w:name="_Toc186282112"/>
       <w:r>
         <w:t>1.1</w:t>
       </w:r>
@@ -673,7 +968,7 @@
       <w:pPr>
         <w:pStyle w:val="Heading1"/>
       </w:pPr>
-      <w:bookmarkStart w:id="2" w:name="_Toc186177098"/>
+      <w:bookmarkStart w:id="2" w:name="_Toc186282113"/>
       <w:r>
         <w:t>1.2</w:t>
       </w:r>
@@ -731,7 +1026,7 @@
       <w:pPr>
         <w:pStyle w:val="Chapter"/>
       </w:pPr>
-      <w:bookmarkStart w:id="3" w:name="_Toc186177099"/>
+      <w:bookmarkStart w:id="3" w:name="_Toc186282114"/>
       <w:r>
         <w:lastRenderedPageBreak/>
         <w:t>2</w:t>
@@ -770,7 +1065,7 @@
       <w:pPr>
         <w:pStyle w:val="Chapter"/>
       </w:pPr>
-      <w:bookmarkStart w:id="4" w:name="_Toc186177100"/>
+      <w:bookmarkStart w:id="4" w:name="_Toc186282115"/>
       <w:r>
         <w:lastRenderedPageBreak/>
         <w:t>3</w:t>
@@ -789,8 +1084,13 @@
       <w:bookmarkEnd w:id="4"/>
     </w:p>
     <w:p>
-      <w:r>
-        <w:t>XXX</w:t>
+      <w:proofErr w:type="spellStart"/>
+      <w:r>
+        <w:t>CubeMonitor</w:t>
+      </w:r>
+      <w:proofErr w:type="spellEnd"/>
+      <w:r>
+        <w:t xml:space="preserve"> serves as the interface between the device and the researcher. It performs data acquisition, plotting and displaying of variables, and user defined inputs to variables.</w:t>
       </w:r>
     </w:p>
     <w:p>
@@ -811,7 +1111,7 @@
       <w:pPr>
         <w:pStyle w:val="Chapter"/>
       </w:pPr>
-      <w:bookmarkStart w:id="5" w:name="_Toc186177101"/>
+      <w:bookmarkStart w:id="5" w:name="_Toc186282116"/>
       <w:r>
         <w:lastRenderedPageBreak/>
         <w:t>4</w:t>
@@ -826,13 +1126,190 @@
     </w:p>
     <w:p>
       <w:r>
-        <w:t>XXX</w:t>
-      </w:r>
-    </w:p>
-    <w:p>
-      <w:pPr>
-        <w:ind w:left="720" w:hanging="360"/>
-      </w:pPr>
+        <w:t xml:space="preserve">Various test programs are provided to check functionality at my desk. A test program is selected in </w:t>
+      </w:r>
+      <w:proofErr w:type="spellStart"/>
+      <w:r>
+        <w:t>main.c</w:t>
+      </w:r>
+      <w:proofErr w:type="spellEnd"/>
+      <w:r>
+        <w:t xml:space="preserve"> as shown below. The options for test programs are described in the follow sections.</w:t>
+      </w:r>
+    </w:p>
+    <w:p>
+      <w:pPr>
+        <w:pStyle w:val="Heading1"/>
+      </w:pPr>
+      <w:bookmarkStart w:id="6" w:name="_Toc186282117"/>
+      <w:r>
+        <w:t>4.1 None</w:t>
+      </w:r>
+      <w:bookmarkEnd w:id="6"/>
+    </w:p>
+    <w:p>
+      <w:r>
+        <w:t xml:space="preserve">Enter value </w:t>
+      </w:r>
+      <w:r>
+        <w:rPr>
+          <w:rFonts w:ascii="Courier New" w:hAnsi="Courier New" w:cs="Courier New"/>
+          <w:i/>
+          <w:iCs/>
+        </w:rPr>
+        <w:t>None</w:t>
+      </w:r>
+      <w:r>
+        <w:t xml:space="preserve"> as the argument for the XXX function shown above. This program runs the full firmware.</w:t>
+      </w:r>
+    </w:p>
+    <w:p>
+      <w:pPr>
+        <w:pStyle w:val="Heading1"/>
+      </w:pPr>
+      <w:bookmarkStart w:id="7" w:name="_Toc186282118"/>
+      <w:r>
+        <w:t>4.</w:t>
+      </w:r>
+      <w:r>
+        <w:t>2</w:t>
+      </w:r>
+      <w:r>
+        <w:t xml:space="preserve"> Read Only</w:t>
+      </w:r>
+      <w:bookmarkEnd w:id="7"/>
+    </w:p>
+    <w:p>
+      <w:r>
+        <w:t xml:space="preserve">Enter value </w:t>
+      </w:r>
+      <w:proofErr w:type="spellStart"/>
+      <w:r>
+        <w:rPr>
+          <w:rFonts w:ascii="Courier New" w:hAnsi="Courier New" w:cs="Courier New"/>
+          <w:i/>
+          <w:iCs/>
+        </w:rPr>
+        <w:t>ReadOnly</w:t>
+      </w:r>
+      <w:proofErr w:type="spellEnd"/>
+      <w:r>
+        <w:t xml:space="preserve"> as the argument for the XXX function</w:t>
+      </w:r>
+      <w:r>
+        <w:t xml:space="preserve"> as shown above</w:t>
+      </w:r>
+      <w:r>
+        <w:t>. This program allows all sensors to be read and the state machine to be deployed, but no power will be provided to the motor(s).</w:t>
+      </w:r>
+    </w:p>
+    <w:p>
+      <w:pPr>
+        <w:pStyle w:val="Heading1"/>
+      </w:pPr>
+      <w:bookmarkStart w:id="8" w:name="_Toc186282119"/>
+      <w:r>
+        <w:t>4.</w:t>
+      </w:r>
+      <w:r>
+        <w:t>3</w:t>
+      </w:r>
+      <w:r>
+        <w:t xml:space="preserve"> Encoder Bias</w:t>
+      </w:r>
+      <w:bookmarkEnd w:id="8"/>
+    </w:p>
+    <w:p>
+      <w:r>
+        <w:t xml:space="preserve">Enter value </w:t>
+      </w:r>
+      <w:proofErr w:type="spellStart"/>
+      <w:r>
+        <w:rPr>
+          <w:rFonts w:ascii="Courier New" w:hAnsi="Courier New" w:cs="Courier New"/>
+          <w:i/>
+          <w:iCs/>
+        </w:rPr>
+        <w:t>EncoderBias</w:t>
+      </w:r>
+      <w:proofErr w:type="spellEnd"/>
+      <w:r>
+        <w:rPr>
+          <w:rFonts w:ascii="Courier New" w:hAnsi="Courier New" w:cs="Courier New"/>
+          <w:i/>
+          <w:iCs/>
+        </w:rPr>
+        <w:t xml:space="preserve"> </w:t>
+      </w:r>
+      <w:r>
+        <w:t>in the argument for the XXX function</w:t>
+      </w:r>
+      <w:r>
+        <w:t xml:space="preserve"> as shown above</w:t>
+      </w:r>
+      <w:r>
+        <w:t>. This program allows all sensors to be read and the state machine to be deployed while calculating the average encoder reading of every 10 consecutive samples. No power is provided to the motor(s).</w:t>
+      </w:r>
+    </w:p>
+    <w:p>
+      <w:pPr>
+        <w:pStyle w:val="Heading1"/>
+      </w:pPr>
+      <w:bookmarkStart w:id="9" w:name="_Toc186282120"/>
+      <w:r>
+        <w:t>4.</w:t>
+      </w:r>
+      <w:r>
+        <w:t>4</w:t>
+      </w:r>
+      <w:r>
+        <w:t xml:space="preserve"> Impedance Control</w:t>
+      </w:r>
+      <w:bookmarkEnd w:id="9"/>
+    </w:p>
+    <w:p>
+      <w:r>
+        <w:t xml:space="preserve">Enter value </w:t>
+      </w:r>
+      <w:r>
+        <w:rPr>
+          <w:rFonts w:ascii="Courier New" w:hAnsi="Courier New" w:cs="Courier New"/>
+          <w:i/>
+          <w:iCs/>
+        </w:rPr>
+        <w:t>ImpedanceControl</w:t>
+      </w:r>
+      <w:r>
+        <w:rPr>
+          <w:rFonts w:ascii="Courier New" w:hAnsi="Courier New" w:cs="Courier New"/>
+          <w:i/>
+          <w:iCs/>
+        </w:rPr>
+        <w:t xml:space="preserve"> </w:t>
+      </w:r>
+      <w:r>
+        <w:t>in the argument for the XXX function</w:t>
+      </w:r>
+      <w:r>
+        <w:t xml:space="preserve"> as shown above</w:t>
+      </w:r>
+      <w:r>
+        <w:t xml:space="preserve">. This program allows all sensors to be read and </w:t>
+      </w:r>
+      <w:r>
+        <w:t>initially calculates equilibrium of the current motor position(s).</w:t>
+      </w:r>
+      <w:r>
+        <w:t xml:space="preserve"> The control gains are initially XXX for Ankle and XXX for Knee. The values can be changed from the </w:t>
+      </w:r>
+      <w:proofErr w:type="spellStart"/>
+      <w:r>
+        <w:t>CubeMonitor</w:t>
+      </w:r>
+      <w:proofErr w:type="spellEnd"/>
+      <w:r>
+        <w:t xml:space="preserve"> interface. State machine is not deployed??</w:t>
+      </w:r>
       <w:r>
         <w:br w:type="page"/>
       </w:r>
@@ -844,7 +1321,7 @@
           <w:sz w:val="24"/>
         </w:rPr>
       </w:pPr>
-      <w:bookmarkStart w:id="6" w:name="_Toc186177102"/>
+      <w:bookmarkStart w:id="10" w:name="_Toc186282121"/>
       <w:r>
         <w:lastRenderedPageBreak/>
         <w:t>5</w:t>
@@ -858,7 +1335,7 @@
       <w:r>
         <w:t>Improvements</w:t>
       </w:r>
-      <w:bookmarkEnd w:id="6"/>
+      <w:bookmarkEnd w:id="10"/>
     </w:p>
     <w:p>
       <w:pPr>
@@ -1407,6 +1884,92 @@
       </w:pPr>
     </w:lvl>
   </w:abstractNum>
+  <w:abstractNum w:abstractNumId="4" w15:restartNumberingAfterBreak="0">
+    <w:nsid w:val="7BC46011"/>
+    <w:multiLevelType w:val="hybridMultilevel"/>
+    <w:tmpl w:val="851A9E9A"/>
+    <w:lvl w:ilvl="0" w:tplc="0409000F">
+      <w:start w:val="1"/>
+      <w:numFmt w:val="decimal"/>
+      <w:lvlText w:val="%1."/>
+      <w:lvlJc w:val="left"/>
+      <w:pPr>
+        <w:ind w:left="720" w:hanging="360"/>
+      </w:pPr>
+    </w:lvl>
+    <w:lvl w:ilvl="1" w:tplc="04090019" w:tentative="1">
+      <w:start w:val="1"/>
+      <w:numFmt w:val="lowerLetter"/>
+      <w:lvlText w:val="%2."/>
+      <w:lvlJc w:val="left"/>
+      <w:pPr>
+        <w:ind w:left="1440" w:hanging="360"/>
+      </w:pPr>
+    </w:lvl>
+    <w:lvl w:ilvl="2" w:tplc="0409001B" w:tentative="1">
+      <w:start w:val="1"/>
+      <w:numFmt w:val="lowerRoman"/>
+      <w:lvlText w:val="%3."/>
+      <w:lvlJc w:val="right"/>
+      <w:pPr>
+        <w:ind w:left="2160" w:hanging="180"/>
+      </w:pPr>
+    </w:lvl>
+    <w:lvl w:ilvl="3" w:tplc="0409000F" w:tentative="1">
+      <w:start w:val="1"/>
+      <w:numFmt w:val="decimal"/>
+      <w:lvlText w:val="%4."/>
+      <w:lvlJc w:val="left"/>
+      <w:pPr>
+        <w:ind w:left="2880" w:hanging="360"/>
+      </w:pPr>
+    </w:lvl>
+    <w:lvl w:ilvl="4" w:tplc="04090019" w:tentative="1">
+      <w:start w:val="1"/>
+      <w:numFmt w:val="lowerLetter"/>
+      <w:lvlText w:val="%5."/>
+      <w:lvlJc w:val="left"/>
+      <w:pPr>
+        <w:ind w:left="3600" w:hanging="360"/>
+      </w:pPr>
+    </w:lvl>
+    <w:lvl w:ilvl="5" w:tplc="0409001B" w:tentative="1">
+      <w:start w:val="1"/>
+      <w:numFmt w:val="lowerRoman"/>
+      <w:lvlText w:val="%6."/>
+      <w:lvlJc w:val="right"/>
+      <w:pPr>
+        <w:ind w:left="4320" w:hanging="180"/>
+      </w:pPr>
+    </w:lvl>
+    <w:lvl w:ilvl="6" w:tplc="0409000F" w:tentative="1">
+      <w:start w:val="1"/>
+      <w:numFmt w:val="decimal"/>
+      <w:lvlText w:val="%7."/>
+      <w:lvlJc w:val="left"/>
+      <w:pPr>
+        <w:ind w:left="5040" w:hanging="360"/>
+      </w:pPr>
+    </w:lvl>
+    <w:lvl w:ilvl="7" w:tplc="04090019" w:tentative="1">
+      <w:start w:val="1"/>
+      <w:numFmt w:val="lowerLetter"/>
+      <w:lvlText w:val="%8."/>
+      <w:lvlJc w:val="left"/>
+      <w:pPr>
+        <w:ind w:left="5760" w:hanging="360"/>
+      </w:pPr>
+    </w:lvl>
+    <w:lvl w:ilvl="8" w:tplc="0409001B" w:tentative="1">
+      <w:start w:val="1"/>
+      <w:numFmt w:val="lowerRoman"/>
+      <w:lvlText w:val="%9."/>
+      <w:lvlJc w:val="right"/>
+      <w:pPr>
+        <w:ind w:left="6480" w:hanging="180"/>
+      </w:pPr>
+    </w:lvl>
+  </w:abstractNum>
   <w:num w:numId="1" w16cid:durableId="2083523792">
     <w:abstractNumId w:val="2"/>
   </w:num>
@@ -1418,6 +1981,9 @@
   </w:num>
   <w:num w:numId="4" w16cid:durableId="1290940780">
     <w:abstractNumId w:val="1"/>
+  </w:num>
+  <w:num w:numId="5" w16cid:durableId="584072352">
+    <w:abstractNumId w:val="4"/>
   </w:num>
 </w:numbering>
 </file>
@@ -1821,7 +2387,7 @@
   <w:style w:type="paragraph" w:default="1" w:styleId="Normal">
     <w:name w:val="Normal"/>
     <w:qFormat/>
-    <w:rsid w:val="005171CB"/>
+    <w:rsid w:val="00C43223"/>
     <w:pPr>
       <w:ind w:left="0" w:firstLine="0"/>
     </w:pPr>
@@ -1837,11 +2403,11 @@
     <w:link w:val="Heading1Char"/>
     <w:uiPriority w:val="9"/>
     <w:qFormat/>
-    <w:rsid w:val="005171CB"/>
+    <w:rsid w:val="00C43223"/>
     <w:pPr>
       <w:keepNext/>
       <w:keepLines/>
-      <w:spacing w:before="400" w:after="200"/>
+      <w:spacing w:before="800" w:after="200"/>
       <w:outlineLvl w:val="0"/>
     </w:pPr>
     <w:rPr>
@@ -1859,11 +2425,11 @@
     <w:uiPriority w:val="9"/>
     <w:unhideWhenUsed/>
     <w:qFormat/>
-    <w:rsid w:val="005171CB"/>
+    <w:rsid w:val="00C43223"/>
     <w:pPr>
       <w:keepNext/>
       <w:keepLines/>
-      <w:spacing w:before="400" w:after="200"/>
+      <w:spacing w:before="600" w:after="200"/>
       <w:outlineLvl w:val="1"/>
     </w:pPr>
     <w:rPr>
@@ -1879,14 +2445,13 @@
     <w:next w:val="Normal"/>
     <w:link w:val="Heading3Char"/>
     <w:uiPriority w:val="9"/>
-    <w:semiHidden/>
     <w:unhideWhenUsed/>
     <w:qFormat/>
-    <w:rsid w:val="005171CB"/>
+    <w:rsid w:val="00C43223"/>
     <w:pPr>
       <w:keepNext/>
       <w:keepLines/>
-      <w:spacing w:before="40"/>
+      <w:spacing w:before="400" w:after="200"/>
       <w:outlineLvl w:val="2"/>
     </w:pPr>
     <w:rPr>
@@ -1904,7 +2469,7 @@
     <w:semiHidden/>
     <w:unhideWhenUsed/>
     <w:qFormat/>
-    <w:rsid w:val="005171CB"/>
+    <w:rsid w:val="00C43223"/>
     <w:pPr>
       <w:keepNext/>
       <w:keepLines/>
@@ -1927,7 +2492,7 @@
     <w:semiHidden/>
     <w:unhideWhenUsed/>
     <w:qFormat/>
-    <w:rsid w:val="005171CB"/>
+    <w:rsid w:val="00C43223"/>
     <w:pPr>
       <w:keepNext/>
       <w:keepLines/>
@@ -1948,7 +2513,7 @@
     <w:semiHidden/>
     <w:unhideWhenUsed/>
     <w:qFormat/>
-    <w:rsid w:val="005171CB"/>
+    <w:rsid w:val="00C43223"/>
     <w:pPr>
       <w:keepNext/>
       <w:keepLines/>
@@ -1971,7 +2536,7 @@
     <w:semiHidden/>
     <w:unhideWhenUsed/>
     <w:qFormat/>
-    <w:rsid w:val="005171CB"/>
+    <w:rsid w:val="00C43223"/>
     <w:pPr>
       <w:keepNext/>
       <w:keepLines/>
@@ -1992,7 +2557,7 @@
     <w:semiHidden/>
     <w:unhideWhenUsed/>
     <w:qFormat/>
-    <w:rsid w:val="005171CB"/>
+    <w:rsid w:val="00C43223"/>
     <w:pPr>
       <w:keepNext/>
       <w:keepLines/>
@@ -2014,7 +2579,7 @@
     <w:semiHidden/>
     <w:unhideWhenUsed/>
     <w:qFormat/>
-    <w:rsid w:val="005171CB"/>
+    <w:rsid w:val="00C43223"/>
     <w:pPr>
       <w:keepNext/>
       <w:keepLines/>
@@ -2030,6 +2595,7 @@
     <w:uiPriority w:val="1"/>
     <w:semiHidden/>
     <w:unhideWhenUsed/>
+    <w:rsid w:val="00C43223"/>
   </w:style>
   <w:style w:type="table" w:default="1" w:styleId="TableNormal">
     <w:name w:val="Normal Table"/>
@@ -2051,13 +2617,14 @@
     <w:uiPriority w:val="99"/>
     <w:semiHidden/>
     <w:unhideWhenUsed/>
+    <w:rsid w:val="00C43223"/>
   </w:style>
   <w:style w:type="character" w:customStyle="1" w:styleId="Heading1Char">
     <w:name w:val="Heading 1 Char"/>
     <w:basedOn w:val="DefaultParagraphFont"/>
     <w:link w:val="Heading1"/>
     <w:uiPriority w:val="9"/>
-    <w:rsid w:val="005171CB"/>
+    <w:rsid w:val="00C43223"/>
     <w:rPr>
       <w:rFonts w:eastAsiaTheme="majorEastAsia" w:cstheme="majorBidi"/>
       <w:b/>
@@ -2070,7 +2637,7 @@
     <w:basedOn w:val="DefaultParagraphFont"/>
     <w:link w:val="Heading2"/>
     <w:uiPriority w:val="9"/>
-    <w:rsid w:val="005171CB"/>
+    <w:rsid w:val="00C43223"/>
     <w:rPr>
       <w:rFonts w:eastAsiaTheme="majorEastAsia" w:cstheme="majorBidi"/>
       <w:b/>
@@ -2083,8 +2650,7 @@
     <w:basedOn w:val="DefaultParagraphFont"/>
     <w:link w:val="Heading3"/>
     <w:uiPriority w:val="9"/>
-    <w:semiHidden/>
-    <w:rsid w:val="005171CB"/>
+    <w:rsid w:val="00C43223"/>
     <w:rPr>
       <w:rFonts w:eastAsiaTheme="majorEastAsia" w:cstheme="majorBidi"/>
       <w:b/>
@@ -2097,7 +2663,7 @@
     <w:link w:val="Heading4"/>
     <w:uiPriority w:val="9"/>
     <w:semiHidden/>
-    <w:rsid w:val="005171CB"/>
+    <w:rsid w:val="00C43223"/>
     <w:rPr>
       <w:rFonts w:asciiTheme="minorHAnsi" w:eastAsiaTheme="majorEastAsia" w:hAnsiTheme="minorHAnsi" w:cstheme="majorBidi"/>
       <w:i/>
@@ -2112,7 +2678,7 @@
     <w:link w:val="Heading5"/>
     <w:uiPriority w:val="9"/>
     <w:semiHidden/>
-    <w:rsid w:val="005171CB"/>
+    <w:rsid w:val="00C43223"/>
     <w:rPr>
       <w:rFonts w:asciiTheme="minorHAnsi" w:eastAsiaTheme="majorEastAsia" w:hAnsiTheme="minorHAnsi" w:cstheme="majorBidi"/>
       <w:color w:val="0F4761" w:themeColor="accent1" w:themeShade="BF"/>
@@ -2125,7 +2691,7 @@
     <w:link w:val="Heading6"/>
     <w:uiPriority w:val="9"/>
     <w:semiHidden/>
-    <w:rsid w:val="005171CB"/>
+    <w:rsid w:val="00C43223"/>
     <w:rPr>
       <w:rFonts w:asciiTheme="minorHAnsi" w:eastAsiaTheme="majorEastAsia" w:hAnsiTheme="minorHAnsi" w:cstheme="majorBidi"/>
       <w:i/>
@@ -2140,7 +2706,7 @@
     <w:link w:val="Heading7"/>
     <w:uiPriority w:val="9"/>
     <w:semiHidden/>
-    <w:rsid w:val="005171CB"/>
+    <w:rsid w:val="00C43223"/>
     <w:rPr>
       <w:rFonts w:asciiTheme="minorHAnsi" w:eastAsiaTheme="majorEastAsia" w:hAnsiTheme="minorHAnsi" w:cstheme="majorBidi"/>
       <w:color w:val="595959" w:themeColor="text1" w:themeTint="A6"/>
@@ -2153,7 +2719,7 @@
     <w:link w:val="Heading8"/>
     <w:uiPriority w:val="9"/>
     <w:semiHidden/>
-    <w:rsid w:val="005171CB"/>
+    <w:rsid w:val="00C43223"/>
     <w:rPr>
       <w:rFonts w:asciiTheme="minorHAnsi" w:eastAsiaTheme="majorEastAsia" w:hAnsiTheme="minorHAnsi" w:cstheme="majorBidi"/>
       <w:i/>
@@ -2168,7 +2734,7 @@
     <w:link w:val="Heading9"/>
     <w:uiPriority w:val="9"/>
     <w:semiHidden/>
-    <w:rsid w:val="005171CB"/>
+    <w:rsid w:val="00C43223"/>
     <w:rPr>
       <w:rFonts w:asciiTheme="minorHAnsi" w:eastAsiaTheme="majorEastAsia" w:hAnsiTheme="minorHAnsi" w:cstheme="majorBidi"/>
       <w:color w:val="272727" w:themeColor="text1" w:themeTint="D8"/>
@@ -2181,7 +2747,7 @@
     <w:next w:val="Normal"/>
     <w:link w:val="ChapterChar"/>
     <w:qFormat/>
-    <w:rsid w:val="005171CB"/>
+    <w:rsid w:val="00C43223"/>
     <w:pPr>
       <w:spacing w:before="0"/>
     </w:pPr>
@@ -2193,7 +2759,7 @@
     <w:name w:val="Chapter Char"/>
     <w:basedOn w:val="Heading1Char"/>
     <w:link w:val="Chapter"/>
-    <w:rsid w:val="005171CB"/>
+    <w:rsid w:val="00C43223"/>
     <w:rPr>
       <w:rFonts w:eastAsiaTheme="majorEastAsia" w:cstheme="majorBidi"/>
       <w:b/>
@@ -2207,7 +2773,7 @@
     <w:next w:val="Normal"/>
     <w:link w:val="FigureChar"/>
     <w:qFormat/>
-    <w:rsid w:val="005171CB"/>
+    <w:rsid w:val="00C43223"/>
     <w:rPr>
       <w:sz w:val="18"/>
     </w:rPr>
@@ -2216,7 +2782,7 @@
     <w:name w:val="Figure Char"/>
     <w:basedOn w:val="DefaultParagraphFont"/>
     <w:link w:val="Figure"/>
-    <w:rsid w:val="005171CB"/>
+    <w:rsid w:val="00C43223"/>
     <w:rPr>
       <w:rFonts w:cs="Arial"/>
       <w:sz w:val="18"/>
@@ -2229,7 +2795,7 @@
     <w:uiPriority w:val="99"/>
     <w:semiHidden/>
     <w:unhideWhenUsed/>
-    <w:rsid w:val="005171CB"/>
+    <w:rsid w:val="00C43223"/>
     <w:rPr>
       <w:color w:val="96607D" w:themeColor="followedHyperlink"/>
       <w:u w:val="single"/>
@@ -2239,7 +2805,7 @@
     <w:name w:val="Intense Emphasis"/>
     <w:basedOn w:val="DefaultParagraphFont"/>
     <w:uiPriority w:val="21"/>
-    <w:rsid w:val="005171CB"/>
+    <w:rsid w:val="00C43223"/>
     <w:rPr>
       <w:i/>
       <w:iCs/>
@@ -2250,7 +2816,7 @@
     <w:name w:val="Intense Reference"/>
     <w:basedOn w:val="DefaultParagraphFont"/>
     <w:uiPriority w:val="32"/>
-    <w:rsid w:val="005171CB"/>
+    <w:rsid w:val="00C43223"/>
     <w:rPr>
       <w:b/>
       <w:bCs/>
@@ -2262,7 +2828,7 @@
   <w:style w:type="paragraph" w:styleId="NoSpacing">
     <w:name w:val="No Spacing"/>
     <w:uiPriority w:val="1"/>
-    <w:rsid w:val="005171CB"/>
+    <w:rsid w:val="00C43223"/>
     <w:pPr>
       <w:ind w:left="0" w:firstLine="0"/>
     </w:pPr>
@@ -2276,7 +2842,7 @@
     <w:basedOn w:val="DefaultParagraphFont"/>
     <w:uiPriority w:val="99"/>
     <w:semiHidden/>
-    <w:rsid w:val="005171CB"/>
+    <w:rsid w:val="00C43223"/>
     <w:rPr>
       <w:color w:val="666666"/>
     </w:rPr>
@@ -2287,7 +2853,7 @@
     <w:next w:val="Normal"/>
     <w:link w:val="QuoteChar"/>
     <w:uiPriority w:val="29"/>
-    <w:rsid w:val="005171CB"/>
+    <w:rsid w:val="00C43223"/>
     <w:pPr>
       <w:spacing w:before="160" w:after="160"/>
       <w:jc w:val="center"/>
@@ -2303,7 +2869,7 @@
     <w:basedOn w:val="DefaultParagraphFont"/>
     <w:link w:val="Quote"/>
     <w:uiPriority w:val="29"/>
-    <w:rsid w:val="005171CB"/>
+    <w:rsid w:val="00C43223"/>
     <w:rPr>
       <w:rFonts w:cs="Arial"/>
       <w:i/>
@@ -2318,7 +2884,7 @@
     <w:next w:val="Normal"/>
     <w:link w:val="SubtitleChar"/>
     <w:uiPriority w:val="11"/>
-    <w:rsid w:val="005171CB"/>
+    <w:rsid w:val="00C43223"/>
     <w:pPr>
       <w:numPr>
         <w:ilvl w:val="1"/>
@@ -2338,7 +2904,7 @@
     <w:basedOn w:val="DefaultParagraphFont"/>
     <w:link w:val="Subtitle"/>
     <w:uiPriority w:val="11"/>
-    <w:rsid w:val="005171CB"/>
+    <w:rsid w:val="00C43223"/>
     <w:rPr>
       <w:rFonts w:asciiTheme="minorHAnsi" w:eastAsiaTheme="majorEastAsia" w:hAnsiTheme="minorHAnsi" w:cstheme="majorBidi"/>
       <w:color w:val="595959" w:themeColor="text1" w:themeTint="A6"/>
@@ -2353,7 +2919,7 @@
     <w:next w:val="Normal"/>
     <w:link w:val="TableChar"/>
     <w:qFormat/>
-    <w:rsid w:val="005171CB"/>
+    <w:rsid w:val="00C43223"/>
     <w:rPr>
       <w:sz w:val="18"/>
     </w:rPr>
@@ -2362,7 +2928,7 @@
     <w:name w:val="Table Char"/>
     <w:basedOn w:val="DefaultParagraphFont"/>
     <w:link w:val="Table"/>
-    <w:rsid w:val="005171CB"/>
+    <w:rsid w:val="00C43223"/>
     <w:rPr>
       <w:rFonts w:cs="Arial"/>
       <w:sz w:val="18"/>
@@ -2373,7 +2939,7 @@
     <w:name w:val="Table Grid"/>
     <w:basedOn w:val="TableNormal"/>
     <w:uiPriority w:val="39"/>
-    <w:rsid w:val="005171CB"/>
+    <w:rsid w:val="00C43223"/>
     <w:pPr>
       <w:ind w:left="0" w:firstLine="0"/>
     </w:pPr>
@@ -2399,7 +2965,7 @@
     <w:link w:val="TitleChar"/>
     <w:uiPriority w:val="10"/>
     <w:qFormat/>
-    <w:rsid w:val="005171CB"/>
+    <w:rsid w:val="00C43223"/>
     <w:pPr>
       <w:spacing w:after="400"/>
       <w:contextualSpacing/>
@@ -2420,7 +2986,7 @@
     <w:basedOn w:val="DefaultParagraphFont"/>
     <w:link w:val="Title"/>
     <w:uiPriority w:val="10"/>
-    <w:rsid w:val="005171CB"/>
+    <w:rsid w:val="00C43223"/>
     <w:rPr>
       <w:rFonts w:eastAsiaTheme="majorEastAsia" w:cstheme="majorBidi"/>
       <w:b/>
@@ -2438,7 +3004,7 @@
     <w:autoRedefine/>
     <w:uiPriority w:val="39"/>
     <w:unhideWhenUsed/>
-    <w:rsid w:val="005171CB"/>
+    <w:rsid w:val="00C43223"/>
     <w:pPr>
       <w:spacing w:after="100"/>
     </w:pPr>
@@ -2450,7 +3016,7 @@
     <w:autoRedefine/>
     <w:uiPriority w:val="39"/>
     <w:unhideWhenUsed/>
-    <w:rsid w:val="005171CB"/>
+    <w:rsid w:val="00C43223"/>
     <w:pPr>
       <w:spacing w:after="100"/>
       <w:ind w:left="200"/>
@@ -2463,7 +3029,7 @@
     <w:autoRedefine/>
     <w:uiPriority w:val="39"/>
     <w:unhideWhenUsed/>
-    <w:rsid w:val="005171CB"/>
+    <w:rsid w:val="00C43223"/>
     <w:pPr>
       <w:spacing w:after="100"/>
       <w:ind w:left="400"/>
@@ -2476,7 +3042,7 @@
     <w:uiPriority w:val="39"/>
     <w:unhideWhenUsed/>
     <w:qFormat/>
-    <w:rsid w:val="005171CB"/>
+    <w:rsid w:val="00C43223"/>
     <w:pPr>
       <w:spacing w:line="259" w:lineRule="auto"/>
       <w:outlineLvl w:val="9"/>
@@ -2492,7 +3058,7 @@
     <w:uiPriority w:val="99"/>
     <w:semiHidden/>
     <w:unhideWhenUsed/>
-    <w:rsid w:val="005171CB"/>
+    <w:rsid w:val="00C43223"/>
     <w:rPr>
       <w:color w:val="605E5C"/>
       <w:shd w:val="clear" w:color="auto" w:fill="E1DFDD"/>
@@ -2503,7 +3069,7 @@
     <w:basedOn w:val="DefaultParagraphFont"/>
     <w:uiPriority w:val="99"/>
     <w:unhideWhenUsed/>
-    <w:rsid w:val="006C2DD5"/>
+    <w:rsid w:val="00C43223"/>
     <w:rPr>
       <w:color w:val="467886" w:themeColor="hyperlink"/>
       <w:u w:val="single"/>
@@ -2515,7 +3081,7 @@
     <w:link w:val="HeaderChar"/>
     <w:uiPriority w:val="99"/>
     <w:unhideWhenUsed/>
-    <w:rsid w:val="00941C92"/>
+    <w:rsid w:val="00C43223"/>
     <w:pPr>
       <w:tabs>
         <w:tab w:val="center" w:pos="4680"/>
@@ -2528,7 +3094,7 @@
     <w:basedOn w:val="DefaultParagraphFont"/>
     <w:link w:val="Header"/>
     <w:uiPriority w:val="99"/>
-    <w:rsid w:val="00941C92"/>
+    <w:rsid w:val="00C43223"/>
     <w:rPr>
       <w:rFonts w:cs="Arial"/>
       <w:szCs w:val="20"/>
@@ -2540,7 +3106,7 @@
     <w:link w:val="FooterChar"/>
     <w:uiPriority w:val="99"/>
     <w:unhideWhenUsed/>
-    <w:rsid w:val="00941C92"/>
+    <w:rsid w:val="00C43223"/>
     <w:pPr>
       <w:tabs>
         <w:tab w:val="center" w:pos="4680"/>
@@ -2553,9 +3119,57 @@
     <w:basedOn w:val="DefaultParagraphFont"/>
     <w:link w:val="Footer"/>
     <w:uiPriority w:val="99"/>
-    <w:rsid w:val="00941C92"/>
+    <w:rsid w:val="00C43223"/>
     <w:rPr>
       <w:rFonts w:cs="Arial"/>
+      <w:szCs w:val="20"/>
+    </w:rPr>
+  </w:style>
+  <w:style w:type="paragraph" w:styleId="ListParagraph">
+    <w:name w:val="List Paragraph"/>
+    <w:basedOn w:val="Normal"/>
+    <w:uiPriority w:val="34"/>
+    <w:qFormat/>
+    <w:rsid w:val="00C43223"/>
+    <w:pPr>
+      <w:ind w:left="720"/>
+      <w:contextualSpacing/>
+    </w:pPr>
+  </w:style>
+  <w:style w:type="paragraph" w:styleId="IntenseQuote">
+    <w:name w:val="Intense Quote"/>
+    <w:basedOn w:val="Normal"/>
+    <w:next w:val="Normal"/>
+    <w:link w:val="IntenseQuoteChar"/>
+    <w:uiPriority w:val="30"/>
+    <w:qFormat/>
+    <w:rsid w:val="00C43223"/>
+    <w:pPr>
+      <w:pBdr>
+        <w:top w:val="single" w:sz="4" w:space="10" w:color="0F4761" w:themeColor="accent1" w:themeShade="BF"/>
+        <w:bottom w:val="single" w:sz="4" w:space="10" w:color="0F4761" w:themeColor="accent1" w:themeShade="BF"/>
+      </w:pBdr>
+      <w:spacing w:before="360" w:after="360"/>
+      <w:ind w:left="864" w:right="864"/>
+      <w:jc w:val="center"/>
+    </w:pPr>
+    <w:rPr>
+      <w:i/>
+      <w:iCs/>
+      <w:color w:val="0F4761" w:themeColor="accent1" w:themeShade="BF"/>
+    </w:rPr>
+  </w:style>
+  <w:style w:type="character" w:customStyle="1" w:styleId="IntenseQuoteChar">
+    <w:name w:val="Intense Quote Char"/>
+    <w:basedOn w:val="DefaultParagraphFont"/>
+    <w:link w:val="IntenseQuote"/>
+    <w:uiPriority w:val="30"/>
+    <w:rsid w:val="00C43223"/>
+    <w:rPr>
+      <w:rFonts w:cs="Arial"/>
+      <w:i/>
+      <w:iCs/>
+      <w:color w:val="0F4761" w:themeColor="accent1" w:themeShade="BF"/>
       <w:szCs w:val="20"/>
     </w:rPr>
   </w:style>

</xml_diff>

<commit_message>
General cleanup + document additions
</commit_message>
<xml_diff>
--- a/Documents/Prosthesis v1 Application Notes.docx
+++ b/Documents/Prosthesis v1 Application Notes.docx
@@ -63,7 +63,7 @@
           <w:r>
             <w:fldChar w:fldCharType="separate"/>
           </w:r>
-          <w:hyperlink w:anchor="_Toc186282111" w:history="1">
+          <w:hyperlink w:anchor="_Toc186367847" w:history="1">
             <w:r>
               <w:rPr>
                 <w:rStyle w:val="Hyperlink"/>
@@ -90,7 +90,7 @@
                 <w:noProof/>
                 <w:webHidden/>
               </w:rPr>
-              <w:instrText xml:space="preserve"> PAGEREF _Toc186282111 \h </w:instrText>
+              <w:instrText xml:space="preserve"> PAGEREF _Toc186367847 \h </w:instrText>
             </w:r>
             <w:r>
               <w:rPr>
@@ -134,7 +134,7 @@
               <w:szCs w:val="24"/>
             </w:rPr>
           </w:pPr>
-          <w:hyperlink w:anchor="_Toc186282112" w:history="1">
+          <w:hyperlink w:anchor="_Toc186367848" w:history="1">
             <w:r>
               <w:rPr>
                 <w:rStyle w:val="Hyperlink"/>
@@ -161,7 +161,7 @@
                 <w:noProof/>
                 <w:webHidden/>
               </w:rPr>
-              <w:instrText xml:space="preserve"> PAGEREF _Toc186282112 \h </w:instrText>
+              <w:instrText xml:space="preserve"> PAGEREF _Toc186367848 \h </w:instrText>
             </w:r>
             <w:r>
               <w:rPr>
@@ -205,7 +205,7 @@
               <w:szCs w:val="24"/>
             </w:rPr>
           </w:pPr>
-          <w:hyperlink w:anchor="_Toc186282113" w:history="1">
+          <w:hyperlink w:anchor="_Toc186367849" w:history="1">
             <w:r>
               <w:rPr>
                 <w:rStyle w:val="Hyperlink"/>
@@ -232,7 +232,7 @@
                 <w:noProof/>
                 <w:webHidden/>
               </w:rPr>
-              <w:instrText xml:space="preserve"> PAGEREF _Toc186282113 \h </w:instrText>
+              <w:instrText xml:space="preserve"> PAGEREF _Toc186367849 \h </w:instrText>
             </w:r>
             <w:r>
               <w:rPr>
@@ -276,7 +276,7 @@
               <w:szCs w:val="24"/>
             </w:rPr>
           </w:pPr>
-          <w:hyperlink w:anchor="_Toc186282114" w:history="1">
+          <w:hyperlink w:anchor="_Toc186367850" w:history="1">
             <w:r>
               <w:rPr>
                 <w:rStyle w:val="Hyperlink"/>
@@ -303,7 +303,7 @@
                 <w:noProof/>
                 <w:webHidden/>
               </w:rPr>
-              <w:instrText xml:space="preserve"> PAGEREF _Toc186282114 \h </w:instrText>
+              <w:instrText xml:space="preserve"> PAGEREF _Toc186367850 \h </w:instrText>
             </w:r>
             <w:r>
               <w:rPr>
@@ -347,13 +347,13 @@
               <w:szCs w:val="24"/>
             </w:rPr>
           </w:pPr>
-          <w:hyperlink w:anchor="_Toc186282115" w:history="1">
+          <w:hyperlink w:anchor="_Toc186367851" w:history="1">
             <w:r>
               <w:rPr>
                 <w:rStyle w:val="Hyperlink"/>
                 <w:noProof/>
               </w:rPr>
-              <w:t>3. CubeMonitor Description</w:t>
+              <w:t>3. CubeMonitor</w:t>
             </w:r>
             <w:r>
               <w:rPr>
@@ -374,7 +374,149 @@
                 <w:noProof/>
                 <w:webHidden/>
               </w:rPr>
-              <w:instrText xml:space="preserve"> PAGEREF _Toc186282115 \h </w:instrText>
+              <w:instrText xml:space="preserve"> PAGEREF _Toc186367851 \h </w:instrText>
+            </w:r>
+            <w:r>
+              <w:rPr>
+                <w:noProof/>
+                <w:webHidden/>
+              </w:rPr>
+            </w:r>
+            <w:r>
+              <w:rPr>
+                <w:noProof/>
+                <w:webHidden/>
+              </w:rPr>
+              <w:fldChar w:fldCharType="separate"/>
+            </w:r>
+            <w:r>
+              <w:rPr>
+                <w:noProof/>
+                <w:webHidden/>
+              </w:rPr>
+              <w:t>4</w:t>
+            </w:r>
+            <w:r>
+              <w:rPr>
+                <w:noProof/>
+                <w:webHidden/>
+              </w:rPr>
+              <w:fldChar w:fldCharType="end"/>
+            </w:r>
+          </w:hyperlink>
+        </w:p>
+        <w:p>
+          <w:pPr>
+            <w:pStyle w:val="TOC2"/>
+            <w:tabs>
+              <w:tab w:val="right" w:leader="dot" w:pos="9350"/>
+            </w:tabs>
+            <w:rPr>
+              <w:rFonts w:asciiTheme="minorHAnsi" w:eastAsiaTheme="minorEastAsia" w:hAnsiTheme="minorHAnsi" w:cstheme="minorBidi"/>
+              <w:noProof/>
+              <w:sz w:val="24"/>
+              <w:szCs w:val="24"/>
+            </w:rPr>
+          </w:pPr>
+          <w:hyperlink w:anchor="_Toc186367852" w:history="1">
+            <w:r>
+              <w:rPr>
+                <w:rStyle w:val="Hyperlink"/>
+                <w:noProof/>
+              </w:rPr>
+              <w:t>3.1 GUI Description</w:t>
+            </w:r>
+            <w:r>
+              <w:rPr>
+                <w:noProof/>
+                <w:webHidden/>
+              </w:rPr>
+              <w:tab/>
+            </w:r>
+            <w:r>
+              <w:rPr>
+                <w:noProof/>
+                <w:webHidden/>
+              </w:rPr>
+              <w:fldChar w:fldCharType="begin"/>
+            </w:r>
+            <w:r>
+              <w:rPr>
+                <w:noProof/>
+                <w:webHidden/>
+              </w:rPr>
+              <w:instrText xml:space="preserve"> PAGEREF _Toc186367852 \h </w:instrText>
+            </w:r>
+            <w:r>
+              <w:rPr>
+                <w:noProof/>
+                <w:webHidden/>
+              </w:rPr>
+            </w:r>
+            <w:r>
+              <w:rPr>
+                <w:noProof/>
+                <w:webHidden/>
+              </w:rPr>
+              <w:fldChar w:fldCharType="separate"/>
+            </w:r>
+            <w:r>
+              <w:rPr>
+                <w:noProof/>
+                <w:webHidden/>
+              </w:rPr>
+              <w:t>4</w:t>
+            </w:r>
+            <w:r>
+              <w:rPr>
+                <w:noProof/>
+                <w:webHidden/>
+              </w:rPr>
+              <w:fldChar w:fldCharType="end"/>
+            </w:r>
+          </w:hyperlink>
+        </w:p>
+        <w:p>
+          <w:pPr>
+            <w:pStyle w:val="TOC2"/>
+            <w:tabs>
+              <w:tab w:val="right" w:leader="dot" w:pos="9350"/>
+            </w:tabs>
+            <w:rPr>
+              <w:rFonts w:asciiTheme="minorHAnsi" w:eastAsiaTheme="minorEastAsia" w:hAnsiTheme="minorHAnsi" w:cstheme="minorBidi"/>
+              <w:noProof/>
+              <w:sz w:val="24"/>
+              <w:szCs w:val="24"/>
+            </w:rPr>
+          </w:pPr>
+          <w:hyperlink w:anchor="_Toc186367853" w:history="1">
+            <w:r>
+              <w:rPr>
+                <w:rStyle w:val="Hyperlink"/>
+                <w:noProof/>
+              </w:rPr>
+              <w:t>3.2 Variable Output to .csv</w:t>
+            </w:r>
+            <w:r>
+              <w:rPr>
+                <w:noProof/>
+                <w:webHidden/>
+              </w:rPr>
+              <w:tab/>
+            </w:r>
+            <w:r>
+              <w:rPr>
+                <w:noProof/>
+                <w:webHidden/>
+              </w:rPr>
+              <w:fldChar w:fldCharType="begin"/>
+            </w:r>
+            <w:r>
+              <w:rPr>
+                <w:noProof/>
+                <w:webHidden/>
+              </w:rPr>
+              <w:instrText xml:space="preserve"> PAGEREF _Toc186367853 \h </w:instrText>
             </w:r>
             <w:r>
               <w:rPr>
@@ -418,13 +560,13 @@
               <w:szCs w:val="24"/>
             </w:rPr>
           </w:pPr>
-          <w:hyperlink w:anchor="_Toc186282116" w:history="1">
+          <w:hyperlink w:anchor="_Toc186367854" w:history="1">
             <w:r>
               <w:rPr>
                 <w:rStyle w:val="Hyperlink"/>
                 <w:noProof/>
               </w:rPr>
-              <w:t>4. Test Programs</w:t>
+              <w:t>4. User Defined Options</w:t>
             </w:r>
             <w:r>
               <w:rPr>
@@ -445,7 +587,7 @@
                 <w:noProof/>
                 <w:webHidden/>
               </w:rPr>
-              <w:instrText xml:space="preserve"> PAGEREF _Toc186282116 \h </w:instrText>
+              <w:instrText xml:space="preserve"> PAGEREF _Toc186367854 \h </w:instrText>
             </w:r>
             <w:r>
               <w:rPr>
@@ -489,13 +631,13 @@
               <w:szCs w:val="24"/>
             </w:rPr>
           </w:pPr>
-          <w:hyperlink w:anchor="_Toc186282117" w:history="1">
+          <w:hyperlink w:anchor="_Toc186367855" w:history="1">
             <w:r>
               <w:rPr>
                 <w:rStyle w:val="Hyperlink"/>
                 <w:noProof/>
               </w:rPr>
-              <w:t>4.1 None</w:t>
+              <w:t>4.1 Initialization Settings</w:t>
             </w:r>
             <w:r>
               <w:rPr>
@@ -516,7 +658,149 @@
                 <w:noProof/>
                 <w:webHidden/>
               </w:rPr>
-              <w:instrText xml:space="preserve"> PAGEREF _Toc186282117 \h </w:instrText>
+              <w:instrText xml:space="preserve"> PAGEREF _Toc186367855 \h </w:instrText>
+            </w:r>
+            <w:r>
+              <w:rPr>
+                <w:noProof/>
+                <w:webHidden/>
+              </w:rPr>
+            </w:r>
+            <w:r>
+              <w:rPr>
+                <w:noProof/>
+                <w:webHidden/>
+              </w:rPr>
+              <w:fldChar w:fldCharType="separate"/>
+            </w:r>
+            <w:r>
+              <w:rPr>
+                <w:noProof/>
+                <w:webHidden/>
+              </w:rPr>
+              <w:t>5</w:t>
+            </w:r>
+            <w:r>
+              <w:rPr>
+                <w:noProof/>
+                <w:webHidden/>
+              </w:rPr>
+              <w:fldChar w:fldCharType="end"/>
+            </w:r>
+          </w:hyperlink>
+        </w:p>
+        <w:p>
+          <w:pPr>
+            <w:pStyle w:val="TOC3"/>
+            <w:tabs>
+              <w:tab w:val="right" w:leader="dot" w:pos="9350"/>
+            </w:tabs>
+            <w:rPr>
+              <w:rFonts w:asciiTheme="minorHAnsi" w:eastAsiaTheme="minorEastAsia" w:hAnsiTheme="minorHAnsi" w:cstheme="minorBidi"/>
+              <w:noProof/>
+              <w:sz w:val="24"/>
+              <w:szCs w:val="24"/>
+            </w:rPr>
+          </w:pPr>
+          <w:hyperlink w:anchor="_Toc186367856" w:history="1">
+            <w:r>
+              <w:rPr>
+                <w:rStyle w:val="Hyperlink"/>
+                <w:noProof/>
+              </w:rPr>
+              <w:t>4.1.1 Joint</w:t>
+            </w:r>
+            <w:r>
+              <w:rPr>
+                <w:noProof/>
+                <w:webHidden/>
+              </w:rPr>
+              <w:tab/>
+            </w:r>
+            <w:r>
+              <w:rPr>
+                <w:noProof/>
+                <w:webHidden/>
+              </w:rPr>
+              <w:fldChar w:fldCharType="begin"/>
+            </w:r>
+            <w:r>
+              <w:rPr>
+                <w:noProof/>
+                <w:webHidden/>
+              </w:rPr>
+              <w:instrText xml:space="preserve"> PAGEREF _Toc186367856 \h </w:instrText>
+            </w:r>
+            <w:r>
+              <w:rPr>
+                <w:noProof/>
+                <w:webHidden/>
+              </w:rPr>
+            </w:r>
+            <w:r>
+              <w:rPr>
+                <w:noProof/>
+                <w:webHidden/>
+              </w:rPr>
+              <w:fldChar w:fldCharType="separate"/>
+            </w:r>
+            <w:r>
+              <w:rPr>
+                <w:noProof/>
+                <w:webHidden/>
+              </w:rPr>
+              <w:t>5</w:t>
+            </w:r>
+            <w:r>
+              <w:rPr>
+                <w:noProof/>
+                <w:webHidden/>
+              </w:rPr>
+              <w:fldChar w:fldCharType="end"/>
+            </w:r>
+          </w:hyperlink>
+        </w:p>
+        <w:p>
+          <w:pPr>
+            <w:pStyle w:val="TOC3"/>
+            <w:tabs>
+              <w:tab w:val="right" w:leader="dot" w:pos="9350"/>
+            </w:tabs>
+            <w:rPr>
+              <w:rFonts w:asciiTheme="minorHAnsi" w:eastAsiaTheme="minorEastAsia" w:hAnsiTheme="minorHAnsi" w:cstheme="minorBidi"/>
+              <w:noProof/>
+              <w:sz w:val="24"/>
+              <w:szCs w:val="24"/>
+            </w:rPr>
+          </w:pPr>
+          <w:hyperlink w:anchor="_Toc186367857" w:history="1">
+            <w:r>
+              <w:rPr>
+                <w:rStyle w:val="Hyperlink"/>
+                <w:noProof/>
+              </w:rPr>
+              <w:t>4.12.2 Side</w:t>
+            </w:r>
+            <w:r>
+              <w:rPr>
+                <w:noProof/>
+                <w:webHidden/>
+              </w:rPr>
+              <w:tab/>
+            </w:r>
+            <w:r>
+              <w:rPr>
+                <w:noProof/>
+                <w:webHidden/>
+              </w:rPr>
+              <w:fldChar w:fldCharType="begin"/>
+            </w:r>
+            <w:r>
+              <w:rPr>
+                <w:noProof/>
+                <w:webHidden/>
+              </w:rPr>
+              <w:instrText xml:space="preserve"> PAGEREF _Toc186367857 \h </w:instrText>
             </w:r>
             <w:r>
               <w:rPr>
@@ -560,13 +844,13 @@
               <w:szCs w:val="24"/>
             </w:rPr>
           </w:pPr>
-          <w:hyperlink w:anchor="_Toc186282118" w:history="1">
+          <w:hyperlink w:anchor="_Toc186367858" w:history="1">
             <w:r>
               <w:rPr>
                 <w:rStyle w:val="Hyperlink"/>
                 <w:noProof/>
               </w:rPr>
-              <w:t>4.2 Read Only</w:t>
+              <w:t>4.2 Test Programs</w:t>
             </w:r>
             <w:r>
               <w:rPr>
@@ -587,7 +871,7 @@
                 <w:noProof/>
                 <w:webHidden/>
               </w:rPr>
-              <w:instrText xml:space="preserve"> PAGEREF _Toc186282118 \h </w:instrText>
+              <w:instrText xml:space="preserve"> PAGEREF _Toc186367858 \h </w:instrText>
             </w:r>
             <w:r>
               <w:rPr>
@@ -620,7 +904,7 @@
         </w:p>
         <w:p>
           <w:pPr>
-            <w:pStyle w:val="TOC2"/>
+            <w:pStyle w:val="TOC3"/>
             <w:tabs>
               <w:tab w:val="right" w:leader="dot" w:pos="9350"/>
             </w:tabs>
@@ -631,13 +915,13 @@
               <w:szCs w:val="24"/>
             </w:rPr>
           </w:pPr>
-          <w:hyperlink w:anchor="_Toc186282119" w:history="1">
+          <w:hyperlink w:anchor="_Toc186367859" w:history="1">
             <w:r>
               <w:rPr>
                 <w:rStyle w:val="Hyperlink"/>
                 <w:noProof/>
               </w:rPr>
-              <w:t>4.3 Encoder Bias</w:t>
+              <w:t>4.2.1 None</w:t>
             </w:r>
             <w:r>
               <w:rPr>
@@ -658,7 +942,7 @@
                 <w:noProof/>
                 <w:webHidden/>
               </w:rPr>
-              <w:instrText xml:space="preserve"> PAGEREF _Toc186282119 \h </w:instrText>
+              <w:instrText xml:space="preserve"> PAGEREF _Toc186367859 \h </w:instrText>
             </w:r>
             <w:r>
               <w:rPr>
@@ -678,7 +962,7 @@
                 <w:noProof/>
                 <w:webHidden/>
               </w:rPr>
-              <w:t>5</w:t>
+              <w:t>6</w:t>
             </w:r>
             <w:r>
               <w:rPr>
@@ -691,7 +975,7 @@
         </w:p>
         <w:p>
           <w:pPr>
-            <w:pStyle w:val="TOC2"/>
+            <w:pStyle w:val="TOC3"/>
             <w:tabs>
               <w:tab w:val="right" w:leader="dot" w:pos="9350"/>
             </w:tabs>
@@ -702,13 +986,13 @@
               <w:szCs w:val="24"/>
             </w:rPr>
           </w:pPr>
-          <w:hyperlink w:anchor="_Toc186282120" w:history="1">
+          <w:hyperlink w:anchor="_Toc186367860" w:history="1">
             <w:r>
               <w:rPr>
                 <w:rStyle w:val="Hyperlink"/>
                 <w:noProof/>
               </w:rPr>
-              <w:t>4.4 Impedance Control</w:t>
+              <w:t>4.2.2 Read Only</w:t>
             </w:r>
             <w:r>
               <w:rPr>
@@ -729,7 +1013,7 @@
                 <w:noProof/>
                 <w:webHidden/>
               </w:rPr>
-              <w:instrText xml:space="preserve"> PAGEREF _Toc186282120 \h </w:instrText>
+              <w:instrText xml:space="preserve"> PAGEREF _Toc186367860 \h </w:instrText>
             </w:r>
             <w:r>
               <w:rPr>
@@ -749,7 +1033,149 @@
                 <w:noProof/>
                 <w:webHidden/>
               </w:rPr>
-              <w:t>5</w:t>
+              <w:t>6</w:t>
+            </w:r>
+            <w:r>
+              <w:rPr>
+                <w:noProof/>
+                <w:webHidden/>
+              </w:rPr>
+              <w:fldChar w:fldCharType="end"/>
+            </w:r>
+          </w:hyperlink>
+        </w:p>
+        <w:p>
+          <w:pPr>
+            <w:pStyle w:val="TOC3"/>
+            <w:tabs>
+              <w:tab w:val="right" w:leader="dot" w:pos="9350"/>
+            </w:tabs>
+            <w:rPr>
+              <w:rFonts w:asciiTheme="minorHAnsi" w:eastAsiaTheme="minorEastAsia" w:hAnsiTheme="minorHAnsi" w:cstheme="minorBidi"/>
+              <w:noProof/>
+              <w:sz w:val="24"/>
+              <w:szCs w:val="24"/>
+            </w:rPr>
+          </w:pPr>
+          <w:hyperlink w:anchor="_Toc186367861" w:history="1">
+            <w:r>
+              <w:rPr>
+                <w:rStyle w:val="Hyperlink"/>
+                <w:noProof/>
+              </w:rPr>
+              <w:t>4.2.3 Encoder Bias</w:t>
+            </w:r>
+            <w:r>
+              <w:rPr>
+                <w:noProof/>
+                <w:webHidden/>
+              </w:rPr>
+              <w:tab/>
+            </w:r>
+            <w:r>
+              <w:rPr>
+                <w:noProof/>
+                <w:webHidden/>
+              </w:rPr>
+              <w:fldChar w:fldCharType="begin"/>
+            </w:r>
+            <w:r>
+              <w:rPr>
+                <w:noProof/>
+                <w:webHidden/>
+              </w:rPr>
+              <w:instrText xml:space="preserve"> PAGEREF _Toc186367861 \h </w:instrText>
+            </w:r>
+            <w:r>
+              <w:rPr>
+                <w:noProof/>
+                <w:webHidden/>
+              </w:rPr>
+            </w:r>
+            <w:r>
+              <w:rPr>
+                <w:noProof/>
+                <w:webHidden/>
+              </w:rPr>
+              <w:fldChar w:fldCharType="separate"/>
+            </w:r>
+            <w:r>
+              <w:rPr>
+                <w:noProof/>
+                <w:webHidden/>
+              </w:rPr>
+              <w:t>6</w:t>
+            </w:r>
+            <w:r>
+              <w:rPr>
+                <w:noProof/>
+                <w:webHidden/>
+              </w:rPr>
+              <w:fldChar w:fldCharType="end"/>
+            </w:r>
+          </w:hyperlink>
+        </w:p>
+        <w:p>
+          <w:pPr>
+            <w:pStyle w:val="TOC3"/>
+            <w:tabs>
+              <w:tab w:val="right" w:leader="dot" w:pos="9350"/>
+            </w:tabs>
+            <w:rPr>
+              <w:rFonts w:asciiTheme="minorHAnsi" w:eastAsiaTheme="minorEastAsia" w:hAnsiTheme="minorHAnsi" w:cstheme="minorBidi"/>
+              <w:noProof/>
+              <w:sz w:val="24"/>
+              <w:szCs w:val="24"/>
+            </w:rPr>
+          </w:pPr>
+          <w:hyperlink w:anchor="_Toc186367862" w:history="1">
+            <w:r>
+              <w:rPr>
+                <w:rStyle w:val="Hyperlink"/>
+                <w:noProof/>
+              </w:rPr>
+              <w:t>4.2.4 Impedance Control</w:t>
+            </w:r>
+            <w:r>
+              <w:rPr>
+                <w:noProof/>
+                <w:webHidden/>
+              </w:rPr>
+              <w:tab/>
+            </w:r>
+            <w:r>
+              <w:rPr>
+                <w:noProof/>
+                <w:webHidden/>
+              </w:rPr>
+              <w:fldChar w:fldCharType="begin"/>
+            </w:r>
+            <w:r>
+              <w:rPr>
+                <w:noProof/>
+                <w:webHidden/>
+              </w:rPr>
+              <w:instrText xml:space="preserve"> PAGEREF _Toc186367862 \h </w:instrText>
+            </w:r>
+            <w:r>
+              <w:rPr>
+                <w:noProof/>
+                <w:webHidden/>
+              </w:rPr>
+            </w:r>
+            <w:r>
+              <w:rPr>
+                <w:noProof/>
+                <w:webHidden/>
+              </w:rPr>
+              <w:fldChar w:fldCharType="separate"/>
+            </w:r>
+            <w:r>
+              <w:rPr>
+                <w:noProof/>
+                <w:webHidden/>
+              </w:rPr>
+              <w:t>6</w:t>
             </w:r>
             <w:r>
               <w:rPr>
@@ -773,7 +1199,7 @@
               <w:szCs w:val="24"/>
             </w:rPr>
           </w:pPr>
-          <w:hyperlink w:anchor="_Toc186282121" w:history="1">
+          <w:hyperlink w:anchor="_Toc186367863" w:history="1">
             <w:r>
               <w:rPr>
                 <w:rStyle w:val="Hyperlink"/>
@@ -800,7 +1226,7 @@
                 <w:noProof/>
                 <w:webHidden/>
               </w:rPr>
-              <w:instrText xml:space="preserve"> PAGEREF _Toc186282121 \h </w:instrText>
+              <w:instrText xml:space="preserve"> PAGEREF _Toc186367863 \h </w:instrText>
             </w:r>
             <w:r>
               <w:rPr>
@@ -820,7 +1246,7 @@
                 <w:noProof/>
                 <w:webHidden/>
               </w:rPr>
-              <w:t>6</w:t>
+              <w:t>7</w:t>
             </w:r>
             <w:r>
               <w:rPr>
@@ -857,7 +1283,7 @@
       <w:pPr>
         <w:pStyle w:val="Chapter"/>
       </w:pPr>
-      <w:bookmarkStart w:id="0" w:name="_Toc186282111"/>
+      <w:bookmarkStart w:id="0" w:name="_Toc186367847"/>
       <w:r>
         <w:lastRenderedPageBreak/>
         <w:t>1.</w:t>
@@ -881,22 +1307,38 @@
         </w:numPr>
       </w:pPr>
       <w:r>
-        <w:t xml:space="preserve">Variables with </w:t>
-      </w:r>
-      <w:r>
-        <w:t>prefix</w:t>
+        <w:rPr>
+          <w:b/>
+          <w:bCs/>
+          <w:color w:val="FF0000"/>
+        </w:rPr>
+        <w:t>IMPORTANT:</w:t>
       </w:r>
       <w:r>
         <w:t xml:space="preserve"> </w:t>
       </w:r>
       <w:r>
-        <w:rPr>
-          <w:rFonts w:ascii="Courier New" w:hAnsi="Courier New" w:cs="Courier New"/>
-        </w:rPr>
-        <w:t>CM_</w:t>
-      </w:r>
-      <w:r>
-        <w:t xml:space="preserve"> are used in CubeMonitor.</w:t>
+        <w:t>A new magnetic encoder bias position must be found and defined whenever the magnet is reassembled into the device.</w:t>
+      </w:r>
+      <w:r>
+        <w:t xml:space="preserve"> </w:t>
+      </w:r>
+      <w:r>
+        <w:t xml:space="preserve"> A test program is provided to find the bias.</w:t>
+      </w:r>
+      <w:r>
+        <w:t xml:space="preserve"> See chapter 4 for more information. </w:t>
+      </w:r>
+      <w:proofErr w:type="gramStart"/>
+      <w:r>
+        <w:t>Number</w:t>
+      </w:r>
+      <w:proofErr w:type="gramEnd"/>
+      <w:r>
+        <w:t xml:space="preserve"> correct??</w:t>
+      </w:r>
+      <w:r>
+        <w:br/>
       </w:r>
     </w:p>
     <w:p>
@@ -907,7 +1349,13 @@
         </w:numPr>
       </w:pPr>
       <w:r>
-        <w:t xml:space="preserve">Coordinates are x = forward, y = up, z = right. </w:t>
+        <w:t xml:space="preserve">Variables with </w:t>
+      </w:r>
+      <w:r>
+        <w:t>prefix</w:t>
+      </w:r>
+      <w:r>
+        <w:t xml:space="preserve"> </w:t>
       </w:r>
       <w:r>
         <w:rPr>
@@ -916,7 +1364,18 @@
         <w:t>CM_</w:t>
       </w:r>
       <w:r>
-        <w:t xml:space="preserve"> variables follow the right-hand rule.</w:t>
+        <w:t xml:space="preserve"> are used in </w:t>
+      </w:r>
+      <w:proofErr w:type="spellStart"/>
+      <w:r>
+        <w:t>CubeMonitor</w:t>
+      </w:r>
+      <w:proofErr w:type="spellEnd"/>
+      <w:r>
+        <w:t>.</w:t>
+      </w:r>
+      <w:r>
+        <w:br/>
       </w:r>
     </w:p>
     <w:p>
@@ -927,7 +1386,19 @@
         </w:numPr>
       </w:pPr>
       <w:r>
-        <w:t>Knee and ankle angle figure.</w:t>
+        <w:t xml:space="preserve">Coordinates are x = forward, y = up, z = right. </w:t>
+      </w:r>
+      <w:r>
+        <w:rPr>
+          <w:rFonts w:ascii="Courier New" w:hAnsi="Courier New" w:cs="Courier New"/>
+        </w:rPr>
+        <w:t>CM_</w:t>
+      </w:r>
+      <w:r>
+        <w:t xml:space="preserve"> variables follow the right-hand rule.</w:t>
+      </w:r>
+      <w:r>
+        <w:br/>
       </w:r>
     </w:p>
     <w:p>
@@ -938,14 +1409,168 @@
         </w:numPr>
       </w:pPr>
       <w:r>
-        <w:t>Control loop timing is based on LPTIM2 set for a 512 Hz interrupt.</w:t>
+        <w:t>Knee and ankle angle figure.</w:t>
+      </w:r>
+      <w:r>
+        <w:br/>
+      </w:r>
+    </w:p>
+    <w:p>
+      <w:pPr>
+        <w:numPr>
+          <w:ilvl w:val="0"/>
+          <w:numId w:val="2"/>
+        </w:numPr>
+      </w:pPr>
+      <w:r>
+        <w:t xml:space="preserve">Timing for control loop </w:t>
+      </w:r>
+      <w:r>
+        <w:t>is based on LPTIM2 set for a 512 Hz interrupt.</w:t>
+      </w:r>
+      <w:r>
+        <w:br/>
+      </w:r>
+    </w:p>
+    <w:p>
+      <w:pPr>
+        <w:numPr>
+          <w:ilvl w:val="0"/>
+          <w:numId w:val="2"/>
+        </w:numPr>
+      </w:pPr>
+      <w:r>
+        <w:t>Executed code in control loop (shown below) completes in XXX.</w:t>
+      </w:r>
+    </w:p>
+    <w:p>
+      <w:pPr>
+        <w:ind w:left="720"/>
+      </w:pPr>
+    </w:p>
+    <w:p>
+      <w:pPr>
+        <w:ind w:left="720"/>
+      </w:pPr>
+    </w:p>
+    <w:p>
+      <w:pPr>
+        <w:ind w:left="720"/>
+        <w:jc w:val="center"/>
+      </w:pPr>
+      <w:r>
+        <w:drawing>
+          <wp:inline distT="0" distB="0" distL="0" distR="0" wp14:anchorId="23657D32" wp14:editId="0780BAB6">
+            <wp:extent cx="2867425" cy="152421"/>
+            <wp:effectExtent l="0" t="0" r="9525" b="0"/>
+            <wp:docPr id="1728597529" name="Picture 1"/>
+            <wp:cNvGraphicFramePr>
+              <a:graphicFrameLocks xmlns:a="http://schemas.openxmlformats.org/drawingml/2006/main" noChangeAspect="1"/>
+            </wp:cNvGraphicFramePr>
+            <a:graphic xmlns:a="http://schemas.openxmlformats.org/drawingml/2006/main">
+              <a:graphicData uri="http://schemas.openxmlformats.org/drawingml/2006/picture">
+                <pic:pic xmlns:pic="http://schemas.openxmlformats.org/drawingml/2006/picture">
+                  <pic:nvPicPr>
+                    <pic:cNvPr id="1728597529" name=""/>
+                    <pic:cNvPicPr/>
+                  </pic:nvPicPr>
+                  <pic:blipFill>
+                    <a:blip r:embed="rId8"/>
+                    <a:stretch>
+                      <a:fillRect/>
+                    </a:stretch>
+                  </pic:blipFill>
+                  <pic:spPr>
+                    <a:xfrm>
+                      <a:off x="0" y="0"/>
+                      <a:ext cx="2867425" cy="152421"/>
+                    </a:xfrm>
+                    <a:prstGeom prst="rect">
+                      <a:avLst/>
+                    </a:prstGeom>
+                  </pic:spPr>
+                </pic:pic>
+              </a:graphicData>
+            </a:graphic>
+          </wp:inline>
+        </w:drawing>
+      </w:r>
+    </w:p>
+    <w:p>
+      <w:pPr>
+        <w:ind w:left="720"/>
+        <w:jc w:val="center"/>
+      </w:pPr>
+    </w:p>
+    <w:p>
+      <w:pPr>
+        <w:ind w:left="720"/>
+        <w:jc w:val="center"/>
+        <w:rPr>
+          <w:sz w:val="18"/>
+          <w:szCs w:val="18"/>
+        </w:rPr>
+      </w:pPr>
+      <w:r>
+        <w:rPr>
+          <w:sz w:val="18"/>
+          <w:szCs w:val="18"/>
+        </w:rPr>
+        <w:t>Executed code in control loop</w:t>
+      </w:r>
+      <w:r>
+        <w:rPr>
+          <w:sz w:val="18"/>
+          <w:szCs w:val="18"/>
+        </w:rPr>
+        <w:t xml:space="preserve"> (found in </w:t>
+      </w:r>
+      <w:proofErr w:type="spellStart"/>
+      <w:r>
+        <w:rPr>
+          <w:rFonts w:ascii="Courier New" w:hAnsi="Courier New" w:cs="Courier New"/>
+          <w:sz w:val="18"/>
+          <w:szCs w:val="18"/>
+        </w:rPr>
+        <w:t>main.c</w:t>
+      </w:r>
+      <w:proofErr w:type="spellEnd"/>
+      <w:r>
+        <w:rPr>
+          <w:sz w:val="18"/>
+          <w:szCs w:val="18"/>
+        </w:rPr>
+        <w:t>)</w:t>
+      </w:r>
+      <w:r>
+        <w:rPr>
+          <w:sz w:val="18"/>
+          <w:szCs w:val="18"/>
+        </w:rPr>
+        <w:t xml:space="preserve">. </w:t>
+      </w:r>
+      <w:proofErr w:type="gramStart"/>
+      <w:r>
+        <w:rPr>
+          <w:sz w:val="18"/>
+          <w:szCs w:val="18"/>
+        </w:rPr>
+        <w:t>Lines</w:t>
+      </w:r>
+      <w:proofErr w:type="gramEnd"/>
+      <w:r>
+        <w:rPr>
+          <w:sz w:val="18"/>
+          <w:szCs w:val="18"/>
+        </w:rPr>
+        <w:t xml:space="preserve"> correct??</w:t>
       </w:r>
     </w:p>
     <w:p>
       <w:pPr>
         <w:pStyle w:val="Heading1"/>
       </w:pPr>
-      <w:bookmarkStart w:id="1" w:name="_Toc186282112"/>
+      <w:bookmarkStart w:id="1" w:name="_Toc186367848"/>
       <w:r>
         <w:t>1.1</w:t>
       </w:r>
@@ -966,7 +1591,7 @@
       <w:pPr>
         <w:pStyle w:val="Heading1"/>
       </w:pPr>
-      <w:bookmarkStart w:id="2" w:name="_Toc186282113"/>
+      <w:bookmarkStart w:id="2" w:name="_Toc186367849"/>
       <w:r>
         <w:t>1.2</w:t>
       </w:r>
@@ -989,7 +1614,10 @@
         <w:t>STM32CubeIDE</w:t>
       </w:r>
       <w:r>
-        <w:t xml:space="preserve"> ()</w:t>
+        <w:t xml:space="preserve"> </w:t>
+      </w:r>
+      <w:r>
+        <w:t>1.10.1 (later version probably work as well)</w:t>
       </w:r>
     </w:p>
     <w:p>
@@ -1003,7 +1631,10 @@
         <w:t>STM32CubeMonitor</w:t>
       </w:r>
       <w:r>
-        <w:t xml:space="preserve"> ()</w:t>
+        <w:t xml:space="preserve"> </w:t>
+      </w:r>
+      <w:r>
+        <w:t>1.8.0 (later versions probably work as well)</w:t>
       </w:r>
     </w:p>
     <w:p>
@@ -1024,7 +1655,7 @@
       <w:pPr>
         <w:pStyle w:val="Chapter"/>
       </w:pPr>
-      <w:bookmarkStart w:id="3" w:name="_Toc186282114"/>
+      <w:bookmarkStart w:id="3" w:name="_Toc186367850"/>
       <w:r>
         <w:lastRenderedPageBreak/>
         <w:t>2</w:t>
@@ -1038,9 +1669,6 @@
       <w:bookmarkEnd w:id="3"/>
     </w:p>
     <w:p>
-      <w:pPr>
-        <w:ind w:left="360"/>
-      </w:pPr>
       <w:r>
         <w:t>XXX</w:t>
       </w:r>
@@ -1063,7 +1691,7 @@
       <w:pPr>
         <w:pStyle w:val="Chapter"/>
       </w:pPr>
-      <w:bookmarkStart w:id="4" w:name="_Toc186282115"/>
+      <w:bookmarkStart w:id="4" w:name="_Toc186367851"/>
       <w:r>
         <w:lastRenderedPageBreak/>
         <w:t>3</w:t>
@@ -1071,19 +1699,61 @@
       <w:r>
         <w:t xml:space="preserve">. </w:t>
       </w:r>
-      <w:r>
-        <w:t>CubeMonitor Description</w:t>
+      <w:proofErr w:type="spellStart"/>
+      <w:r>
+        <w:t>CubeMonitor</w:t>
       </w:r>
       <w:bookmarkEnd w:id="4"/>
-    </w:p>
-    <w:p>
-      <w:r>
-        <w:t>CubeMonitor serves as the interface between the device and the researcher. It performs data acquisition, plotting and displaying of variables, and user defined inputs to variables.</w:t>
-      </w:r>
-    </w:p>
-    <w:p>
-      <w:pPr>
-        <w:ind w:left="720" w:hanging="360"/>
+      <w:proofErr w:type="spellEnd"/>
+    </w:p>
+    <w:p>
+      <w:proofErr w:type="spellStart"/>
+      <w:r>
+        <w:t>CubeMonitor</w:t>
+      </w:r>
+      <w:proofErr w:type="spellEnd"/>
+      <w:r>
+        <w:t xml:space="preserve"> serves as the interface between the device and the </w:t>
+      </w:r>
+      <w:r>
+        <w:t>user</w:t>
+      </w:r>
+      <w:r>
+        <w:t>. It performs data acquisition, plotting and displaying of variables, and user defined inputs to variables.</w:t>
+      </w:r>
+    </w:p>
+    <w:p>
+      <w:pPr>
+        <w:pStyle w:val="Heading1"/>
+      </w:pPr>
+      <w:bookmarkStart w:id="5" w:name="_Toc186367852"/>
+      <w:r>
+        <w:t>3.1 GUI Description</w:t>
+      </w:r>
+      <w:bookmarkEnd w:id="5"/>
+    </w:p>
+    <w:p>
+      <w:r>
+        <w:t>XXX</w:t>
+      </w:r>
+    </w:p>
+    <w:p>
+      <w:pPr>
+        <w:pStyle w:val="Heading1"/>
+      </w:pPr>
+      <w:bookmarkStart w:id="6" w:name="_Toc186367853"/>
+      <w:r>
+        <w:t>3.2 Variable Output to .csv</w:t>
+      </w:r>
+      <w:bookmarkEnd w:id="6"/>
+    </w:p>
+    <w:p>
+      <w:r>
+        <w:t>XXX</w:t>
+      </w:r>
+    </w:p>
+    <w:p>
+      <w:pPr>
         <w:rPr>
           <w:rFonts w:eastAsiaTheme="majorEastAsia" w:cstheme="majorBidi"/>
           <w:b/>
@@ -1099,164 +1769,1023 @@
       <w:pPr>
         <w:pStyle w:val="Chapter"/>
       </w:pPr>
-      <w:bookmarkStart w:id="5" w:name="_Toc186282116"/>
+      <w:bookmarkStart w:id="7" w:name="_Toc186367854"/>
       <w:r>
         <w:lastRenderedPageBreak/>
-        <w:t>4</w:t>
-      </w:r>
-      <w:r>
-        <w:t xml:space="preserve">. </w:t>
-      </w:r>
-      <w:r>
-        <w:t>Test Programs</w:t>
-      </w:r>
-      <w:bookmarkEnd w:id="5"/>
-    </w:p>
-    <w:p>
-      <w:r>
-        <w:t>Various test programs are provided to check functionality at my desk. A test program is selected in main.c as shown below. The options for test programs are described in the follow sections.</w:t>
+        <w:t>4. User Defined Options</w:t>
+      </w:r>
+      <w:bookmarkEnd w:id="7"/>
+    </w:p>
+    <w:p>
+      <w:r>
+        <w:t xml:space="preserve">The firmware contains some user defined options that must be changed within the code itself (not in </w:t>
+      </w:r>
+      <w:proofErr w:type="spellStart"/>
+      <w:r>
+        <w:t>CubeMonitor</w:t>
+      </w:r>
+      <w:proofErr w:type="spellEnd"/>
+      <w:r>
+        <w:t xml:space="preserve">). </w:t>
       </w:r>
     </w:p>
     <w:p>
       <w:pPr>
         <w:pStyle w:val="Heading1"/>
       </w:pPr>
-      <w:bookmarkStart w:id="6" w:name="_Toc186282117"/>
-      <w:r>
-        <w:t>4.1 None</w:t>
-      </w:r>
-      <w:bookmarkEnd w:id="6"/>
-    </w:p>
-    <w:p>
-      <w:r>
-        <w:t xml:space="preserve">Enter value </w:t>
-      </w:r>
-      <w:r>
+      <w:bookmarkStart w:id="8" w:name="_Toc186367855"/>
+      <w:r>
+        <w:t xml:space="preserve">4.1 </w:t>
+      </w:r>
+      <w:r>
+        <w:t>Initialization</w:t>
+      </w:r>
+      <w:r>
+        <w:t xml:space="preserve"> Settings</w:t>
+      </w:r>
+      <w:bookmarkEnd w:id="8"/>
+    </w:p>
+    <w:p>
+      <w:r>
+        <w:t xml:space="preserve">The user can modify the code in </w:t>
+      </w:r>
+      <w:proofErr w:type="spellStart"/>
+      <w:r>
+        <w:rPr>
+          <w:rFonts w:ascii="Courier New" w:hAnsi="Courier New" w:cs="Courier New"/>
+        </w:rPr>
+        <w:t>main.c</w:t>
+      </w:r>
+      <w:proofErr w:type="spellEnd"/>
+      <w:r>
+        <w:t xml:space="preserve"> to initialize the Prosthesis device with the desired settings. </w:t>
+      </w:r>
+      <w:r>
+        <w:t>The settings can be found as shown below.</w:t>
+      </w:r>
+      <w:r>
+        <w:t xml:space="preserve"> </w:t>
+      </w:r>
+      <w:r>
+        <w:t xml:space="preserve">The options for </w:t>
+      </w:r>
+      <w:r>
+        <w:t>initialization settings</w:t>
+      </w:r>
+      <w:r>
+        <w:t xml:space="preserve"> are described in the follow sections.</w:t>
+      </w:r>
+    </w:p>
+    <w:p/>
+    <w:p/>
+    <w:p>
+      <w:pPr>
+        <w:jc w:val="center"/>
+      </w:pPr>
+      <w:r>
+        <w:drawing>
+          <wp:inline distT="0" distB="0" distL="0" distR="0" wp14:anchorId="3AE84C46" wp14:editId="7CC2FEE1">
+            <wp:extent cx="3029373" cy="362001"/>
+            <wp:effectExtent l="0" t="0" r="0" b="0"/>
+            <wp:docPr id="1685400176" name="Picture 1"/>
+            <wp:cNvGraphicFramePr>
+              <a:graphicFrameLocks xmlns:a="http://schemas.openxmlformats.org/drawingml/2006/main" noChangeAspect="1"/>
+            </wp:cNvGraphicFramePr>
+            <a:graphic xmlns:a="http://schemas.openxmlformats.org/drawingml/2006/main">
+              <a:graphicData uri="http://schemas.openxmlformats.org/drawingml/2006/picture">
+                <pic:pic xmlns:pic="http://schemas.openxmlformats.org/drawingml/2006/picture">
+                  <pic:nvPicPr>
+                    <pic:cNvPr id="1685400176" name=""/>
+                    <pic:cNvPicPr/>
+                  </pic:nvPicPr>
+                  <pic:blipFill>
+                    <a:blip r:embed="rId9"/>
+                    <a:stretch>
+                      <a:fillRect/>
+                    </a:stretch>
+                  </pic:blipFill>
+                  <pic:spPr>
+                    <a:xfrm>
+                      <a:off x="0" y="0"/>
+                      <a:ext cx="3029373" cy="362001"/>
+                    </a:xfrm>
+                    <a:prstGeom prst="rect">
+                      <a:avLst/>
+                    </a:prstGeom>
+                  </pic:spPr>
+                </pic:pic>
+              </a:graphicData>
+            </a:graphic>
+          </wp:inline>
+        </w:drawing>
+      </w:r>
+    </w:p>
+    <w:p>
+      <w:pPr>
+        <w:jc w:val="center"/>
+      </w:pPr>
+    </w:p>
+    <w:p>
+      <w:pPr>
+        <w:jc w:val="center"/>
+        <w:rPr>
+          <w:sz w:val="18"/>
+          <w:szCs w:val="18"/>
+        </w:rPr>
+      </w:pPr>
+      <w:r>
+        <w:rPr>
+          <w:sz w:val="18"/>
+          <w:szCs w:val="18"/>
+        </w:rPr>
+        <w:t xml:space="preserve">User </w:t>
+      </w:r>
+      <w:r>
+        <w:rPr>
+          <w:sz w:val="18"/>
+          <w:szCs w:val="18"/>
+        </w:rPr>
+        <w:t>d</w:t>
+      </w:r>
+      <w:r>
+        <w:rPr>
+          <w:sz w:val="18"/>
+          <w:szCs w:val="18"/>
+        </w:rPr>
+        <w:t xml:space="preserve">efined </w:t>
+      </w:r>
+      <w:r>
+        <w:rPr>
+          <w:sz w:val="18"/>
+          <w:szCs w:val="18"/>
+        </w:rPr>
+        <w:t>i</w:t>
+      </w:r>
+      <w:r>
+        <w:rPr>
+          <w:sz w:val="18"/>
+          <w:szCs w:val="18"/>
+        </w:rPr>
+        <w:t>nitialization</w:t>
+      </w:r>
+      <w:r>
+        <w:rPr>
+          <w:sz w:val="18"/>
+          <w:szCs w:val="18"/>
+        </w:rPr>
+        <w:t xml:space="preserve"> settings</w:t>
+      </w:r>
+      <w:r>
+        <w:rPr>
+          <w:sz w:val="18"/>
+          <w:szCs w:val="18"/>
+        </w:rPr>
+        <w:t>.</w:t>
+      </w:r>
+      <w:r>
+        <w:rPr>
+          <w:sz w:val="18"/>
+          <w:szCs w:val="18"/>
+        </w:rPr>
+        <w:t xml:space="preserve"> </w:t>
+      </w:r>
+      <w:proofErr w:type="gramStart"/>
+      <w:r>
+        <w:rPr>
+          <w:sz w:val="18"/>
+          <w:szCs w:val="18"/>
+        </w:rPr>
+        <w:t>Lines</w:t>
+      </w:r>
+      <w:proofErr w:type="gramEnd"/>
+      <w:r>
+        <w:rPr>
+          <w:sz w:val="18"/>
+          <w:szCs w:val="18"/>
+        </w:rPr>
+        <w:t xml:space="preserve"> correct??</w:t>
+      </w:r>
+    </w:p>
+    <w:p>
+      <w:pPr>
+        <w:pStyle w:val="Heading2"/>
+      </w:pPr>
+      <w:bookmarkStart w:id="9" w:name="_Toc186367856"/>
+      <w:r>
+        <w:t>4.1.1 Joint</w:t>
+      </w:r>
+      <w:bookmarkEnd w:id="9"/>
+    </w:p>
+    <w:p>
+      <w:r>
+        <w:t>Enter a value below</w:t>
+      </w:r>
+      <w:r>
+        <w:t xml:space="preserve"> for </w:t>
+      </w:r>
+      <w:proofErr w:type="spellStart"/>
+      <w:r>
+        <w:rPr>
+          <w:rFonts w:ascii="Courier New" w:hAnsi="Courier New" w:cs="Courier New"/>
+        </w:rPr>
+        <w:t>Prosthesis_Init.</w:t>
+      </w:r>
+      <w:r>
+        <w:rPr>
+          <w:rFonts w:ascii="Courier New" w:hAnsi="Courier New" w:cs="Courier New"/>
+          <w:color w:val="0F4761" w:themeColor="accent1" w:themeShade="BF"/>
+        </w:rPr>
+        <w:t>Joint</w:t>
+      </w:r>
+      <w:proofErr w:type="spellEnd"/>
+      <w:r>
+        <w:rPr>
+          <w:color w:val="0F4761" w:themeColor="accent1" w:themeShade="BF"/>
+        </w:rPr>
+        <w:t xml:space="preserve"> </w:t>
+      </w:r>
+      <w:r>
+        <w:t xml:space="preserve">shown above </w:t>
+      </w:r>
+      <w:r>
+        <w:t xml:space="preserve">to control </w:t>
+      </w:r>
+      <w:r>
+        <w:t>either the Ankle, Knee, or Combined (both) joint(s).</w:t>
+      </w:r>
+    </w:p>
+    <w:p/>
+    <w:p>
+      <w:pPr>
+        <w:jc w:val="center"/>
         <w:rPr>
           <w:rFonts w:ascii="Courier New" w:hAnsi="Courier New" w:cs="Courier New"/>
           <w:i/>
           <w:iCs/>
         </w:rPr>
-        <w:t>None</w:t>
-      </w:r>
-      <w:r>
-        <w:t xml:space="preserve"> as the argument for the XXX function shown above. This program runs the full firmware.</w:t>
-      </w:r>
-    </w:p>
-    <w:p>
-      <w:pPr>
-        <w:pStyle w:val="Heading1"/>
-      </w:pPr>
-      <w:bookmarkStart w:id="7" w:name="_Toc186282118"/>
-      <w:r>
-        <w:t>4.</w:t>
-      </w:r>
-      <w:r>
-        <w:t>2</w:t>
-      </w:r>
-      <w:r>
-        <w:t xml:space="preserve"> Read Only</w:t>
-      </w:r>
-      <w:bookmarkEnd w:id="7"/>
-    </w:p>
-    <w:p>
-      <w:r>
-        <w:t xml:space="preserve">Enter value </w:t>
-      </w:r>
+      </w:pPr>
       <w:r>
         <w:rPr>
           <w:rFonts w:ascii="Courier New" w:hAnsi="Courier New" w:cs="Courier New"/>
           <w:i/>
           <w:iCs/>
         </w:rPr>
-        <w:t>ReadOnly</w:t>
-      </w:r>
-      <w:r>
-        <w:t xml:space="preserve"> as the argument for the XXX function</w:t>
-      </w:r>
-      <w:r>
-        <w:t xml:space="preserve"> as shown above</w:t>
-      </w:r>
-      <w:r>
-        <w:t>. This program allows all sensors to be read and the state machine to be deployed, but no power will be provided to the motor(s).</w:t>
-      </w:r>
-    </w:p>
-    <w:p>
-      <w:pPr>
-        <w:pStyle w:val="Heading1"/>
-      </w:pPr>
-      <w:bookmarkStart w:id="8" w:name="_Toc186282119"/>
-      <w:r>
-        <w:t>4.</w:t>
-      </w:r>
-      <w:r>
-        <w:t>3</w:t>
-      </w:r>
-      <w:r>
-        <w:t xml:space="preserve"> Encoder Bias</w:t>
-      </w:r>
-      <w:bookmarkEnd w:id="8"/>
-    </w:p>
-    <w:p>
-      <w:r>
-        <w:t xml:space="preserve">Enter value </w:t>
-      </w:r>
-      <w:r>
+        <w:t>Ankle</w:t>
+      </w:r>
+    </w:p>
+    <w:p>
+      <w:pPr>
+        <w:jc w:val="center"/>
         <w:rPr>
           <w:rFonts w:ascii="Courier New" w:hAnsi="Courier New" w:cs="Courier New"/>
           <w:i/>
           <w:iCs/>
         </w:rPr>
-        <w:t>EncoderBias</w:t>
-      </w:r>
+      </w:pPr>
       <w:r>
         <w:rPr>
           <w:rFonts w:ascii="Courier New" w:hAnsi="Courier New" w:cs="Courier New"/>
           <w:i/>
           <w:iCs/>
         </w:rPr>
-        <w:t xml:space="preserve"> </w:t>
-      </w:r>
-      <w:r>
-        <w:t>in the argument for the XXX function</w:t>
-      </w:r>
-      <w:r>
-        <w:t xml:space="preserve"> as shown above</w:t>
-      </w:r>
-      <w:r>
-        <w:t>. This program allows all sensors to be read and the state machine to be deployed while calculating the average encoder reading of every 10 consecutive samples. No power is provided to the motor(s).</w:t>
-      </w:r>
-    </w:p>
-    <w:p>
-      <w:pPr>
-        <w:pStyle w:val="Heading1"/>
-      </w:pPr>
-      <w:bookmarkStart w:id="9" w:name="_Toc186282120"/>
-      <w:r>
-        <w:t>4.</w:t>
-      </w:r>
-      <w:r>
-        <w:t>4</w:t>
-      </w:r>
-      <w:r>
-        <w:t xml:space="preserve"> Impedance Control</w:t>
-      </w:r>
-      <w:bookmarkEnd w:id="9"/>
-    </w:p>
-    <w:p>
-      <w:r>
-        <w:t xml:space="preserve">Enter value </w:t>
-      </w:r>
-      <w:r>
+        <w:t>Knee</w:t>
+      </w:r>
+    </w:p>
+    <w:p>
+      <w:pPr>
+        <w:jc w:val="center"/>
         <w:rPr>
           <w:rFonts w:ascii="Courier New" w:hAnsi="Courier New" w:cs="Courier New"/>
           <w:i/>
           <w:iCs/>
         </w:rPr>
+      </w:pPr>
+      <w:r>
+        <w:rPr>
+          <w:rFonts w:ascii="Courier New" w:hAnsi="Courier New" w:cs="Courier New"/>
+          <w:i/>
+          <w:iCs/>
+        </w:rPr>
+        <w:t>Combined</w:t>
+      </w:r>
+    </w:p>
+    <w:p>
+      <w:pPr>
+        <w:pStyle w:val="Heading2"/>
+      </w:pPr>
+      <w:bookmarkStart w:id="10" w:name="_Toc186367857"/>
+      <w:r>
+        <w:t>4.12.2 Side</w:t>
+      </w:r>
+      <w:bookmarkEnd w:id="10"/>
+    </w:p>
+    <w:p>
+      <w:r>
+        <w:t>Enter a value below</w:t>
+      </w:r>
+      <w:r>
+        <w:t xml:space="preserve"> for</w:t>
+      </w:r>
+      <w:r>
+        <w:rPr>
+          <w:rFonts w:ascii="Courier New" w:hAnsi="Courier New" w:cs="Courier New"/>
+        </w:rPr>
+        <w:t xml:space="preserve"> </w:t>
+      </w:r>
+      <w:proofErr w:type="spellStart"/>
+      <w:r>
+        <w:rPr>
+          <w:rFonts w:ascii="Courier New" w:hAnsi="Courier New" w:cs="Courier New"/>
+        </w:rPr>
+        <w:t>Prosthesis_Init.</w:t>
+      </w:r>
+      <w:r>
+        <w:rPr>
+          <w:rFonts w:ascii="Courier New" w:hAnsi="Courier New" w:cs="Courier New"/>
+          <w:color w:val="0F4761" w:themeColor="accent1" w:themeShade="BF"/>
+        </w:rPr>
+        <w:t>Side</w:t>
+      </w:r>
+      <w:proofErr w:type="spellEnd"/>
+      <w:r>
+        <w:rPr>
+          <w:color w:val="0F4761" w:themeColor="accent1" w:themeShade="BF"/>
+        </w:rPr>
+        <w:t xml:space="preserve"> </w:t>
+      </w:r>
+      <w:r>
+        <w:t xml:space="preserve">shown above </w:t>
+      </w:r>
+      <w:r>
+        <w:t xml:space="preserve">to </w:t>
+      </w:r>
+      <w:r>
+        <w:t>control either the Left or Ride side of the participant.</w:t>
+      </w:r>
+    </w:p>
+    <w:p/>
+    <w:p>
+      <w:pPr>
+        <w:jc w:val="center"/>
+        <w:rPr>
+          <w:rFonts w:ascii="Courier New" w:hAnsi="Courier New" w:cs="Courier New"/>
+          <w:i/>
+          <w:iCs/>
+        </w:rPr>
+      </w:pPr>
+      <w:r>
+        <w:rPr>
+          <w:rFonts w:ascii="Courier New" w:hAnsi="Courier New" w:cs="Courier New"/>
+          <w:i/>
+          <w:iCs/>
+        </w:rPr>
+        <w:t>Left</w:t>
+      </w:r>
+    </w:p>
+    <w:p>
+      <w:pPr>
+        <w:jc w:val="center"/>
+        <w:rPr>
+          <w:rFonts w:ascii="Courier New" w:hAnsi="Courier New" w:cs="Courier New"/>
+          <w:i/>
+          <w:iCs/>
+        </w:rPr>
+      </w:pPr>
+      <w:r>
+        <w:rPr>
+          <w:rFonts w:ascii="Courier New" w:hAnsi="Courier New" w:cs="Courier New"/>
+          <w:i/>
+          <w:iCs/>
+        </w:rPr>
+        <w:t>Right</w:t>
+      </w:r>
+    </w:p>
+    <w:p>
+      <w:pPr>
+        <w:pStyle w:val="Heading1"/>
+      </w:pPr>
+      <w:bookmarkStart w:id="11" w:name="_Toc186367858"/>
+      <w:r>
+        <w:t>4</w:t>
+      </w:r>
+      <w:r>
+        <w:t>.</w:t>
+      </w:r>
+      <w:r>
+        <w:t>2</w:t>
+      </w:r>
+      <w:r>
+        <w:t xml:space="preserve"> </w:t>
+      </w:r>
+      <w:r>
+        <w:t>Test Programs</w:t>
+      </w:r>
+      <w:bookmarkEnd w:id="11"/>
+    </w:p>
+    <w:p>
+      <w:r>
+        <w:t xml:space="preserve">Various test programs are provided to check functionality at my desk. A test program is selected in </w:t>
+      </w:r>
+      <w:proofErr w:type="spellStart"/>
+      <w:r>
+        <w:rPr>
+          <w:rFonts w:ascii="Courier New" w:hAnsi="Courier New" w:cs="Courier New"/>
+        </w:rPr>
+        <w:t>main.c</w:t>
+      </w:r>
+      <w:proofErr w:type="spellEnd"/>
+      <w:r>
+        <w:t xml:space="preserve"> as shown below. The options for test programs are described in the follow sections.</w:t>
+      </w:r>
+    </w:p>
+    <w:p/>
+    <w:p>
+      <w:pPr>
+        <w:jc w:val="center"/>
+      </w:pPr>
+      <w:r>
+        <w:drawing>
+          <wp:inline distT="0" distB="0" distL="0" distR="0" wp14:anchorId="55EC0F17" wp14:editId="5C0BD12D">
+            <wp:extent cx="2572109" cy="161948"/>
+            <wp:effectExtent l="0" t="0" r="0" b="9525"/>
+            <wp:docPr id="1115061919" name="Picture 1"/>
+            <wp:cNvGraphicFramePr>
+              <a:graphicFrameLocks xmlns:a="http://schemas.openxmlformats.org/drawingml/2006/main" noChangeAspect="1"/>
+            </wp:cNvGraphicFramePr>
+            <a:graphic xmlns:a="http://schemas.openxmlformats.org/drawingml/2006/main">
+              <a:graphicData uri="http://schemas.openxmlformats.org/drawingml/2006/picture">
+                <pic:pic xmlns:pic="http://schemas.openxmlformats.org/drawingml/2006/picture">
+                  <pic:nvPicPr>
+                    <pic:cNvPr id="1115061919" name=""/>
+                    <pic:cNvPicPr/>
+                  </pic:nvPicPr>
+                  <pic:blipFill>
+                    <a:blip r:embed="rId10"/>
+                    <a:stretch>
+                      <a:fillRect/>
+                    </a:stretch>
+                  </pic:blipFill>
+                  <pic:spPr>
+                    <a:xfrm>
+                      <a:off x="0" y="0"/>
+                      <a:ext cx="2572109" cy="161948"/>
+                    </a:xfrm>
+                    <a:prstGeom prst="rect">
+                      <a:avLst/>
+                    </a:prstGeom>
+                  </pic:spPr>
+                </pic:pic>
+              </a:graphicData>
+            </a:graphic>
+          </wp:inline>
+        </w:drawing>
+      </w:r>
+    </w:p>
+    <w:p>
+      <w:pPr>
+        <w:jc w:val="center"/>
+      </w:pPr>
+    </w:p>
+    <w:p>
+      <w:pPr>
+        <w:jc w:val="center"/>
+        <w:rPr>
+          <w:sz w:val="18"/>
+          <w:szCs w:val="18"/>
+        </w:rPr>
+      </w:pPr>
+      <w:r>
+        <w:rPr>
+          <w:sz w:val="18"/>
+          <w:szCs w:val="18"/>
+        </w:rPr>
+        <w:t xml:space="preserve">User defined test program. </w:t>
+      </w:r>
+      <w:proofErr w:type="gramStart"/>
+      <w:r>
+        <w:rPr>
+          <w:sz w:val="18"/>
+          <w:szCs w:val="18"/>
+        </w:rPr>
+        <w:t>Lines</w:t>
+      </w:r>
+      <w:proofErr w:type="gramEnd"/>
+      <w:r>
+        <w:rPr>
+          <w:sz w:val="18"/>
+          <w:szCs w:val="18"/>
+        </w:rPr>
+        <w:t xml:space="preserve"> correct??</w:t>
+      </w:r>
+    </w:p>
+    <w:p>
+      <w:pPr>
+        <w:pStyle w:val="Heading2"/>
+      </w:pPr>
+      <w:bookmarkStart w:id="12" w:name="_Toc186367859"/>
+      <w:r>
+        <w:lastRenderedPageBreak/>
+        <w:t>4</w:t>
+      </w:r>
+      <w:r>
+        <w:t>.2</w:t>
+      </w:r>
+      <w:r>
+        <w:t>.1 None</w:t>
+      </w:r>
+      <w:bookmarkEnd w:id="12"/>
+    </w:p>
+    <w:p>
+      <w:r>
+        <w:t xml:space="preserve">Enter value </w:t>
+      </w:r>
+      <w:r>
+        <w:rPr>
+          <w:rFonts w:ascii="Courier New" w:hAnsi="Courier New" w:cs="Courier New"/>
+          <w:i/>
+          <w:iCs/>
+        </w:rPr>
+        <w:t>None</w:t>
+      </w:r>
+      <w:r>
+        <w:t xml:space="preserve"> as the argument for the </w:t>
+      </w:r>
+      <w:proofErr w:type="spellStart"/>
+      <w:proofErr w:type="gramStart"/>
+      <w:r>
+        <w:rPr>
+          <w:rFonts w:ascii="Courier New" w:hAnsi="Courier New" w:cs="Courier New"/>
+        </w:rPr>
+        <w:t>RequireTestProgram</w:t>
+      </w:r>
+      <w:proofErr w:type="spellEnd"/>
+      <w:r>
+        <w:rPr>
+          <w:rFonts w:ascii="Courier New" w:hAnsi="Courier New" w:cs="Courier New"/>
+        </w:rPr>
+        <w:t>(</w:t>
+      </w:r>
+      <w:proofErr w:type="gramEnd"/>
+      <w:r>
+        <w:rPr>
+          <w:rFonts w:ascii="Courier New" w:hAnsi="Courier New" w:cs="Courier New"/>
+        </w:rPr>
+        <w:t>)</w:t>
+      </w:r>
+      <w:r>
+        <w:t xml:space="preserve"> function shown above. This program runs the full firmware.</w:t>
+      </w:r>
+    </w:p>
+    <w:p>
+      <w:pPr>
+        <w:pStyle w:val="Heading2"/>
+      </w:pPr>
+      <w:bookmarkStart w:id="13" w:name="_Toc186367860"/>
+      <w:r>
+        <w:t>4</w:t>
+      </w:r>
+      <w:r>
+        <w:t>.2</w:t>
+      </w:r>
+      <w:r>
+        <w:t>.</w:t>
+      </w:r>
+      <w:r>
+        <w:t>2</w:t>
+      </w:r>
+      <w:r>
+        <w:t xml:space="preserve"> Read Only</w:t>
+      </w:r>
+      <w:bookmarkEnd w:id="13"/>
+    </w:p>
+    <w:p>
+      <w:r>
+        <w:t xml:space="preserve">Enter value </w:t>
+      </w:r>
+      <w:proofErr w:type="spellStart"/>
+      <w:r>
+        <w:rPr>
+          <w:rFonts w:ascii="Courier New" w:hAnsi="Courier New" w:cs="Courier New"/>
+          <w:i/>
+          <w:iCs/>
+        </w:rPr>
+        <w:t>ReadOnly</w:t>
+      </w:r>
+      <w:proofErr w:type="spellEnd"/>
+      <w:r>
+        <w:t xml:space="preserve"> as the argument for the </w:t>
+      </w:r>
+      <w:proofErr w:type="spellStart"/>
+      <w:proofErr w:type="gramStart"/>
+      <w:r>
+        <w:rPr>
+          <w:rFonts w:ascii="Courier New" w:hAnsi="Courier New" w:cs="Courier New"/>
+        </w:rPr>
+        <w:t>RequireTestProgram</w:t>
+      </w:r>
+      <w:proofErr w:type="spellEnd"/>
+      <w:r>
+        <w:rPr>
+          <w:rFonts w:ascii="Courier New" w:hAnsi="Courier New" w:cs="Courier New"/>
+        </w:rPr>
+        <w:t>(</w:t>
+      </w:r>
+      <w:proofErr w:type="gramEnd"/>
+      <w:r>
+        <w:rPr>
+          <w:rFonts w:ascii="Courier New" w:hAnsi="Courier New" w:cs="Courier New"/>
+        </w:rPr>
+        <w:t>)</w:t>
+      </w:r>
+      <w:r>
+        <w:t xml:space="preserve"> </w:t>
+      </w:r>
+      <w:r>
+        <w:t>function</w:t>
+      </w:r>
+      <w:r>
+        <w:t xml:space="preserve"> as shown above</w:t>
+      </w:r>
+      <w:r>
+        <w:t>. This program allows all sensors to be read and the state machine to be deployed, but no power will be provided to the motor(s).</w:t>
+      </w:r>
+    </w:p>
+    <w:p>
+      <w:pPr>
+        <w:pStyle w:val="Heading2"/>
+      </w:pPr>
+      <w:bookmarkStart w:id="14" w:name="_Toc186367861"/>
+      <w:r>
+        <w:t>4</w:t>
+      </w:r>
+      <w:r>
+        <w:t>.2</w:t>
+      </w:r>
+      <w:r>
+        <w:t>.</w:t>
+      </w:r>
+      <w:r>
+        <w:t>3</w:t>
+      </w:r>
+      <w:r>
+        <w:t xml:space="preserve"> Encoder Bias</w:t>
+      </w:r>
+      <w:bookmarkEnd w:id="14"/>
+    </w:p>
+    <w:p>
+      <w:r>
+        <w:t xml:space="preserve">Enter value </w:t>
+      </w:r>
+      <w:proofErr w:type="spellStart"/>
+      <w:r>
+        <w:rPr>
+          <w:rFonts w:ascii="Courier New" w:hAnsi="Courier New" w:cs="Courier New"/>
+          <w:i/>
+          <w:iCs/>
+        </w:rPr>
+        <w:t>EncoderBias</w:t>
+      </w:r>
+      <w:proofErr w:type="spellEnd"/>
+      <w:r>
+        <w:rPr>
+          <w:rFonts w:ascii="Courier New" w:hAnsi="Courier New" w:cs="Courier New"/>
+          <w:i/>
+          <w:iCs/>
+        </w:rPr>
+        <w:t xml:space="preserve"> </w:t>
+      </w:r>
+      <w:r>
+        <w:t xml:space="preserve">in the argument for the </w:t>
+      </w:r>
+      <w:proofErr w:type="spellStart"/>
+      <w:proofErr w:type="gramStart"/>
+      <w:r>
+        <w:rPr>
+          <w:rFonts w:ascii="Courier New" w:hAnsi="Courier New" w:cs="Courier New"/>
+        </w:rPr>
+        <w:t>RequireTestProgram</w:t>
+      </w:r>
+      <w:proofErr w:type="spellEnd"/>
+      <w:r>
+        <w:rPr>
+          <w:rFonts w:ascii="Courier New" w:hAnsi="Courier New" w:cs="Courier New"/>
+        </w:rPr>
+        <w:t>(</w:t>
+      </w:r>
+      <w:proofErr w:type="gramEnd"/>
+      <w:r>
+        <w:rPr>
+          <w:rFonts w:ascii="Courier New" w:hAnsi="Courier New" w:cs="Courier New"/>
+        </w:rPr>
+        <w:t>)</w:t>
+      </w:r>
+      <w:r>
+        <w:t xml:space="preserve"> </w:t>
+      </w:r>
+      <w:r>
+        <w:t>function</w:t>
+      </w:r>
+      <w:r>
+        <w:t xml:space="preserve"> as shown above</w:t>
+      </w:r>
+      <w:r>
+        <w:t>. This program allows all sensors to be read and the state machine to be deployed while calculating the average encoder reading of every 10 consecutive samples. No power is provided to the motor(s).</w:t>
+      </w:r>
+      <w:r>
+        <w:t xml:space="preserve"> This is helpful if the encoder’s relative position changes in the device and a new bias must be found and programmed in </w:t>
+      </w:r>
+      <w:r>
+        <w:rPr>
+          <w:rFonts w:ascii="Courier New" w:hAnsi="Courier New" w:cs="Courier New"/>
+        </w:rPr>
+        <w:t>prosthesis_v</w:t>
+      </w:r>
+      <w:proofErr w:type="gramStart"/>
+      <w:r>
+        <w:rPr>
+          <w:rFonts w:ascii="Courier New" w:hAnsi="Courier New" w:cs="Courier New"/>
+        </w:rPr>
+        <w:t>1.c</w:t>
+      </w:r>
+      <w:r>
+        <w:t>.</w:t>
+      </w:r>
+      <w:proofErr w:type="gramEnd"/>
+      <w:r>
+        <w:t xml:space="preserve"> The Ankle </w:t>
+      </w:r>
+      <w:r>
+        <w:t xml:space="preserve">encoder </w:t>
+      </w:r>
+      <w:r>
+        <w:t>bias can be found as shown below.</w:t>
+      </w:r>
+    </w:p>
+    <w:p/>
+    <w:p>
+      <w:pPr>
+        <w:jc w:val="center"/>
+      </w:pPr>
+      <w:r>
+        <w:drawing>
+          <wp:inline distT="0" distB="0" distL="0" distR="0" wp14:anchorId="009E490F" wp14:editId="53656411">
+            <wp:extent cx="4191585" cy="190527"/>
+            <wp:effectExtent l="0" t="0" r="0" b="0"/>
+            <wp:docPr id="330638925" name="Picture 1"/>
+            <wp:cNvGraphicFramePr>
+              <a:graphicFrameLocks xmlns:a="http://schemas.openxmlformats.org/drawingml/2006/main" noChangeAspect="1"/>
+            </wp:cNvGraphicFramePr>
+            <a:graphic xmlns:a="http://schemas.openxmlformats.org/drawingml/2006/main">
+              <a:graphicData uri="http://schemas.openxmlformats.org/drawingml/2006/picture">
+                <pic:pic xmlns:pic="http://schemas.openxmlformats.org/drawingml/2006/picture">
+                  <pic:nvPicPr>
+                    <pic:cNvPr id="330638925" name=""/>
+                    <pic:cNvPicPr/>
+                  </pic:nvPicPr>
+                  <pic:blipFill>
+                    <a:blip r:embed="rId11"/>
+                    <a:stretch>
+                      <a:fillRect/>
+                    </a:stretch>
+                  </pic:blipFill>
+                  <pic:spPr>
+                    <a:xfrm>
+                      <a:off x="0" y="0"/>
+                      <a:ext cx="4191585" cy="190527"/>
+                    </a:xfrm>
+                    <a:prstGeom prst="rect">
+                      <a:avLst/>
+                    </a:prstGeom>
+                  </pic:spPr>
+                </pic:pic>
+              </a:graphicData>
+            </a:graphic>
+          </wp:inline>
+        </w:drawing>
+      </w:r>
+    </w:p>
+    <w:p>
+      <w:pPr>
+        <w:jc w:val="center"/>
+      </w:pPr>
+    </w:p>
+    <w:p>
+      <w:pPr>
+        <w:jc w:val="center"/>
+        <w:rPr>
+          <w:sz w:val="18"/>
+          <w:szCs w:val="18"/>
+        </w:rPr>
+      </w:pPr>
+      <w:r>
+        <w:rPr>
+          <w:sz w:val="18"/>
+          <w:szCs w:val="18"/>
+        </w:rPr>
+        <w:t>Ankle encoder bias.</w:t>
+      </w:r>
+      <w:r>
+        <w:rPr>
+          <w:sz w:val="18"/>
+          <w:szCs w:val="18"/>
+        </w:rPr>
+        <w:t xml:space="preserve"> </w:t>
+      </w:r>
+      <w:proofErr w:type="gramStart"/>
+      <w:r>
+        <w:rPr>
+          <w:sz w:val="18"/>
+          <w:szCs w:val="18"/>
+        </w:rPr>
+        <w:t>Lines</w:t>
+      </w:r>
+      <w:proofErr w:type="gramEnd"/>
+      <w:r>
+        <w:rPr>
+          <w:sz w:val="18"/>
+          <w:szCs w:val="18"/>
+        </w:rPr>
+        <w:t xml:space="preserve"> correct??</w:t>
+      </w:r>
+    </w:p>
+    <w:p>
+      <w:pPr>
+        <w:jc w:val="center"/>
+      </w:pPr>
+    </w:p>
+    <w:p>
+      <w:r>
+        <w:t>The Knee encoder bias can be found below.</w:t>
+      </w:r>
+    </w:p>
+    <w:p/>
+    <w:p>
+      <w:pPr>
+        <w:jc w:val="center"/>
+      </w:pPr>
+      <w:r>
+        <w:drawing>
+          <wp:inline distT="0" distB="0" distL="0" distR="0" wp14:anchorId="3AF69F95" wp14:editId="2254E163">
+            <wp:extent cx="4105848" cy="171474"/>
+            <wp:effectExtent l="0" t="0" r="0" b="0"/>
+            <wp:docPr id="199044657" name="Picture 1"/>
+            <wp:cNvGraphicFramePr>
+              <a:graphicFrameLocks xmlns:a="http://schemas.openxmlformats.org/drawingml/2006/main" noChangeAspect="1"/>
+            </wp:cNvGraphicFramePr>
+            <a:graphic xmlns:a="http://schemas.openxmlformats.org/drawingml/2006/main">
+              <a:graphicData uri="http://schemas.openxmlformats.org/drawingml/2006/picture">
+                <pic:pic xmlns:pic="http://schemas.openxmlformats.org/drawingml/2006/picture">
+                  <pic:nvPicPr>
+                    <pic:cNvPr id="199044657" name=""/>
+                    <pic:cNvPicPr/>
+                  </pic:nvPicPr>
+                  <pic:blipFill>
+                    <a:blip r:embed="rId12"/>
+                    <a:stretch>
+                      <a:fillRect/>
+                    </a:stretch>
+                  </pic:blipFill>
+                  <pic:spPr>
+                    <a:xfrm>
+                      <a:off x="0" y="0"/>
+                      <a:ext cx="4105848" cy="171474"/>
+                    </a:xfrm>
+                    <a:prstGeom prst="rect">
+                      <a:avLst/>
+                    </a:prstGeom>
+                  </pic:spPr>
+                </pic:pic>
+              </a:graphicData>
+            </a:graphic>
+          </wp:inline>
+        </w:drawing>
+      </w:r>
+    </w:p>
+    <w:p>
+      <w:pPr>
+        <w:jc w:val="center"/>
+      </w:pPr>
+    </w:p>
+    <w:p>
+      <w:pPr>
+        <w:jc w:val="center"/>
+      </w:pPr>
+      <w:r>
+        <w:rPr>
+          <w:sz w:val="18"/>
+          <w:szCs w:val="18"/>
+        </w:rPr>
+        <w:t xml:space="preserve">Knee encoder bias. </w:t>
+      </w:r>
+      <w:proofErr w:type="gramStart"/>
+      <w:r>
+        <w:rPr>
+          <w:sz w:val="18"/>
+          <w:szCs w:val="18"/>
+        </w:rPr>
+        <w:t>Lines</w:t>
+      </w:r>
+      <w:proofErr w:type="gramEnd"/>
+      <w:r>
+        <w:rPr>
+          <w:sz w:val="18"/>
+          <w:szCs w:val="18"/>
+        </w:rPr>
+        <w:t xml:space="preserve"> correct??</w:t>
+      </w:r>
+    </w:p>
+    <w:p>
+      <w:pPr>
+        <w:jc w:val="center"/>
+      </w:pPr>
+    </w:p>
+    <w:p>
+      <w:r>
+        <w:t>My approach</w:t>
+      </w:r>
+      <w:r>
+        <w:t xml:space="preserve"> for ensuring some confidence in the encoder reading is shown below. With the device attached to a fixture I used a digital level (currently found in the </w:t>
+      </w:r>
+      <w:r>
+        <w:t>toolbox</w:t>
+      </w:r>
+      <w:r>
+        <w:t xml:space="preserve"> drawer labeled “MEASURES”)</w:t>
+      </w:r>
+    </w:p>
+    <w:p/>
+    <w:p>
+      <w:pPr>
+        <w:jc w:val="center"/>
+      </w:pPr>
+      <w:r>
+        <w:t>Add figure.</w:t>
+      </w:r>
+    </w:p>
+    <w:p>
+      <w:pPr>
+        <w:pStyle w:val="Heading2"/>
+      </w:pPr>
+      <w:bookmarkStart w:id="15" w:name="_Toc186367862"/>
+      <w:r>
+        <w:t>4</w:t>
+      </w:r>
+      <w:r>
+        <w:t>.2</w:t>
+      </w:r>
+      <w:r>
+        <w:t>.</w:t>
+      </w:r>
+      <w:r>
+        <w:t>4</w:t>
+      </w:r>
+      <w:r>
+        <w:t xml:space="preserve"> Impedance Control</w:t>
+      </w:r>
+      <w:bookmarkEnd w:id="15"/>
+    </w:p>
+    <w:p>
+      <w:r>
+        <w:t xml:space="preserve">Enter value </w:t>
+      </w:r>
+      <w:r>
+        <w:rPr>
+          <w:rFonts w:ascii="Courier New" w:hAnsi="Courier New" w:cs="Courier New"/>
+          <w:i/>
+          <w:iCs/>
+        </w:rPr>
         <w:t xml:space="preserve">ImpedanceControl </w:t>
       </w:r>
       <w:r>
-        <w:t>in the argument for the XXX function</w:t>
+        <w:t xml:space="preserve">in the argument for the </w:t>
+      </w:r>
+      <w:proofErr w:type="spellStart"/>
+      <w:proofErr w:type="gramStart"/>
+      <w:r>
+        <w:rPr>
+          <w:rFonts w:ascii="Courier New" w:hAnsi="Courier New" w:cs="Courier New"/>
+        </w:rPr>
+        <w:t>RequireTestProgram</w:t>
+      </w:r>
+      <w:proofErr w:type="spellEnd"/>
+      <w:r>
+        <w:rPr>
+          <w:rFonts w:ascii="Courier New" w:hAnsi="Courier New" w:cs="Courier New"/>
+        </w:rPr>
+        <w:t>(</w:t>
+      </w:r>
+      <w:proofErr w:type="gramEnd"/>
+      <w:r>
+        <w:rPr>
+          <w:rFonts w:ascii="Courier New" w:hAnsi="Courier New" w:cs="Courier New"/>
+        </w:rPr>
+        <w:t>)</w:t>
+      </w:r>
+      <w:r>
+        <w:t xml:space="preserve"> </w:t>
+      </w:r>
+      <w:r>
+        <w:t>function</w:t>
       </w:r>
       <w:r>
         <w:t xml:space="preserve"> as shown above</w:t>
@@ -1268,7 +2797,15 @@
         <w:t>initially calculates equilibrium of the current motor position(s).</w:t>
       </w:r>
       <w:r>
-        <w:t xml:space="preserve"> The control gains are initially XXX for Ankle and XXX for Knee. The values can be changed from the CubeMonitor interface. State machine is not deployed??</w:t>
+        <w:t xml:space="preserve"> The control gains are initially XXX for Ankle and XXX for Knee. The values can be changed from the </w:t>
+      </w:r>
+      <w:proofErr w:type="spellStart"/>
+      <w:r>
+        <w:t>CubeMonitor</w:t>
+      </w:r>
+      <w:proofErr w:type="spellEnd"/>
+      <w:r>
+        <w:t xml:space="preserve"> interface. State machine is not deployed??</w:t>
       </w:r>
       <w:r>
         <w:br w:type="page"/>
@@ -1281,7 +2818,7 @@
           <w:sz w:val="24"/>
         </w:rPr>
       </w:pPr>
-      <w:bookmarkStart w:id="10" w:name="_Toc186282121"/>
+      <w:bookmarkStart w:id="16" w:name="_Toc186367863"/>
       <w:r>
         <w:lastRenderedPageBreak/>
         <w:t>5</w:t>
@@ -1295,7 +2832,7 @@
       <w:r>
         <w:t>Improvements</w:t>
       </w:r>
-      <w:bookmarkEnd w:id="10"/>
+      <w:bookmarkEnd w:id="16"/>
     </w:p>
     <w:p>
       <w:pPr>
@@ -1305,11 +2842,28 @@
         </w:numPr>
       </w:pPr>
       <w:r>
-        <w:t>IMU sensitivities can probably be better than 8g and 1000 dps.</w:t>
+        <w:t>IMU sensitivities can probably be better than 8</w:t>
+      </w:r>
+      <w:r>
+        <w:t xml:space="preserve"> </w:t>
+      </w:r>
+      <w:r>
+        <w:t xml:space="preserve">g and 1000 </w:t>
+      </w:r>
+      <w:r>
+        <w:t>°/sec</w:t>
+      </w:r>
+      <w:r>
+        <w:t>.</w:t>
       </w:r>
       <w:r>
         <w:t xml:space="preserve"> They were adopted from previous firmware.</w:t>
       </w:r>
+    </w:p>
+    <w:p>
+      <w:pPr>
+        <w:ind w:left="720"/>
+      </w:pPr>
     </w:p>
     <w:p>
       <w:pPr>
@@ -1322,11 +2876,99 @@
         <w:t>Nominal current for motor is most likely not accurate. This was adopted from previous firmware.</w:t>
       </w:r>
       <w:r>
-        <w:t xml:space="preserve"> Should probably ask a forum to help out.</w:t>
+        <w:t xml:space="preserve"> Should probably ask a forum to </w:t>
+      </w:r>
+      <w:proofErr w:type="gramStart"/>
+      <w:r>
+        <w:t>help out</w:t>
+      </w:r>
+      <w:proofErr w:type="gramEnd"/>
+      <w:r>
+        <w:t>.</w:t>
+      </w:r>
+    </w:p>
+    <w:p>
+      <w:pPr>
+        <w:ind w:left="720"/>
+      </w:pPr>
+    </w:p>
+    <w:p>
+      <w:pPr>
+        <w:numPr>
+          <w:ilvl w:val="0"/>
+          <w:numId w:val="3"/>
+        </w:numPr>
+      </w:pPr>
+      <w:r>
+        <w:t xml:space="preserve">It would be nice if </w:t>
+      </w:r>
+      <w:proofErr w:type="spellStart"/>
+      <w:r>
+        <w:t>CubeMonitor</w:t>
+      </w:r>
+      <w:proofErr w:type="spellEnd"/>
+      <w:r>
+        <w:t xml:space="preserve"> had a START, STOP, and RESET </w:t>
+      </w:r>
+      <w:r>
+        <w:rPr>
+          <w:i/>
+          <w:iCs/>
+        </w:rPr>
+        <w:t>program</w:t>
+      </w:r>
+      <w:r>
+        <w:t xml:space="preserve"> button (different than the acquisition buttons). This would allow low- and high-level power to be turned on </w:t>
+      </w:r>
+      <w:r>
+        <w:t>asynchronously and</w:t>
+      </w:r>
+      <w:r>
+        <w:t xml:space="preserve"> require less power cycling during testing.</w:t>
+      </w:r>
+    </w:p>
+    <w:p>
+      <w:pPr>
+        <w:ind w:left="720"/>
+      </w:pPr>
+    </w:p>
+    <w:p>
+      <w:pPr>
+        <w:numPr>
+          <w:ilvl w:val="0"/>
+          <w:numId w:val="3"/>
+        </w:numPr>
+      </w:pPr>
+      <w:r>
+        <w:t xml:space="preserve">Having Initialization Settings and Test Programs selected via </w:t>
+      </w:r>
+      <w:proofErr w:type="spellStart"/>
+      <w:r>
+        <w:t>CubeMonitor</w:t>
+      </w:r>
+      <w:proofErr w:type="spellEnd"/>
+      <w:r>
+        <w:t xml:space="preserve"> instead of changing the actual firmware. This was attempted, but it only worked by passing variable addresses in </w:t>
+      </w:r>
+      <w:proofErr w:type="spellStart"/>
+      <w:r>
+        <w:t>CubeMonitor</w:t>
+      </w:r>
+      <w:proofErr w:type="spellEnd"/>
+      <w:r>
+        <w:t xml:space="preserve">. When the firmware is rebuilt, the variable addresses can (and most often do) change. However, others who are smarter than me might be able to figure out a way to get it to work, or perhaps </w:t>
+      </w:r>
+      <w:proofErr w:type="spellStart"/>
+      <w:r>
+        <w:t>CubeMonitor</w:t>
+      </w:r>
+      <w:proofErr w:type="spellEnd"/>
+      <w:r>
+        <w:t xml:space="preserve"> will make this approach more robust in the future.</w:t>
       </w:r>
     </w:p>
     <w:sectPr>
-      <w:footerReference w:type="default" r:id="rId8"/>
+      <w:footerReference w:type="default" r:id="rId13"/>
       <w:pgSz w:w="12240" w:h="15840"/>
       <w:pgMar w:top="1440" w:right="1440" w:bottom="1440" w:left="1440" w:header="720" w:footer="720" w:gutter="0"/>
       <w:cols w:space="720"/>

</xml_diff>

<commit_message>
Added IMU clock speed to app notes
</commit_message>
<xml_diff>
--- a/Documents/Prosthesis v1 Application Notes.docx
+++ b/Documents/Prosthesis v1 Application Notes.docx
@@ -1364,15 +1364,7 @@
         <w:t>CM_</w:t>
       </w:r>
       <w:r>
-        <w:t xml:space="preserve"> are used in </w:t>
-      </w:r>
-      <w:proofErr w:type="spellStart"/>
-      <w:r>
-        <w:t>CubeMonitor</w:t>
-      </w:r>
-      <w:proofErr w:type="spellEnd"/>
-      <w:r>
-        <w:t>.</w:t>
+        <w:t xml:space="preserve"> are used in CubeMonitor.</w:t>
       </w:r>
       <w:r>
         <w:br/>
@@ -1457,6 +1449,22 @@
       </w:pPr>
       <w:r>
         <w:t>The nominal current for the motors is not published. Initially the value was 8 A, but the EPOS controller will drop current if it pulls 2X the nominal current. So I chose the current limit divided by 2 to be the nominal current in order to avoid this issue.</w:t>
+      </w:r>
+    </w:p>
+    <w:p>
+      <w:pPr>
+        <w:pStyle w:val="ListParagraph"/>
+      </w:pPr>
+    </w:p>
+    <w:p>
+      <w:pPr>
+        <w:numPr>
+          <w:ilvl w:val="0"/>
+          <w:numId w:val="2"/>
+        </w:numPr>
+      </w:pPr>
+      <w:r>
+        <w:t>SPI clock for IMU is set to 10 MHz. It was later discovered that max clock rate for RW registers is 1 MHz (which are used in the IMU’s Init function), though RO registers can be up to 20 MHz (which include the accelerometer and gyroscope registers). At the time of this note there are no plans to use this device in the future, and it seems to work perfectly fine as is. Thus, the 10 MHz remains as is. In future uses when additional tests can be made, it may be preferred to adjust the clock speed.</w:t>
       </w:r>
     </w:p>
     <w:p>
@@ -1544,7 +1552,6 @@
         </w:rPr>
         <w:t xml:space="preserve"> (found in </w:t>
       </w:r>
-      <w:proofErr w:type="spellStart"/>
       <w:r>
         <w:rPr>
           <w:rFonts w:ascii="Courier New" w:hAnsi="Courier New" w:cs="Courier New"/>
@@ -1553,7 +1560,6 @@
         </w:rPr>
         <w:t>main.c</w:t>
       </w:r>
-      <w:proofErr w:type="spellEnd"/>
       <w:r>
         <w:rPr>
           <w:sz w:val="18"/>
@@ -1702,21 +1708,14 @@
       <w:r>
         <w:t xml:space="preserve">. </w:t>
       </w:r>
-      <w:proofErr w:type="spellStart"/>
       <w:r>
         <w:t>CubeMonitor</w:t>
       </w:r>
       <w:bookmarkEnd w:id="4"/>
-      <w:proofErr w:type="spellEnd"/>
-    </w:p>
-    <w:p>
-      <w:proofErr w:type="spellStart"/>
-      <w:r>
-        <w:t>CubeMonitor</w:t>
-      </w:r>
-      <w:proofErr w:type="spellEnd"/>
-      <w:r>
-        <w:t xml:space="preserve"> serves as the interface between the device and the </w:t>
+    </w:p>
+    <w:p>
+      <w:r>
+        <w:t xml:space="preserve">CubeMonitor serves as the interface between the device and the </w:t>
       </w:r>
       <w:r>
         <w:t>user</w:t>
@@ -1781,15 +1780,7 @@
     </w:p>
     <w:p>
       <w:r>
-        <w:t xml:space="preserve">The firmware contains some user defined options that must be changed within the code itself (not in </w:t>
-      </w:r>
-      <w:proofErr w:type="spellStart"/>
-      <w:r>
-        <w:t>CubeMonitor</w:t>
-      </w:r>
-      <w:proofErr w:type="spellEnd"/>
-      <w:r>
-        <w:t xml:space="preserve">). </w:t>
+        <w:t xml:space="preserve">The firmware contains some user defined options that must be changed within the code itself (not in CubeMonitor). </w:t>
       </w:r>
     </w:p>
     <w:p>
@@ -1812,14 +1803,12 @@
       <w:r>
         <w:t xml:space="preserve">The user can modify the code in </w:t>
       </w:r>
-      <w:proofErr w:type="spellStart"/>
       <w:r>
         <w:rPr>
           <w:rFonts w:ascii="Courier New" w:hAnsi="Courier New" w:cs="Courier New"/>
         </w:rPr>
         <w:t>main.c</w:t>
       </w:r>
-      <w:proofErr w:type="spellEnd"/>
       <w:r>
         <w:t xml:space="preserve"> to initialize the Prosthesis device with the desired settings. </w:t>
       </w:r>
@@ -1964,7 +1953,6 @@
       <w:r>
         <w:t xml:space="preserve"> for </w:t>
       </w:r>
-      <w:proofErr w:type="spellStart"/>
       <w:r>
         <w:rPr>
           <w:rFonts w:ascii="Courier New" w:hAnsi="Courier New" w:cs="Courier New"/>
@@ -1978,7 +1966,6 @@
         </w:rPr>
         <w:t>Joint</w:t>
       </w:r>
-      <w:proofErr w:type="spellEnd"/>
       <w:r>
         <w:rPr>
           <w:color w:val="0F4761" w:themeColor="accent1" w:themeShade="BF"/>
@@ -2071,14 +2058,7 @@
         <w:rPr>
           <w:rFonts w:ascii="Courier New" w:hAnsi="Courier New" w:cs="Courier New"/>
         </w:rPr>
-        <w:t xml:space="preserve"> </w:t>
-      </w:r>
-      <w:proofErr w:type="spellStart"/>
-      <w:r>
-        <w:rPr>
-          <w:rFonts w:ascii="Courier New" w:hAnsi="Courier New" w:cs="Courier New"/>
-        </w:rPr>
-        <w:t>Prosthesis_Init.</w:t>
+        <w:t xml:space="preserve"> Prosthesis_Init.</w:t>
       </w:r>
       <w:r>
         <w:rPr>
@@ -2087,7 +2067,6 @@
         </w:rPr>
         <w:t>Side</w:t>
       </w:r>
-      <w:proofErr w:type="spellEnd"/>
       <w:r>
         <w:rPr>
           <w:color w:val="0F4761" w:themeColor="accent1" w:themeShade="BF"/>
@@ -2167,14 +2146,12 @@
       <w:r>
         <w:t xml:space="preserve">Various test programs are provided to check functionality at my desk. A test program is selected in </w:t>
       </w:r>
-      <w:proofErr w:type="spellStart"/>
       <w:r>
         <w:rPr>
           <w:rFonts w:ascii="Courier New" w:hAnsi="Courier New" w:cs="Courier New"/>
         </w:rPr>
         <w:t>main.c</w:t>
       </w:r>
-      <w:proofErr w:type="spellEnd"/>
       <w:r>
         <w:t xml:space="preserve"> as shown below. The options for test programs are described in the follow sections.</w:t>
       </w:r>
@@ -2278,19 +2255,11 @@
       <w:r>
         <w:t xml:space="preserve"> as the argument for the </w:t>
       </w:r>
-      <w:proofErr w:type="spellStart"/>
       <w:r>
         <w:rPr>
           <w:rFonts w:ascii="Courier New" w:hAnsi="Courier New" w:cs="Courier New"/>
         </w:rPr>
-        <w:t>RequireTestProgram</w:t>
-      </w:r>
-      <w:proofErr w:type="spellEnd"/>
-      <w:r>
-        <w:rPr>
-          <w:rFonts w:ascii="Courier New" w:hAnsi="Courier New" w:cs="Courier New"/>
-        </w:rPr>
-        <w:t>()</w:t>
+        <w:t>RequireTestProgram()</w:t>
       </w:r>
       <w:r>
         <w:t xml:space="preserve"> function shown above. This program runs the full firmware.</w:t>
@@ -2322,7 +2291,6 @@
       <w:r>
         <w:t xml:space="preserve">Enter value </w:t>
       </w:r>
-      <w:proofErr w:type="spellStart"/>
       <w:r>
         <w:rPr>
           <w:rFonts w:ascii="Courier New" w:hAnsi="Courier New" w:cs="Courier New"/>
@@ -2331,23 +2299,14 @@
         </w:rPr>
         <w:t>ReadOnly</w:t>
       </w:r>
-      <w:proofErr w:type="spellEnd"/>
       <w:r>
         <w:t xml:space="preserve"> as the argument for the </w:t>
       </w:r>
-      <w:proofErr w:type="spellStart"/>
       <w:r>
         <w:rPr>
           <w:rFonts w:ascii="Courier New" w:hAnsi="Courier New" w:cs="Courier New"/>
         </w:rPr>
-        <w:t>RequireTestProgram</w:t>
-      </w:r>
-      <w:proofErr w:type="spellEnd"/>
-      <w:r>
-        <w:rPr>
-          <w:rFonts w:ascii="Courier New" w:hAnsi="Courier New" w:cs="Courier New"/>
-        </w:rPr>
-        <w:t>()</w:t>
+        <w:t>RequireTestProgram()</w:t>
       </w:r>
       <w:r>
         <w:t xml:space="preserve"> </w:t>
@@ -2388,7 +2347,6 @@
       <w:r>
         <w:t xml:space="preserve">Enter value </w:t>
       </w:r>
-      <w:proofErr w:type="spellStart"/>
       <w:r>
         <w:rPr>
           <w:rFonts w:ascii="Courier New" w:hAnsi="Courier New" w:cs="Courier New"/>
@@ -2397,7 +2355,6 @@
         </w:rPr>
         <w:t>EncoderBias</w:t>
       </w:r>
-      <w:proofErr w:type="spellEnd"/>
       <w:r>
         <w:rPr>
           <w:rFonts w:ascii="Courier New" w:hAnsi="Courier New" w:cs="Courier New"/>
@@ -2409,19 +2366,11 @@
       <w:r>
         <w:t xml:space="preserve">in the argument for the </w:t>
       </w:r>
-      <w:proofErr w:type="spellStart"/>
       <w:r>
         <w:rPr>
           <w:rFonts w:ascii="Courier New" w:hAnsi="Courier New" w:cs="Courier New"/>
         </w:rPr>
-        <w:t>RequireTestProgram</w:t>
-      </w:r>
-      <w:proofErr w:type="spellEnd"/>
-      <w:r>
-        <w:rPr>
-          <w:rFonts w:ascii="Courier New" w:hAnsi="Courier New" w:cs="Courier New"/>
-        </w:rPr>
-        <w:t>()</w:t>
+        <w:t>RequireTestProgram()</w:t>
       </w:r>
       <w:r>
         <w:t xml:space="preserve"> </w:t>
@@ -2666,19 +2615,11 @@
       <w:r>
         <w:t xml:space="preserve">in the argument for the </w:t>
       </w:r>
-      <w:proofErr w:type="spellStart"/>
       <w:r>
         <w:rPr>
           <w:rFonts w:ascii="Courier New" w:hAnsi="Courier New" w:cs="Courier New"/>
         </w:rPr>
-        <w:t>RequireTestProgram</w:t>
-      </w:r>
-      <w:proofErr w:type="spellEnd"/>
-      <w:r>
-        <w:rPr>
-          <w:rFonts w:ascii="Courier New" w:hAnsi="Courier New" w:cs="Courier New"/>
-        </w:rPr>
-        <w:t>()</w:t>
+        <w:t>RequireTestProgram()</w:t>
       </w:r>
       <w:r>
         <w:t xml:space="preserve"> </w:t>
@@ -2696,15 +2637,7 @@
         <w:t>initially calculates equilibrium of the current motor position(s).</w:t>
       </w:r>
       <w:r>
-        <w:t xml:space="preserve"> The control gains are initially XXX for Ankle and XXX for Knee. The values can be changed from the </w:t>
-      </w:r>
-      <w:proofErr w:type="spellStart"/>
-      <w:r>
-        <w:t>CubeMonitor</w:t>
-      </w:r>
-      <w:proofErr w:type="spellEnd"/>
-      <w:r>
-        <w:t xml:space="preserve"> interface. State machine is not deployed??</w:t>
+        <w:t xml:space="preserve"> The control gains are initially XXX for Ankle and XXX for Knee. The values can be changed from the CubeMonitor interface. State machine is not deployed??</w:t>
       </w:r>
       <w:r>
         <w:br w:type="page"/>
@@ -2791,15 +2724,7 @@
         </w:numPr>
       </w:pPr>
       <w:r>
-        <w:t xml:space="preserve">It would be nice if </w:t>
-      </w:r>
-      <w:proofErr w:type="spellStart"/>
-      <w:r>
-        <w:t>CubeMonitor</w:t>
-      </w:r>
-      <w:proofErr w:type="spellEnd"/>
-      <w:r>
-        <w:t xml:space="preserve"> had a START, STOP, and RESET </w:t>
+        <w:t xml:space="preserve">It would be nice if CubeMonitor had a START, STOP, and RESET </w:t>
       </w:r>
       <w:r>
         <w:rPr>
@@ -2831,31 +2756,7 @@
         </w:numPr>
       </w:pPr>
       <w:r>
-        <w:t xml:space="preserve">Having Initialization Settings and Test Programs selected via </w:t>
-      </w:r>
-      <w:proofErr w:type="spellStart"/>
-      <w:r>
-        <w:t>CubeMonitor</w:t>
-      </w:r>
-      <w:proofErr w:type="spellEnd"/>
-      <w:r>
-        <w:t xml:space="preserve"> instead of changing the actual firmware. This was attempted, but it only worked by passing variable addresses in </w:t>
-      </w:r>
-      <w:proofErr w:type="spellStart"/>
-      <w:r>
-        <w:t>CubeMonitor</w:t>
-      </w:r>
-      <w:proofErr w:type="spellEnd"/>
-      <w:r>
-        <w:t xml:space="preserve">. When the firmware is rebuilt, the variable addresses can (and most often do) change. However, others who are smarter than me might be able to figure out a way to get it to work, or perhaps </w:t>
-      </w:r>
-      <w:proofErr w:type="spellStart"/>
-      <w:r>
-        <w:t>CubeMonitor</w:t>
-      </w:r>
-      <w:proofErr w:type="spellEnd"/>
-      <w:r>
-        <w:t xml:space="preserve"> will make this approach more robust in the future.</w:t>
+        <w:t>Having Initialization Settings and Test Programs selected via CubeMonitor instead of changing the actual firmware. This was attempted, but it only worked by passing variable addresses in CubeMonitor. When the firmware is rebuilt, the variable addresses can (and most often do) change. However, others who are smarter than me might be able to figure out a way to get it to work, or perhaps CubeMonitor will make this approach more robust in the future.</w:t>
       </w:r>
     </w:p>
     <w:p>

</xml_diff>

<commit_message>
Removed RunTestProgram and Encoder bias
</commit_message>
<xml_diff>
--- a/Documents/Prosthesis v1 Application Notes.docx
+++ b/Documents/Prosthesis v1 Application Notes.docx
@@ -63,7 +63,7 @@
           <w:r>
             <w:fldChar w:fldCharType="separate"/>
           </w:r>
-          <w:hyperlink w:anchor="_Toc186367847" w:history="1">
+          <w:hyperlink w:anchor="_Toc203383747" w:history="1">
             <w:r>
               <w:rPr>
                 <w:rStyle w:val="Hyperlink"/>
@@ -90,7 +90,7 @@
                 <w:noProof/>
                 <w:webHidden/>
               </w:rPr>
-              <w:instrText xml:space="preserve"> PAGEREF _Toc186367847 \h </w:instrText>
+              <w:instrText xml:space="preserve"> PAGEREF _Toc203383747 \h </w:instrText>
             </w:r>
             <w:r>
               <w:rPr>
@@ -134,7 +134,7 @@
               <w:szCs w:val="24"/>
             </w:rPr>
           </w:pPr>
-          <w:hyperlink w:anchor="_Toc186367848" w:history="1">
+          <w:hyperlink w:anchor="_Toc203383748" w:history="1">
             <w:r>
               <w:rPr>
                 <w:rStyle w:val="Hyperlink"/>
@@ -161,7 +161,7 @@
                 <w:noProof/>
                 <w:webHidden/>
               </w:rPr>
-              <w:instrText xml:space="preserve"> PAGEREF _Toc186367848 \h </w:instrText>
+              <w:instrText xml:space="preserve"> PAGEREF _Toc203383748 \h </w:instrText>
             </w:r>
             <w:r>
               <w:rPr>
@@ -205,7 +205,7 @@
               <w:szCs w:val="24"/>
             </w:rPr>
           </w:pPr>
-          <w:hyperlink w:anchor="_Toc186367849" w:history="1">
+          <w:hyperlink w:anchor="_Toc203383749" w:history="1">
             <w:r>
               <w:rPr>
                 <w:rStyle w:val="Hyperlink"/>
@@ -232,7 +232,7 @@
                 <w:noProof/>
                 <w:webHidden/>
               </w:rPr>
-              <w:instrText xml:space="preserve"> PAGEREF _Toc186367849 \h </w:instrText>
+              <w:instrText xml:space="preserve"> PAGEREF _Toc203383749 \h </w:instrText>
             </w:r>
             <w:r>
               <w:rPr>
@@ -276,13 +276,13 @@
               <w:szCs w:val="24"/>
             </w:rPr>
           </w:pPr>
-          <w:hyperlink w:anchor="_Toc186367850" w:history="1">
+          <w:hyperlink w:anchor="_Toc203383750" w:history="1">
             <w:r>
               <w:rPr>
                 <w:rStyle w:val="Hyperlink"/>
                 <w:noProof/>
               </w:rPr>
-              <w:t>2. Flow of Code</w:t>
+              <w:t>2. Flowchart of Code</w:t>
             </w:r>
             <w:r>
               <w:rPr>
@@ -303,7 +303,7 @@
                 <w:noProof/>
                 <w:webHidden/>
               </w:rPr>
-              <w:instrText xml:space="preserve"> PAGEREF _Toc186367850 \h </w:instrText>
+              <w:instrText xml:space="preserve"> PAGEREF _Toc203383750 \h </w:instrText>
             </w:r>
             <w:r>
               <w:rPr>
@@ -323,7 +323,7 @@
                 <w:noProof/>
                 <w:webHidden/>
               </w:rPr>
-              <w:t>3</w:t>
+              <w:t>4</w:t>
             </w:r>
             <w:r>
               <w:rPr>
@@ -347,7 +347,7 @@
               <w:szCs w:val="24"/>
             </w:rPr>
           </w:pPr>
-          <w:hyperlink w:anchor="_Toc186367851" w:history="1">
+          <w:hyperlink w:anchor="_Toc203383751" w:history="1">
             <w:r>
               <w:rPr>
                 <w:rStyle w:val="Hyperlink"/>
@@ -374,7 +374,7 @@
                 <w:noProof/>
                 <w:webHidden/>
               </w:rPr>
-              <w:instrText xml:space="preserve"> PAGEREF _Toc186367851 \h </w:instrText>
+              <w:instrText xml:space="preserve"> PAGEREF _Toc203383751 \h </w:instrText>
             </w:r>
             <w:r>
               <w:rPr>
@@ -394,7 +394,7 @@
                 <w:noProof/>
                 <w:webHidden/>
               </w:rPr>
-              <w:t>4</w:t>
+              <w:t>5</w:t>
             </w:r>
             <w:r>
               <w:rPr>
@@ -418,7 +418,7 @@
               <w:szCs w:val="24"/>
             </w:rPr>
           </w:pPr>
-          <w:hyperlink w:anchor="_Toc186367852" w:history="1">
+          <w:hyperlink w:anchor="_Toc203383752" w:history="1">
             <w:r>
               <w:rPr>
                 <w:rStyle w:val="Hyperlink"/>
@@ -445,7 +445,7 @@
                 <w:noProof/>
                 <w:webHidden/>
               </w:rPr>
-              <w:instrText xml:space="preserve"> PAGEREF _Toc186367852 \h </w:instrText>
+              <w:instrText xml:space="preserve"> PAGEREF _Toc203383752 \h </w:instrText>
             </w:r>
             <w:r>
               <w:rPr>
@@ -465,7 +465,7 @@
                 <w:noProof/>
                 <w:webHidden/>
               </w:rPr>
-              <w:t>4</w:t>
+              <w:t>5</w:t>
             </w:r>
             <w:r>
               <w:rPr>
@@ -489,7 +489,7 @@
               <w:szCs w:val="24"/>
             </w:rPr>
           </w:pPr>
-          <w:hyperlink w:anchor="_Toc186367853" w:history="1">
+          <w:hyperlink w:anchor="_Toc203383753" w:history="1">
             <w:r>
               <w:rPr>
                 <w:rStyle w:val="Hyperlink"/>
@@ -516,7 +516,7 @@
                 <w:noProof/>
                 <w:webHidden/>
               </w:rPr>
-              <w:instrText xml:space="preserve"> PAGEREF _Toc186367853 \h </w:instrText>
+              <w:instrText xml:space="preserve"> PAGEREF _Toc203383753 \h </w:instrText>
             </w:r>
             <w:r>
               <w:rPr>
@@ -536,7 +536,7 @@
                 <w:noProof/>
                 <w:webHidden/>
               </w:rPr>
-              <w:t>4</w:t>
+              <w:t>5</w:t>
             </w:r>
             <w:r>
               <w:rPr>
@@ -560,7 +560,7 @@
               <w:szCs w:val="24"/>
             </w:rPr>
           </w:pPr>
-          <w:hyperlink w:anchor="_Toc186367854" w:history="1">
+          <w:hyperlink w:anchor="_Toc203383754" w:history="1">
             <w:r>
               <w:rPr>
                 <w:rStyle w:val="Hyperlink"/>
@@ -587,7 +587,7 @@
                 <w:noProof/>
                 <w:webHidden/>
               </w:rPr>
-              <w:instrText xml:space="preserve"> PAGEREF _Toc186367854 \h </w:instrText>
+              <w:instrText xml:space="preserve"> PAGEREF _Toc203383754 \h </w:instrText>
             </w:r>
             <w:r>
               <w:rPr>
@@ -607,7 +607,7 @@
                 <w:noProof/>
                 <w:webHidden/>
               </w:rPr>
-              <w:t>5</w:t>
+              <w:t>6</w:t>
             </w:r>
             <w:r>
               <w:rPr>
@@ -631,7 +631,7 @@
               <w:szCs w:val="24"/>
             </w:rPr>
           </w:pPr>
-          <w:hyperlink w:anchor="_Toc186367855" w:history="1">
+          <w:hyperlink w:anchor="_Toc203383755" w:history="1">
             <w:r>
               <w:rPr>
                 <w:rStyle w:val="Hyperlink"/>
@@ -658,7 +658,7 @@
                 <w:noProof/>
                 <w:webHidden/>
               </w:rPr>
-              <w:instrText xml:space="preserve"> PAGEREF _Toc186367855 \h </w:instrText>
+              <w:instrText xml:space="preserve"> PAGEREF _Toc203383755 \h </w:instrText>
             </w:r>
             <w:r>
               <w:rPr>
@@ -678,7 +678,7 @@
                 <w:noProof/>
                 <w:webHidden/>
               </w:rPr>
-              <w:t>5</w:t>
+              <w:t>6</w:t>
             </w:r>
             <w:r>
               <w:rPr>
@@ -702,7 +702,7 @@
               <w:szCs w:val="24"/>
             </w:rPr>
           </w:pPr>
-          <w:hyperlink w:anchor="_Toc186367856" w:history="1">
+          <w:hyperlink w:anchor="_Toc203383756" w:history="1">
             <w:r>
               <w:rPr>
                 <w:rStyle w:val="Hyperlink"/>
@@ -729,7 +729,7 @@
                 <w:noProof/>
                 <w:webHidden/>
               </w:rPr>
-              <w:instrText xml:space="preserve"> PAGEREF _Toc186367856 \h </w:instrText>
+              <w:instrText xml:space="preserve"> PAGEREF _Toc203383756 \h </w:instrText>
             </w:r>
             <w:r>
               <w:rPr>
@@ -749,7 +749,7 @@
                 <w:noProof/>
                 <w:webHidden/>
               </w:rPr>
-              <w:t>5</w:t>
+              <w:t>6</w:t>
             </w:r>
             <w:r>
               <w:rPr>
@@ -773,7 +773,7 @@
               <w:szCs w:val="24"/>
             </w:rPr>
           </w:pPr>
-          <w:hyperlink w:anchor="_Toc186367857" w:history="1">
+          <w:hyperlink w:anchor="_Toc203383757" w:history="1">
             <w:r>
               <w:rPr>
                 <w:rStyle w:val="Hyperlink"/>
@@ -800,7 +800,7 @@
                 <w:noProof/>
                 <w:webHidden/>
               </w:rPr>
-              <w:instrText xml:space="preserve"> PAGEREF _Toc186367857 \h </w:instrText>
+              <w:instrText xml:space="preserve"> PAGEREF _Toc203383757 \h </w:instrText>
             </w:r>
             <w:r>
               <w:rPr>
@@ -820,7 +820,7 @@
                 <w:noProof/>
                 <w:webHidden/>
               </w:rPr>
-              <w:t>5</w:t>
+              <w:t>6</w:t>
             </w:r>
             <w:r>
               <w:rPr>
@@ -844,7 +844,7 @@
               <w:szCs w:val="24"/>
             </w:rPr>
           </w:pPr>
-          <w:hyperlink w:anchor="_Toc186367858" w:history="1">
+          <w:hyperlink w:anchor="_Toc203383758" w:history="1">
             <w:r>
               <w:rPr>
                 <w:rStyle w:val="Hyperlink"/>
@@ -871,7 +871,7 @@
                 <w:noProof/>
                 <w:webHidden/>
               </w:rPr>
-              <w:instrText xml:space="preserve"> PAGEREF _Toc186367858 \h </w:instrText>
+              <w:instrText xml:space="preserve"> PAGEREF _Toc203383758 \h </w:instrText>
             </w:r>
             <w:r>
               <w:rPr>
@@ -891,7 +891,7 @@
                 <w:noProof/>
                 <w:webHidden/>
               </w:rPr>
-              <w:t>5</w:t>
+              <w:t>6</w:t>
             </w:r>
             <w:r>
               <w:rPr>
@@ -915,7 +915,7 @@
               <w:szCs w:val="24"/>
             </w:rPr>
           </w:pPr>
-          <w:hyperlink w:anchor="_Toc186367859" w:history="1">
+          <w:hyperlink w:anchor="_Toc203383759" w:history="1">
             <w:r>
               <w:rPr>
                 <w:rStyle w:val="Hyperlink"/>
@@ -942,7 +942,7 @@
                 <w:noProof/>
                 <w:webHidden/>
               </w:rPr>
-              <w:instrText xml:space="preserve"> PAGEREF _Toc186367859 \h </w:instrText>
+              <w:instrText xml:space="preserve"> PAGEREF _Toc203383759 \h </w:instrText>
             </w:r>
             <w:r>
               <w:rPr>
@@ -962,7 +962,7 @@
                 <w:noProof/>
                 <w:webHidden/>
               </w:rPr>
-              <w:t>6</w:t>
+              <w:t>7</w:t>
             </w:r>
             <w:r>
               <w:rPr>
@@ -986,7 +986,7 @@
               <w:szCs w:val="24"/>
             </w:rPr>
           </w:pPr>
-          <w:hyperlink w:anchor="_Toc186367860" w:history="1">
+          <w:hyperlink w:anchor="_Toc203383760" w:history="1">
             <w:r>
               <w:rPr>
                 <w:rStyle w:val="Hyperlink"/>
@@ -1013,7 +1013,7 @@
                 <w:noProof/>
                 <w:webHidden/>
               </w:rPr>
-              <w:instrText xml:space="preserve"> PAGEREF _Toc186367860 \h </w:instrText>
+              <w:instrText xml:space="preserve"> PAGEREF _Toc203383760 \h </w:instrText>
             </w:r>
             <w:r>
               <w:rPr>
@@ -1033,7 +1033,7 @@
                 <w:noProof/>
                 <w:webHidden/>
               </w:rPr>
-              <w:t>6</w:t>
+              <w:t>7</w:t>
             </w:r>
             <w:r>
               <w:rPr>
@@ -1057,7 +1057,7 @@
               <w:szCs w:val="24"/>
             </w:rPr>
           </w:pPr>
-          <w:hyperlink w:anchor="_Toc186367861" w:history="1">
+          <w:hyperlink w:anchor="_Toc203383761" w:history="1">
             <w:r>
               <w:rPr>
                 <w:rStyle w:val="Hyperlink"/>
@@ -1084,7 +1084,7 @@
                 <w:noProof/>
                 <w:webHidden/>
               </w:rPr>
-              <w:instrText xml:space="preserve"> PAGEREF _Toc186367861 \h </w:instrText>
+              <w:instrText xml:space="preserve"> PAGEREF _Toc203383761 \h </w:instrText>
             </w:r>
             <w:r>
               <w:rPr>
@@ -1104,7 +1104,7 @@
                 <w:noProof/>
                 <w:webHidden/>
               </w:rPr>
-              <w:t>6</w:t>
+              <w:t>7</w:t>
             </w:r>
             <w:r>
               <w:rPr>
@@ -1128,7 +1128,7 @@
               <w:szCs w:val="24"/>
             </w:rPr>
           </w:pPr>
-          <w:hyperlink w:anchor="_Toc186367862" w:history="1">
+          <w:hyperlink w:anchor="_Toc203383762" w:history="1">
             <w:r>
               <w:rPr>
                 <w:rStyle w:val="Hyperlink"/>
@@ -1155,7 +1155,7 @@
                 <w:noProof/>
                 <w:webHidden/>
               </w:rPr>
-              <w:instrText xml:space="preserve"> PAGEREF _Toc186367862 \h </w:instrText>
+              <w:instrText xml:space="preserve"> PAGEREF _Toc203383762 \h </w:instrText>
             </w:r>
             <w:r>
               <w:rPr>
@@ -1175,7 +1175,7 @@
                 <w:noProof/>
                 <w:webHidden/>
               </w:rPr>
-              <w:t>6</w:t>
+              <w:t>7</w:t>
             </w:r>
             <w:r>
               <w:rPr>
@@ -1199,7 +1199,7 @@
               <w:szCs w:val="24"/>
             </w:rPr>
           </w:pPr>
-          <w:hyperlink w:anchor="_Toc186367863" w:history="1">
+          <w:hyperlink w:anchor="_Toc203383763" w:history="1">
             <w:r>
               <w:rPr>
                 <w:rStyle w:val="Hyperlink"/>
@@ -1226,7 +1226,7 @@
                 <w:noProof/>
                 <w:webHidden/>
               </w:rPr>
-              <w:instrText xml:space="preserve"> PAGEREF _Toc186367863 \h </w:instrText>
+              <w:instrText xml:space="preserve"> PAGEREF _Toc203383763 \h </w:instrText>
             </w:r>
             <w:r>
               <w:rPr>
@@ -1246,7 +1246,7 @@
                 <w:noProof/>
                 <w:webHidden/>
               </w:rPr>
-              <w:t>7</w:t>
+              <w:t>8</w:t>
             </w:r>
             <w:r>
               <w:rPr>
@@ -1283,7 +1283,7 @@
       <w:pPr>
         <w:pStyle w:val="Chapter"/>
       </w:pPr>
-      <w:bookmarkStart w:id="0" w:name="_Toc186367847"/>
+      <w:bookmarkStart w:id="0" w:name="_Toc203383747"/>
       <w:r>
         <w:lastRenderedPageBreak/>
         <w:t>1.</w:t>
@@ -1318,10 +1318,26 @@
         <w:t xml:space="preserve"> </w:t>
       </w:r>
       <w:r>
-        <w:t>A new magnetic encoder bias position must be found and defined whenever the magnet is reassembled into the device.  A test program is provided to find the bias.</w:t>
-      </w:r>
-      <w:r>
-        <w:t xml:space="preserve"> See chapter 4 for more information. Number correct??</w:t>
+        <w:t xml:space="preserve">A new magnetic encoder bias position must be found and defined whenever the magnet is reassembled into the device.  A test program is provided to find </w:t>
+      </w:r>
+      <w:proofErr w:type="gramStart"/>
+      <w:r>
+        <w:t>the bias</w:t>
+      </w:r>
+      <w:proofErr w:type="gramEnd"/>
+      <w:r>
+        <w:t>.</w:t>
+      </w:r>
+      <w:r>
+        <w:t xml:space="preserve"> See chapter 4 for more information. </w:t>
+      </w:r>
+      <w:proofErr w:type="gramStart"/>
+      <w:r>
+        <w:t>Number</w:t>
+      </w:r>
+      <w:proofErr w:type="gramEnd"/>
+      <w:r>
+        <w:t xml:space="preserve"> correct??</w:t>
       </w:r>
       <w:r>
         <w:br/>
@@ -1364,13 +1380,25 @@
         <w:t>CM_</w:t>
       </w:r>
       <w:r>
-        <w:t xml:space="preserve"> are used in </w:t>
+        <w:t xml:space="preserve"> are </w:t>
+      </w:r>
+      <w:r>
+        <w:t>used</w:t>
+      </w:r>
+      <w:r>
+        <w:t xml:space="preserve"> in </w:t>
       </w:r>
       <w:proofErr w:type="spellStart"/>
       <w:r>
-        <w:t>CubeMonitor</w:t>
+        <w:t>CubeMonito</w:t>
+      </w:r>
+      <w:r>
+        <w:t>r</w:t>
       </w:r>
       <w:proofErr w:type="spellEnd"/>
+      <w:r>
+        <w:t xml:space="preserve"> for visualization, logging, or both</w:t>
+      </w:r>
       <w:r>
         <w:t>.</w:t>
       </w:r>
@@ -1386,16 +1414,7 @@
         </w:numPr>
       </w:pPr>
       <w:r>
-        <w:t xml:space="preserve">Coordinates are x = forward, y = up, z = right. </w:t>
-      </w:r>
-      <w:r>
-        <w:rPr>
-          <w:rFonts w:ascii="Courier New" w:hAnsi="Courier New" w:cs="Courier New"/>
-        </w:rPr>
-        <w:t>CM_</w:t>
-      </w:r>
-      <w:r>
-        <w:t xml:space="preserve"> variables follow the right-hand rule.</w:t>
+        <w:t>Positive/negative Knee angles are flexion/extension, respectively. Positive/negative Ankle angles are dorsiflexion / plantar flexion, respectively.</w:t>
       </w:r>
       <w:r>
         <w:br/>
@@ -1409,7 +1428,16 @@
         </w:numPr>
       </w:pPr>
       <w:r>
-        <w:t>Knee and ankle angle figure.</w:t>
+        <w:t>IMU c</w:t>
+      </w:r>
+      <w:r>
+        <w:t xml:space="preserve">oordinates are x = forward, y = up, z = right. </w:t>
+      </w:r>
+      <w:r>
+        <w:t xml:space="preserve">IMU </w:t>
+      </w:r>
+      <w:r>
+        <w:t>variables follow the right-hand rule.</w:t>
       </w:r>
       <w:r>
         <w:br/>
@@ -1423,10 +1451,7 @@
         </w:numPr>
       </w:pPr>
       <w:r>
-        <w:t xml:space="preserve">Timing for control loop </w:t>
-      </w:r>
-      <w:r>
-        <w:t>is based on LPTIM2 set for a 512 Hz interrupt.</w:t>
+        <w:t>Control loop runs at 512 Hz.</w:t>
       </w:r>
       <w:r>
         <w:br/>
@@ -1440,8 +1465,25 @@
         </w:numPr>
       </w:pPr>
       <w:r>
-        <w:t>Executed code in control loop (shown below) completes in XXX.</w:t>
-      </w:r>
+        <w:t xml:space="preserve">Executed code in control loop (shown below) completes in </w:t>
+      </w:r>
+      <w:r>
+        <w:rPr>
+          <w:highlight w:val="yellow"/>
+        </w:rPr>
+        <w:t>??</w:t>
+      </w:r>
+      <w:r>
+        <w:t xml:space="preserve"> </w:t>
+      </w:r>
+      <w:proofErr w:type="spellStart"/>
+      <w:r>
+        <w:t>ms</w:t>
+      </w:r>
+      <w:r>
+        <w:t>.</w:t>
+      </w:r>
+      <w:proofErr w:type="spellEnd"/>
     </w:p>
     <w:p>
       <w:pPr>
@@ -1456,22 +1498,66 @@
         </w:numPr>
       </w:pPr>
       <w:r>
-        <w:t>The nominal current for the motors is not published. Initially the value was 8 A, but the EPOS controller will drop current if it pulls 2X the nominal current. So I chose the current limit divided by 2 to be the nominal current in order to avoid this issue.</w:t>
-      </w:r>
-    </w:p>
-    <w:p>
-      <w:pPr>
-        <w:ind w:left="720"/>
-      </w:pPr>
-    </w:p>
-    <w:p>
-      <w:pPr>
-        <w:ind w:left="720"/>
-      </w:pPr>
-    </w:p>
-    <w:p>
-      <w:pPr>
-        <w:ind w:left="720"/>
+        <w:t>The nominal current for the motors is</w:t>
+      </w:r>
+      <w:r>
+        <w:t>, to the best of my knowledge,</w:t>
+      </w:r>
+      <w:r>
+        <w:t xml:space="preserve"> not published. </w:t>
+      </w:r>
+      <w:r>
+        <w:t>The</w:t>
+      </w:r>
+      <w:r>
+        <w:t xml:space="preserve"> EPOS</w:t>
+      </w:r>
+      <w:r>
+        <w:t>4</w:t>
+      </w:r>
+      <w:r>
+        <w:t xml:space="preserve"> </w:t>
+      </w:r>
+      <w:r>
+        <w:t xml:space="preserve">documentation states that the </w:t>
+      </w:r>
+      <w:r>
+        <w:t>controller will drop current if it pulls 2X the nominal current. So</w:t>
+      </w:r>
+      <w:r>
+        <w:t>,</w:t>
+      </w:r>
+      <w:r>
+        <w:t xml:space="preserve"> I chose the current limit divided by 2 to be the nominal current </w:t>
+      </w:r>
+      <w:r>
+        <w:t>to</w:t>
+      </w:r>
+      <w:r>
+        <w:t xml:space="preserve"> avoid this issue.</w:t>
+      </w:r>
+      <w:r>
+        <w:t xml:space="preserve"> No problems have occurred as of writing this note.</w:t>
+      </w:r>
+    </w:p>
+    <w:p>
+      <w:pPr>
+        <w:pStyle w:val="Heading1"/>
+      </w:pPr>
+      <w:bookmarkStart w:id="1" w:name="_Toc203383748"/>
+      <w:r>
+        <w:t>1.1</w:t>
+      </w:r>
+      <w:r>
+        <w:t xml:space="preserve"> </w:t>
+      </w:r>
+      <w:r>
+        <w:t>Wiring</w:t>
+      </w:r>
+      <w:bookmarkEnd w:id="1"/>
+    </w:p>
+    <w:p>
+      <w:pPr>
         <w:jc w:val="center"/>
       </w:pPr>
       <w:r>
@@ -1479,10 +1565,10 @@
           <w:noProof/>
         </w:rPr>
         <w:drawing>
-          <wp:inline distT="0" distB="0" distL="0" distR="0" wp14:anchorId="23657D32" wp14:editId="0780BAB6">
-            <wp:extent cx="2867425" cy="152421"/>
-            <wp:effectExtent l="0" t="0" r="9525" b="0"/>
-            <wp:docPr id="1728597529" name="Picture 1"/>
+          <wp:inline distT="0" distB="0" distL="0" distR="0" wp14:anchorId="12A99B4D" wp14:editId="6525EC8E">
+            <wp:extent cx="5478140" cy="2360837"/>
+            <wp:effectExtent l="0" t="0" r="8890" b="1905"/>
+            <wp:docPr id="1545530871" name="Picture 2" descr="A black background with a black square&#10;&#10;AI-generated content may be incorrect."/>
             <wp:cNvGraphicFramePr>
               <a:graphicFrameLocks xmlns:a="http://schemas.openxmlformats.org/drawingml/2006/main" noChangeAspect="1"/>
             </wp:cNvGraphicFramePr>
@@ -1490,11 +1576,17 @@
               <a:graphicData uri="http://schemas.openxmlformats.org/drawingml/2006/picture">
                 <pic:pic xmlns:pic="http://schemas.openxmlformats.org/drawingml/2006/picture">
                   <pic:nvPicPr>
-                    <pic:cNvPr id="1728597529" name=""/>
+                    <pic:cNvPr id="1545530871" name="Picture 2" descr="A black background with a black square&#10;&#10;AI-generated content may be incorrect."/>
                     <pic:cNvPicPr/>
                   </pic:nvPicPr>
                   <pic:blipFill>
-                    <a:blip r:embed="rId8"/>
+                    <a:blip r:embed="rId8" cstate="print">
+                      <a:extLst>
+                        <a:ext uri="{28A0092B-C50C-407E-A947-70E740481C1C}">
+                          <a14:useLocalDpi xmlns:a14="http://schemas.microsoft.com/office/drawing/2010/main" val="0"/>
+                        </a:ext>
+                      </a:extLst>
+                    </a:blip>
                     <a:stretch>
                       <a:fillRect/>
                     </a:stretch>
@@ -1502,7 +1594,7 @@
                   <pic:spPr>
                     <a:xfrm>
                       <a:off x="0" y="0"/>
-                      <a:ext cx="2867425" cy="152421"/>
+                      <a:ext cx="5478140" cy="2360837"/>
                     </a:xfrm>
                     <a:prstGeom prst="rect">
                       <a:avLst/>
@@ -1517,84 +1609,49 @@
     </w:p>
     <w:p>
       <w:pPr>
-        <w:ind w:left="720"/>
-        <w:jc w:val="center"/>
-      </w:pPr>
-    </w:p>
-    <w:p>
-      <w:pPr>
-        <w:ind w:left="720"/>
-        <w:jc w:val="center"/>
-        <w:rPr>
-          <w:sz w:val="18"/>
-          <w:szCs w:val="18"/>
-        </w:rPr>
-      </w:pPr>
-      <w:r>
-        <w:rPr>
-          <w:sz w:val="18"/>
-          <w:szCs w:val="18"/>
-        </w:rPr>
-        <w:t>Executed code in control loop</w:t>
-      </w:r>
-      <w:r>
-        <w:rPr>
-          <w:sz w:val="18"/>
-          <w:szCs w:val="18"/>
-        </w:rPr>
-        <w:t xml:space="preserve"> (found in </w:t>
-      </w:r>
-      <w:proofErr w:type="spellStart"/>
-      <w:r>
-        <w:rPr>
-          <w:rFonts w:ascii="Courier New" w:hAnsi="Courier New" w:cs="Courier New"/>
-          <w:sz w:val="18"/>
-          <w:szCs w:val="18"/>
-        </w:rPr>
-        <w:t>main.c</w:t>
-      </w:r>
-      <w:proofErr w:type="spellEnd"/>
-      <w:r>
-        <w:rPr>
-          <w:sz w:val="18"/>
-          <w:szCs w:val="18"/>
-        </w:rPr>
-        <w:t>)</w:t>
-      </w:r>
-      <w:r>
-        <w:rPr>
-          <w:sz w:val="18"/>
-          <w:szCs w:val="18"/>
-        </w:rPr>
-        <w:t>. Lines correct??</w:t>
+        <w:pStyle w:val="Figure"/>
+      </w:pPr>
+      <w:proofErr w:type="gramStart"/>
+      <w:r>
+        <w:rPr>
+          <w:b/>
+          <w:bCs/>
+        </w:rPr>
+        <w:t xml:space="preserve">Figure </w:t>
+      </w:r>
+      <w:r>
+        <w:rPr>
+          <w:b/>
+          <w:bCs/>
+          <w:highlight w:val="yellow"/>
+        </w:rPr>
+        <w:t>?</w:t>
+      </w:r>
+      <w:proofErr w:type="gramEnd"/>
+      <w:r>
+        <w:rPr>
+          <w:b/>
+          <w:bCs/>
+          <w:highlight w:val="yellow"/>
+        </w:rPr>
+        <w:t>?</w:t>
+      </w:r>
+      <w:r>
+        <w:rPr>
+          <w:b/>
+          <w:bCs/>
+        </w:rPr>
+        <w:t>.</w:t>
+      </w:r>
+      <w:r>
+        <w:t xml:space="preserve"> Wiring of Prosthesis v1.</w:t>
       </w:r>
     </w:p>
     <w:p>
       <w:pPr>
         <w:pStyle w:val="Heading1"/>
       </w:pPr>
-      <w:bookmarkStart w:id="1" w:name="_Toc186367848"/>
-      <w:r>
-        <w:t>1.1</w:t>
-      </w:r>
-      <w:r>
-        <w:t xml:space="preserve"> </w:t>
-      </w:r>
-      <w:r>
-        <w:t>Wiring</w:t>
-      </w:r>
-      <w:bookmarkEnd w:id="1"/>
-    </w:p>
-    <w:p>
-      <w:r>
-        <w:t>XXX</w:t>
-      </w:r>
-    </w:p>
-    <w:p>
-      <w:pPr>
-        <w:pStyle w:val="Heading1"/>
-      </w:pPr>
-      <w:bookmarkStart w:id="2" w:name="_Toc186367849"/>
+      <w:bookmarkStart w:id="2" w:name="_Toc203383749"/>
       <w:r>
         <w:t>1.2</w:t>
       </w:r>
@@ -1614,13 +1671,26 @@
         </w:numPr>
       </w:pPr>
       <w:r>
-        <w:t>STM32CubeIDE</w:t>
-      </w:r>
-      <w:r>
-        <w:t xml:space="preserve"> </w:t>
-      </w:r>
-      <w:r>
-        <w:t>1.10.1 (later version probably work as well)</w:t>
+        <w:t>All</w:t>
+      </w:r>
+      <w:r>
+        <w:t xml:space="preserve"> files were built with STM32CubeIDE 1.10.1 with no errors or warnings. Using newer versions of STM32CubeIDE (which may have newer versions of GCC and/or </w:t>
+      </w:r>
+      <w:r>
+        <w:t>Eclipse</w:t>
+      </w:r>
+      <w:r>
+        <w:t xml:space="preserve">) may be stricter on </w:t>
+      </w:r>
+      <w:r>
+        <w:lastRenderedPageBreak/>
+        <w:t>builds yielding errors/warnings</w:t>
+      </w:r>
+      <w:r>
+        <w:t>.</w:t>
+      </w:r>
+      <w:r>
+        <w:br/>
       </w:r>
     </w:p>
     <w:p>
@@ -1637,7 +1707,26 @@
         <w:t xml:space="preserve"> </w:t>
       </w:r>
       <w:r>
-        <w:t>1.8.0 (later versions probably work as well)</w:t>
+        <w:t xml:space="preserve">1.8.0 (later versions </w:t>
+      </w:r>
+      <w:r>
+        <w:rPr>
+          <w:i/>
+          <w:iCs/>
+        </w:rPr>
+        <w:t>probably</w:t>
+      </w:r>
+      <w:r>
+        <w:t xml:space="preserve"> work </w:t>
+      </w:r>
+      <w:r>
+        <w:t>without issues</w:t>
+      </w:r>
+      <w:r>
+        <w:t>)</w:t>
+      </w:r>
+      <w:r>
+        <w:t>.</w:t>
       </w:r>
     </w:p>
     <w:p>
@@ -1658,7 +1747,7 @@
       <w:pPr>
         <w:pStyle w:val="Chapter"/>
       </w:pPr>
-      <w:bookmarkStart w:id="3" w:name="_Toc186367850"/>
+      <w:bookmarkStart w:id="3" w:name="_Toc203383750"/>
       <w:r>
         <w:lastRenderedPageBreak/>
         <w:t>2</w:t>
@@ -1667,18 +1756,174 @@
         <w:t xml:space="preserve">. </w:t>
       </w:r>
       <w:r>
-        <w:t>Flow of Code</w:t>
+        <w:t>Flow</w:t>
+      </w:r>
+      <w:r>
+        <w:t>chart</w:t>
+      </w:r>
+      <w:r>
+        <w:t xml:space="preserve"> of Code</w:t>
       </w:r>
       <w:bookmarkEnd w:id="3"/>
     </w:p>
     <w:p>
+      <w:pPr>
+        <w:jc w:val="center"/>
+      </w:pPr>
+      <w:r>
+        <w:rPr>
+          <w:noProof/>
+        </w:rPr>
+        <w:drawing>
+          <wp:inline distT="0" distB="0" distL="0" distR="0" wp14:anchorId="6A716BB8" wp14:editId="74B59FAC">
+            <wp:extent cx="5399336" cy="7589520"/>
+            <wp:effectExtent l="0" t="0" r="0" b="0"/>
+            <wp:docPr id="1111300850" name="Picture 4" descr="A screenshot of a chat&#10;&#10;AI-generated content may be incorrect."/>
+            <wp:cNvGraphicFramePr>
+              <a:graphicFrameLocks xmlns:a="http://schemas.openxmlformats.org/drawingml/2006/main" noChangeAspect="1"/>
+            </wp:cNvGraphicFramePr>
+            <a:graphic xmlns:a="http://schemas.openxmlformats.org/drawingml/2006/main">
+              <a:graphicData uri="http://schemas.openxmlformats.org/drawingml/2006/picture">
+                <pic:pic xmlns:pic="http://schemas.openxmlformats.org/drawingml/2006/picture">
+                  <pic:nvPicPr>
+                    <pic:cNvPr id="1111300850" name="Picture 4" descr="A screenshot of a chat&#10;&#10;AI-generated content may be incorrect."/>
+                    <pic:cNvPicPr/>
+                  </pic:nvPicPr>
+                  <pic:blipFill>
+                    <a:blip r:embed="rId9" cstate="print">
+                      <a:extLst>
+                        <a:ext uri="{28A0092B-C50C-407E-A947-70E740481C1C}">
+                          <a14:useLocalDpi xmlns:a14="http://schemas.microsoft.com/office/drawing/2010/main" val="0"/>
+                        </a:ext>
+                      </a:extLst>
+                    </a:blip>
+                    <a:stretch>
+                      <a:fillRect/>
+                    </a:stretch>
+                  </pic:blipFill>
+                  <pic:spPr>
+                    <a:xfrm>
+                      <a:off x="0" y="0"/>
+                      <a:ext cx="5399336" cy="7589520"/>
+                    </a:xfrm>
+                    <a:prstGeom prst="rect">
+                      <a:avLst/>
+                    </a:prstGeom>
+                  </pic:spPr>
+                </pic:pic>
+              </a:graphicData>
+            </a:graphic>
+          </wp:inline>
+        </w:drawing>
+      </w:r>
+    </w:p>
+    <w:p>
+      <w:pPr>
+        <w:pStyle w:val="Figure"/>
+      </w:pPr>
+      <w:proofErr w:type="gramStart"/>
+      <w:r>
+        <w:rPr>
+          <w:b/>
+          <w:bCs/>
+        </w:rPr>
+        <w:t>Figure ?</w:t>
+      </w:r>
+      <w:proofErr w:type="gramEnd"/>
+      <w:r>
+        <w:rPr>
+          <w:b/>
+          <w:bCs/>
+        </w:rPr>
+        <w:t>?.</w:t>
+      </w:r>
+      <w:r>
+        <w:t xml:space="preserve"> Flowchart of Code.</w:t>
+      </w:r>
+    </w:p>
+    <w:p>
+      <w:pPr>
+        <w:pStyle w:val="Chapter"/>
+      </w:pPr>
+      <w:bookmarkStart w:id="4" w:name="_Toc203383751"/>
+      <w:r>
+        <w:lastRenderedPageBreak/>
+        <w:t>3</w:t>
+      </w:r>
+      <w:r>
+        <w:t xml:space="preserve">. </w:t>
+      </w:r>
+      <w:proofErr w:type="spellStart"/>
+      <w:r>
+        <w:t>CubeMonitor</w:t>
+      </w:r>
+      <w:bookmarkEnd w:id="4"/>
+      <w:proofErr w:type="spellEnd"/>
+    </w:p>
+    <w:p>
+      <w:proofErr w:type="spellStart"/>
+      <w:r>
+        <w:t>CubeMonitor</w:t>
+      </w:r>
+      <w:proofErr w:type="spellEnd"/>
+      <w:r>
+        <w:t xml:space="preserve"> serves as </w:t>
+      </w:r>
+      <w:proofErr w:type="gramStart"/>
+      <w:r>
+        <w:t>the</w:t>
+      </w:r>
+      <w:proofErr w:type="gramEnd"/>
+      <w:r>
+        <w:t xml:space="preserve"> interface between the device and the </w:t>
+      </w:r>
+      <w:r>
+        <w:t>user</w:t>
+      </w:r>
+      <w:r>
+        <w:t xml:space="preserve">. It performs data acquisition, plotting and </w:t>
+      </w:r>
+      <w:proofErr w:type="gramStart"/>
+      <w:r>
+        <w:t>displaying of</w:t>
+      </w:r>
+      <w:proofErr w:type="gramEnd"/>
+      <w:r>
+        <w:t xml:space="preserve"> variables, and user defined inputs to variables.</w:t>
+      </w:r>
+    </w:p>
+    <w:p>
+      <w:pPr>
+        <w:pStyle w:val="Heading1"/>
+      </w:pPr>
+      <w:bookmarkStart w:id="5" w:name="_Toc203383752"/>
+      <w:r>
+        <w:t>3.1 GUI Description</w:t>
+      </w:r>
+      <w:bookmarkEnd w:id="5"/>
+    </w:p>
+    <w:p>
       <w:r>
         <w:t>XXX</w:t>
       </w:r>
     </w:p>
     <w:p>
       <w:pPr>
-        <w:ind w:left="720" w:hanging="360"/>
+        <w:pStyle w:val="Heading1"/>
+      </w:pPr>
+      <w:bookmarkStart w:id="6" w:name="_Toc203383753"/>
+      <w:r>
+        <w:t>3.2 Variable Output to .csv</w:t>
+      </w:r>
+      <w:bookmarkEnd w:id="6"/>
+    </w:p>
+    <w:p>
+      <w:r>
+        <w:t>XXX</w:t>
+      </w:r>
+    </w:p>
+    <w:p>
+      <w:pPr>
         <w:rPr>
           <w:rFonts w:eastAsiaTheme="majorEastAsia" w:cstheme="majorBidi"/>
           <w:b/>
@@ -1694,85 +1939,7 @@
       <w:pPr>
         <w:pStyle w:val="Chapter"/>
       </w:pPr>
-      <w:bookmarkStart w:id="4" w:name="_Toc186367851"/>
-      <w:r>
-        <w:lastRenderedPageBreak/>
-        <w:t>3</w:t>
-      </w:r>
-      <w:r>
-        <w:t xml:space="preserve">. </w:t>
-      </w:r>
-      <w:proofErr w:type="spellStart"/>
-      <w:r>
-        <w:t>CubeMonitor</w:t>
-      </w:r>
-      <w:bookmarkEnd w:id="4"/>
-      <w:proofErr w:type="spellEnd"/>
-    </w:p>
-    <w:p>
-      <w:proofErr w:type="spellStart"/>
-      <w:r>
-        <w:t>CubeMonitor</w:t>
-      </w:r>
-      <w:proofErr w:type="spellEnd"/>
-      <w:r>
-        <w:t xml:space="preserve"> serves as the interface between the device and the </w:t>
-      </w:r>
-      <w:r>
-        <w:t>user</w:t>
-      </w:r>
-      <w:r>
-        <w:t>. It performs data acquisition, plotting and displaying of variables, and user defined inputs to variables.</w:t>
-      </w:r>
-    </w:p>
-    <w:p>
-      <w:pPr>
-        <w:pStyle w:val="Heading1"/>
-      </w:pPr>
-      <w:bookmarkStart w:id="5" w:name="_Toc186367852"/>
-      <w:r>
-        <w:t>3.1 GUI Description</w:t>
-      </w:r>
-      <w:bookmarkEnd w:id="5"/>
-    </w:p>
-    <w:p>
-      <w:r>
-        <w:t>XXX</w:t>
-      </w:r>
-    </w:p>
-    <w:p>
-      <w:pPr>
-        <w:pStyle w:val="Heading1"/>
-      </w:pPr>
-      <w:bookmarkStart w:id="6" w:name="_Toc186367853"/>
-      <w:r>
-        <w:t>3.2 Variable Output to .csv</w:t>
-      </w:r>
-      <w:bookmarkEnd w:id="6"/>
-    </w:p>
-    <w:p>
-      <w:r>
-        <w:t>XXX</w:t>
-      </w:r>
-    </w:p>
-    <w:p>
-      <w:pPr>
-        <w:rPr>
-          <w:rFonts w:eastAsiaTheme="majorEastAsia" w:cstheme="majorBidi"/>
-          <w:b/>
-          <w:sz w:val="24"/>
-          <w:szCs w:val="32"/>
-        </w:rPr>
-      </w:pPr>
-      <w:r>
-        <w:br w:type="page"/>
-      </w:r>
-    </w:p>
-    <w:p>
-      <w:pPr>
-        <w:pStyle w:val="Chapter"/>
-      </w:pPr>
-      <w:bookmarkStart w:id="7" w:name="_Toc186367854"/>
+      <w:bookmarkStart w:id="7" w:name="_Toc203383754"/>
       <w:r>
         <w:lastRenderedPageBreak/>
         <w:t>4. User Defined Options</w:t>
@@ -1796,7 +1963,7 @@
       <w:pPr>
         <w:pStyle w:val="Heading1"/>
       </w:pPr>
-      <w:bookmarkStart w:id="8" w:name="_Toc186367855"/>
+      <w:bookmarkStart w:id="8" w:name="_Toc203383755"/>
       <w:r>
         <w:t xml:space="preserve">4.1 </w:t>
       </w:r>
@@ -1827,7 +1994,15 @@
         <w:t>The settings can be found as shown below.</w:t>
       </w:r>
       <w:r>
-        <w:t xml:space="preserve"> The options for initialization settings are described in the follow sections.</w:t>
+        <w:t xml:space="preserve"> The options for initialization settings are described in the </w:t>
+      </w:r>
+      <w:proofErr w:type="gramStart"/>
+      <w:r>
+        <w:t>follow</w:t>
+      </w:r>
+      <w:proofErr w:type="gramEnd"/>
+      <w:r>
+        <w:t xml:space="preserve"> sections.</w:t>
       </w:r>
     </w:p>
     <w:p/>
@@ -1856,7 +2031,7 @@
                     <pic:cNvPicPr/>
                   </pic:nvPicPr>
                   <pic:blipFill>
-                    <a:blip r:embed="rId9"/>
+                    <a:blip r:embed="rId10"/>
                     <a:stretch>
                       <a:fillRect/>
                     </a:stretch>
@@ -1944,14 +2119,30 @@
           <w:sz w:val="18"/>
           <w:szCs w:val="18"/>
         </w:rPr>
-        <w:t xml:space="preserve"> Lines correct??</w:t>
+        <w:t xml:space="preserve"> </w:t>
+      </w:r>
+      <w:proofErr w:type="gramStart"/>
+      <w:r>
+        <w:rPr>
+          <w:sz w:val="18"/>
+          <w:szCs w:val="18"/>
+        </w:rPr>
+        <w:t>Lines</w:t>
+      </w:r>
+      <w:proofErr w:type="gramEnd"/>
+      <w:r>
+        <w:rPr>
+          <w:sz w:val="18"/>
+          <w:szCs w:val="18"/>
+        </w:rPr>
+        <w:t xml:space="preserve"> correct??</w:t>
       </w:r>
     </w:p>
     <w:p>
       <w:pPr>
         <w:pStyle w:val="Heading2"/>
       </w:pPr>
-      <w:bookmarkStart w:id="9" w:name="_Toc186367856"/>
+      <w:bookmarkStart w:id="9" w:name="_Toc203383756"/>
       <w:r>
         <w:t>4.1.1 Joint</w:t>
       </w:r>
@@ -1959,7 +2150,15 @@
     </w:p>
     <w:p>
       <w:r>
-        <w:t>Enter a value below</w:t>
+        <w:t xml:space="preserve">Enter </w:t>
+      </w:r>
+      <w:proofErr w:type="gramStart"/>
+      <w:r>
+        <w:t>a value</w:t>
+      </w:r>
+      <w:proofErr w:type="gramEnd"/>
+      <w:r>
+        <w:t xml:space="preserve"> below</w:t>
       </w:r>
       <w:r>
         <w:t xml:space="preserve"> for </w:t>
@@ -2054,7 +2253,7 @@
       <w:pPr>
         <w:pStyle w:val="Heading2"/>
       </w:pPr>
-      <w:bookmarkStart w:id="10" w:name="_Toc186367857"/>
+      <w:bookmarkStart w:id="10" w:name="_Toc203383757"/>
       <w:r>
         <w:t>4.12.2 Side</w:t>
       </w:r>
@@ -2062,7 +2261,15 @@
     </w:p>
     <w:p>
       <w:r>
-        <w:t>Enter a value below</w:t>
+        <w:t xml:space="preserve">Enter </w:t>
+      </w:r>
+      <w:proofErr w:type="gramStart"/>
+      <w:r>
+        <w:t>a value</w:t>
+      </w:r>
+      <w:proofErr w:type="gramEnd"/>
+      <w:r>
+        <w:t xml:space="preserve"> below</w:t>
       </w:r>
       <w:r>
         <w:t xml:space="preserve"> for</w:t>
@@ -2145,7 +2352,7 @@
       <w:pPr>
         <w:pStyle w:val="Heading1"/>
       </w:pPr>
-      <w:bookmarkStart w:id="11" w:name="_Toc186367858"/>
+      <w:bookmarkStart w:id="11" w:name="_Toc203383758"/>
       <w:r>
         <w:t>4</w:t>
       </w:r>
@@ -2176,7 +2383,15 @@
       </w:r>
       <w:proofErr w:type="spellEnd"/>
       <w:r>
-        <w:t xml:space="preserve"> as shown below. The options for test programs are described in the follow sections.</w:t>
+        <w:t xml:space="preserve"> as shown below. The options for test programs are described in the </w:t>
+      </w:r>
+      <w:proofErr w:type="gramStart"/>
+      <w:r>
+        <w:t>follow</w:t>
+      </w:r>
+      <w:proofErr w:type="gramEnd"/>
+      <w:r>
+        <w:t xml:space="preserve"> sections.</w:t>
       </w:r>
     </w:p>
     <w:p/>
@@ -2204,7 +2419,7 @@
                     <pic:cNvPicPr/>
                   </pic:nvPicPr>
                   <pic:blipFill>
-                    <a:blip r:embed="rId10"/>
+                    <a:blip r:embed="rId11"/>
                     <a:stretch>
                       <a:fillRect/>
                     </a:stretch>
@@ -2243,14 +2458,30 @@
           <w:sz w:val="18"/>
           <w:szCs w:val="18"/>
         </w:rPr>
-        <w:t>User defined test program. Lines correct??</w:t>
+        <w:t xml:space="preserve">User defined test program. </w:t>
+      </w:r>
+      <w:proofErr w:type="gramStart"/>
+      <w:r>
+        <w:rPr>
+          <w:sz w:val="18"/>
+          <w:szCs w:val="18"/>
+        </w:rPr>
+        <w:t>Lines</w:t>
+      </w:r>
+      <w:proofErr w:type="gramEnd"/>
+      <w:r>
+        <w:rPr>
+          <w:sz w:val="18"/>
+          <w:szCs w:val="18"/>
+        </w:rPr>
+        <w:t xml:space="preserve"> correct??</w:t>
       </w:r>
     </w:p>
     <w:p>
       <w:pPr>
         <w:pStyle w:val="Heading2"/>
       </w:pPr>
-      <w:bookmarkStart w:id="12" w:name="_Toc186367859"/>
+      <w:bookmarkStart w:id="12" w:name="_Toc203383759"/>
       <w:r>
         <w:lastRenderedPageBreak/>
         <w:t>4</w:t>
@@ -2279,6 +2510,7 @@
         <w:t xml:space="preserve"> as the argument for the </w:t>
       </w:r>
       <w:proofErr w:type="spellStart"/>
+      <w:proofErr w:type="gramStart"/>
       <w:r>
         <w:rPr>
           <w:rFonts w:ascii="Courier New" w:hAnsi="Courier New" w:cs="Courier New"/>
@@ -2290,7 +2522,14 @@
         <w:rPr>
           <w:rFonts w:ascii="Courier New" w:hAnsi="Courier New" w:cs="Courier New"/>
         </w:rPr>
-        <w:t>()</w:t>
+        <w:t>(</w:t>
+      </w:r>
+      <w:proofErr w:type="gramEnd"/>
+      <w:r>
+        <w:rPr>
+          <w:rFonts w:ascii="Courier New" w:hAnsi="Courier New" w:cs="Courier New"/>
+        </w:rPr>
+        <w:t>)</w:t>
       </w:r>
       <w:r>
         <w:t xml:space="preserve"> function shown above. This program runs the full firmware.</w:t>
@@ -2300,7 +2539,7 @@
       <w:pPr>
         <w:pStyle w:val="Heading2"/>
       </w:pPr>
-      <w:bookmarkStart w:id="13" w:name="_Toc186367860"/>
+      <w:bookmarkStart w:id="13" w:name="_Toc203383760"/>
       <w:r>
         <w:t>4</w:t>
       </w:r>
@@ -2336,6 +2575,7 @@
         <w:t xml:space="preserve"> as the argument for the </w:t>
       </w:r>
       <w:proofErr w:type="spellStart"/>
+      <w:proofErr w:type="gramStart"/>
       <w:r>
         <w:rPr>
           <w:rFonts w:ascii="Courier New" w:hAnsi="Courier New" w:cs="Courier New"/>
@@ -2347,7 +2587,14 @@
         <w:rPr>
           <w:rFonts w:ascii="Courier New" w:hAnsi="Courier New" w:cs="Courier New"/>
         </w:rPr>
-        <w:t>()</w:t>
+        <w:t>(</w:t>
+      </w:r>
+      <w:proofErr w:type="gramEnd"/>
+      <w:r>
+        <w:rPr>
+          <w:rFonts w:ascii="Courier New" w:hAnsi="Courier New" w:cs="Courier New"/>
+        </w:rPr>
+        <w:t>)</w:t>
       </w:r>
       <w:r>
         <w:t xml:space="preserve"> </w:t>
@@ -2366,7 +2613,7 @@
       <w:pPr>
         <w:pStyle w:val="Heading2"/>
       </w:pPr>
-      <w:bookmarkStart w:id="14" w:name="_Toc186367861"/>
+      <w:bookmarkStart w:id="14" w:name="_Toc203383761"/>
       <w:r>
         <w:t>4</w:t>
       </w:r>
@@ -2410,6 +2657,7 @@
         <w:t xml:space="preserve">in the argument for the </w:t>
       </w:r>
       <w:proofErr w:type="spellStart"/>
+      <w:proofErr w:type="gramStart"/>
       <w:r>
         <w:rPr>
           <w:rFonts w:ascii="Courier New" w:hAnsi="Courier New" w:cs="Courier New"/>
@@ -2421,7 +2669,14 @@
         <w:rPr>
           <w:rFonts w:ascii="Courier New" w:hAnsi="Courier New" w:cs="Courier New"/>
         </w:rPr>
-        <w:t>()</w:t>
+        <w:t>(</w:t>
+      </w:r>
+      <w:proofErr w:type="gramEnd"/>
+      <w:r>
+        <w:rPr>
+          <w:rFonts w:ascii="Courier New" w:hAnsi="Courier New" w:cs="Courier New"/>
+        </w:rPr>
+        <w:t>)</w:t>
       </w:r>
       <w:r>
         <w:t xml:space="preserve"> </w:t>
@@ -2442,13 +2697,29 @@
         <w:rPr>
           <w:rFonts w:ascii="Courier New" w:hAnsi="Courier New" w:cs="Courier New"/>
         </w:rPr>
-        <w:t>prosthesis_v1.c</w:t>
-      </w:r>
-      <w:r>
-        <w:t xml:space="preserve">. The Ankle </w:t>
-      </w:r>
-      <w:r>
-        <w:t xml:space="preserve">encoder </w:t>
+        <w:t>prosthesis_v</w:t>
+      </w:r>
+      <w:proofErr w:type="gramStart"/>
+      <w:r>
+        <w:rPr>
+          <w:rFonts w:ascii="Courier New" w:hAnsi="Courier New" w:cs="Courier New"/>
+        </w:rPr>
+        <w:t>1.c</w:t>
+      </w:r>
+      <w:r>
+        <w:t>.</w:t>
+      </w:r>
+      <w:proofErr w:type="gramEnd"/>
+      <w:r>
+        <w:t xml:space="preserve"> The Ankle </w:t>
+      </w:r>
+      <w:proofErr w:type="gramStart"/>
+      <w:r>
+        <w:t>encoder</w:t>
+      </w:r>
+      <w:proofErr w:type="gramEnd"/>
+      <w:r>
+        <w:t xml:space="preserve"> </w:t>
       </w:r>
       <w:r>
         <w:t>bias can be found as shown below.</w:t>
@@ -2479,7 +2750,7 @@
                     <pic:cNvPicPr/>
                   </pic:nvPicPr>
                   <pic:blipFill>
-                    <a:blip r:embed="rId11"/>
+                    <a:blip r:embed="rId12"/>
                     <a:stretch>
                       <a:fillRect/>
                     </a:stretch>
@@ -2525,7 +2796,23 @@
           <w:sz w:val="18"/>
           <w:szCs w:val="18"/>
         </w:rPr>
-        <w:t xml:space="preserve"> Lines correct??</w:t>
+        <w:t xml:space="preserve"> </w:t>
+      </w:r>
+      <w:proofErr w:type="gramStart"/>
+      <w:r>
+        <w:rPr>
+          <w:sz w:val="18"/>
+          <w:szCs w:val="18"/>
+        </w:rPr>
+        <w:t>Lines</w:t>
+      </w:r>
+      <w:proofErr w:type="gramEnd"/>
+      <w:r>
+        <w:rPr>
+          <w:sz w:val="18"/>
+          <w:szCs w:val="18"/>
+        </w:rPr>
+        <w:t xml:space="preserve"> correct??</w:t>
       </w:r>
     </w:p>
     <w:p>
@@ -2563,7 +2850,7 @@
                     <pic:cNvPicPr/>
                   </pic:nvPicPr>
                   <pic:blipFill>
-                    <a:blip r:embed="rId12"/>
+                    <a:blip r:embed="rId13"/>
                     <a:stretch>
                       <a:fillRect/>
                     </a:stretch>
@@ -2598,7 +2885,23 @@
           <w:sz w:val="18"/>
           <w:szCs w:val="18"/>
         </w:rPr>
-        <w:t>Knee encoder bias. Lines correct??</w:t>
+        <w:t xml:space="preserve">Knee encoder bias. </w:t>
+      </w:r>
+      <w:proofErr w:type="gramStart"/>
+      <w:r>
+        <w:rPr>
+          <w:sz w:val="18"/>
+          <w:szCs w:val="18"/>
+        </w:rPr>
+        <w:t>Lines</w:t>
+      </w:r>
+      <w:proofErr w:type="gramEnd"/>
+      <w:r>
+        <w:rPr>
+          <w:sz w:val="18"/>
+          <w:szCs w:val="18"/>
+        </w:rPr>
+        <w:t xml:space="preserve"> correct??</w:t>
       </w:r>
     </w:p>
     <w:p>
@@ -2611,7 +2914,15 @@
         <w:t>My approach</w:t>
       </w:r>
       <w:r>
-        <w:t xml:space="preserve"> for ensuring some confidence in the encoder reading is shown below. With the device attached to a fixture I used a digital level (currently found in the </w:t>
+        <w:t xml:space="preserve"> for ensuring some confidence in the </w:t>
+      </w:r>
+      <w:proofErr w:type="gramStart"/>
+      <w:r>
+        <w:t>encoder</w:t>
+      </w:r>
+      <w:proofErr w:type="gramEnd"/>
+      <w:r>
+        <w:t xml:space="preserve"> reading is shown below. With the device attached to a fixture I used a digital level (currently found in the </w:t>
       </w:r>
       <w:r>
         <w:t>toolbox</w:t>
@@ -2633,7 +2944,7 @@
       <w:pPr>
         <w:pStyle w:val="Heading2"/>
       </w:pPr>
-      <w:bookmarkStart w:id="15" w:name="_Toc186367862"/>
+      <w:bookmarkStart w:id="15" w:name="_Toc203383762"/>
       <w:r>
         <w:t>4</w:t>
       </w:r>
@@ -2667,6 +2978,7 @@
         <w:t xml:space="preserve">in the argument for the </w:t>
       </w:r>
       <w:proofErr w:type="spellStart"/>
+      <w:proofErr w:type="gramStart"/>
       <w:r>
         <w:rPr>
           <w:rFonts w:ascii="Courier New" w:hAnsi="Courier New" w:cs="Courier New"/>
@@ -2678,7 +2990,14 @@
         <w:rPr>
           <w:rFonts w:ascii="Courier New" w:hAnsi="Courier New" w:cs="Courier New"/>
         </w:rPr>
-        <w:t>()</w:t>
+        <w:t>(</w:t>
+      </w:r>
+      <w:proofErr w:type="gramEnd"/>
+      <w:r>
+        <w:rPr>
+          <w:rFonts w:ascii="Courier New" w:hAnsi="Courier New" w:cs="Courier New"/>
+        </w:rPr>
+        <w:t>)</w:t>
       </w:r>
       <w:r>
         <w:t xml:space="preserve"> </w:t>
@@ -2704,7 +3023,15 @@
       </w:r>
       <w:proofErr w:type="spellEnd"/>
       <w:r>
-        <w:t xml:space="preserve"> interface. State machine is not deployed??</w:t>
+        <w:t xml:space="preserve"> interface. State </w:t>
+      </w:r>
+      <w:proofErr w:type="gramStart"/>
+      <w:r>
+        <w:t>machine is</w:t>
+      </w:r>
+      <w:proofErr w:type="gramEnd"/>
+      <w:r>
+        <w:t xml:space="preserve"> not deployed??</w:t>
       </w:r>
       <w:r>
         <w:br w:type="page"/>
@@ -2717,7 +3044,7 @@
           <w:sz w:val="24"/>
         </w:rPr>
       </w:pPr>
-      <w:bookmarkStart w:id="16" w:name="_Toc186367863"/>
+      <w:bookmarkStart w:id="16" w:name="_Toc203383763"/>
       <w:r>
         <w:lastRenderedPageBreak/>
         <w:t>5</w:t>
@@ -2775,7 +3102,23 @@
         <w:t>Nominal current for motor is most likely not accurate. This was adopted from previous firmware.</w:t>
       </w:r>
       <w:r>
-        <w:t xml:space="preserve"> Should probably ask a forum to help out.</w:t>
+        <w:t xml:space="preserve"> </w:t>
+      </w:r>
+      <w:proofErr w:type="gramStart"/>
+      <w:r>
+        <w:t>Should</w:t>
+      </w:r>
+      <w:proofErr w:type="gramEnd"/>
+      <w:r>
+        <w:t xml:space="preserve"> probably ask a forum to </w:t>
+      </w:r>
+      <w:proofErr w:type="gramStart"/>
+      <w:r>
+        <w:t>help out</w:t>
+      </w:r>
+      <w:proofErr w:type="gramEnd"/>
+      <w:r>
+        <w:t>.</w:t>
       </w:r>
     </w:p>
     <w:p>
@@ -2881,7 +3224,7 @@
       </w:r>
     </w:p>
     <w:sectPr>
-      <w:footerReference w:type="default" r:id="rId13"/>
+      <w:footerReference w:type="default" r:id="rId14"/>
       <w:pgSz w:w="12240" w:h="15840"/>
       <w:pgMar w:top="1440" w:right="1440" w:bottom="1440" w:left="1440" w:header="720" w:footer="720" w:gutter="0"/>
       <w:cols w:space="720"/>
@@ -3111,7 +3454,7 @@
         <w:ind w:left="720" w:hanging="360"/>
       </w:pPr>
     </w:lvl>
-    <w:lvl w:ilvl="1" w:tplc="04090019" w:tentative="1">
+    <w:lvl w:ilvl="1" w:tplc="04090019">
       <w:start w:val="1"/>
       <w:numFmt w:val="lowerLetter"/>
       <w:lvlText w:val="%2."/>
@@ -4270,7 +4613,11 @@
     <w:next w:val="Normal"/>
     <w:link w:val="FigureChar"/>
     <w:qFormat/>
-    <w:rsid w:val="00C43223"/>
+    <w:rsid w:val="00FA20E5"/>
+    <w:pPr>
+      <w:spacing w:before="200"/>
+      <w:jc w:val="center"/>
+    </w:pPr>
     <w:rPr>
       <w:sz w:val="18"/>
     </w:rPr>
@@ -4279,7 +4626,7 @@
     <w:name w:val="Figure Char"/>
     <w:basedOn w:val="DefaultParagraphFont"/>
     <w:link w:val="Figure"/>
-    <w:rsid w:val="00C43223"/>
+    <w:rsid w:val="00FA20E5"/>
     <w:rPr>
       <w:rFonts w:cs="Arial"/>
       <w:sz w:val="18"/>

</xml_diff>